<commit_message>
updated instructions on implementing I2C
</commit_message>
<xml_diff>
--- a/docs/ZRADTechDocs.docx
+++ b/docs/ZRADTechDocs.docx
@@ -434,15 +434,7 @@
     </w:p>
     <w:p>
       <w:r>
-        <w:t xml:space="preserve">The UART Rx/Tx pins are connected to the CP2102 thru </w:t>
-      </w:r>
-      <w:proofErr w:type="gramStart"/>
-      <w:r>
-        <w:t>100 ohm</w:t>
-      </w:r>
-      <w:proofErr w:type="gramEnd"/>
-      <w:r>
-        <w:t xml:space="preserve"> resistors to allow the Tag-Connect debug cable to drive the pins during manufacturing. </w:t>
+        <w:t xml:space="preserve">The UART Rx/Tx pins are connected to the CP2102 thru 100 ohm resistors to allow the Tag-Connect debug cable to drive the pins during manufacturing. </w:t>
       </w:r>
       <w:proofErr w:type="spellStart"/>
       <w:r>
@@ -553,23 +545,7 @@
       </w:r>
       <w:proofErr w:type="spellEnd"/>
       <w:r>
-        <w:t xml:space="preserve"> reference designs. This path filters the RF and shifts the high impedance pins to be close to 50 ohms. From there to the SMA connector is a standard 3 element pi filter used to match the impedance of the antenna. The values for these 3 elements will be determined once the PCB and antenna have been tuned. A </w:t>
-      </w:r>
-      <w:proofErr w:type="gramStart"/>
-      <w:r>
-        <w:t>U.FL</w:t>
-      </w:r>
-      <w:proofErr w:type="gramEnd"/>
-      <w:r>
-        <w:t xml:space="preserve"> footprint is in this path to make tuning easier via a U.FL cable to a network analyzer. The </w:t>
-      </w:r>
-      <w:proofErr w:type="gramStart"/>
-      <w:r>
-        <w:t>U.FL</w:t>
-      </w:r>
-      <w:proofErr w:type="gramEnd"/>
-      <w:r>
-        <w:t xml:space="preserve"> is only mounted to bare PCBs to help with tuning. Thus, it is listed a NM in the schematic and is why there is a red X thru it. The SubGx1 pins are not used.</w:t>
+        <w:t xml:space="preserve"> reference designs. This path filters the RF and shifts the high impedance pins to be close to 50 ohms. From there to the SMA connector is a standard 3 element pi filter used to match the impedance of the antenna. The values for these 3 elements will be determined once the PCB and antenna have been tuned. A U.FL footprint is in this path to make tuning easier via a U.FL cable to a network analyzer. The U.FL is only mounted to bare PCBs to help with tuning. Thus, it is listed a NM in the schematic and is why there is a red X thru it. The SubGx1 pins are not used.</w:t>
       </w:r>
     </w:p>
     <w:p>
@@ -881,19 +857,11 @@
       </w:r>
       <w:proofErr w:type="spellStart"/>
       <w:r>
-        <w:t>sl_system_</w:t>
-      </w:r>
-      <w:proofErr w:type="gramStart"/>
-      <w:r>
-        <w:t>init</w:t>
-      </w:r>
-      <w:proofErr w:type="spellEnd"/>
-      <w:r>
-        <w:t>(</w:t>
-      </w:r>
-      <w:proofErr w:type="gramEnd"/>
-      <w:r>
-        <w:t xml:space="preserve">) calls </w:t>
+        <w:t>sl_system_init</w:t>
+      </w:r>
+      <w:proofErr w:type="spellEnd"/>
+      <w:r>
+        <w:t xml:space="preserve">() calls </w:t>
       </w:r>
       <w:proofErr w:type="spellStart"/>
       <w:r>
@@ -1225,6 +1193,81 @@
         <w:pStyle w:val="Heading2"/>
       </w:pPr>
       <w:r>
+        <w:t xml:space="preserve">2024-04-15 – I2C &amp; </w:t>
+      </w:r>
+      <w:proofErr w:type="spellStart"/>
+      <w:r>
+        <w:t>GeoLocCC</w:t>
+      </w:r>
+      <w:proofErr w:type="spellEnd"/>
+    </w:p>
+    <w:p>
+      <w:r>
+        <w:t>Today:</w:t>
+      </w:r>
+    </w:p>
+    <w:p>
+      <w:pPr>
+        <w:pStyle w:val="ListParagraph"/>
+        <w:numPr>
+          <w:ilvl w:val="0"/>
+          <w:numId w:val="14"/>
+        </w:numPr>
+      </w:pPr>
+      <w:r>
+        <w:t>Document how to install I2C on ZRAD</w:t>
+      </w:r>
+    </w:p>
+    <w:p>
+      <w:pPr>
+        <w:pStyle w:val="ListParagraph"/>
+        <w:numPr>
+          <w:ilvl w:val="0"/>
+          <w:numId w:val="14"/>
+        </w:numPr>
+      </w:pPr>
+      <w:r>
+        <w:t xml:space="preserve">Convert coordinates into </w:t>
+      </w:r>
+      <w:proofErr w:type="spellStart"/>
+      <w:r>
+        <w:t>GeoLocCC</w:t>
+      </w:r>
+      <w:proofErr w:type="spellEnd"/>
+    </w:p>
+    <w:p>
+      <w:pPr>
+        <w:pStyle w:val="ListParagraph"/>
+        <w:numPr>
+          <w:ilvl w:val="0"/>
+          <w:numId w:val="14"/>
+        </w:numPr>
+      </w:pPr>
+      <w:r>
+        <w:t>Tomorrow – python script for controller. Join via PCC which will handle S2 key inclusion? Python script has to be via MQTT and Unify to handle S2 encryption?</w:t>
+      </w:r>
+    </w:p>
+    <w:p>
+      <w:r>
+        <w:t xml:space="preserve">Followed the instructions for install I2CSPM which I had to manually fix the sl_i2cspm_QWIIC_config.h file but it was easy enough. </w:t>
+      </w:r>
+      <w:r>
+        <w:t xml:space="preserve">Next step is to install </w:t>
+      </w:r>
+      <w:proofErr w:type="spellStart"/>
+      <w:r>
+        <w:t>GeoLocCC</w:t>
+      </w:r>
+      <w:proofErr w:type="spellEnd"/>
+      <w:r>
+        <w:t xml:space="preserve"> by following the instructions in the ReadMe.md.</w:t>
+      </w:r>
+    </w:p>
+    <w:p>
+      <w:pPr>
+        <w:pStyle w:val="Heading2"/>
+      </w:pPr>
+      <w:r>
         <w:t xml:space="preserve">2024-04-12 – </w:t>
       </w:r>
       <w:proofErr w:type="spellStart"/>
@@ -1249,15 +1292,7 @@
     </w:p>
     <w:p>
       <w:r>
-        <w:t xml:space="preserve">One of the main purposes of ZRAD is to give an example of a best-in-class RF range device. Thus, we need to measure the range in real world locations. Start with testing at an open-field site. Open-field sites are hard to find in New England as we have lots of hills, </w:t>
-      </w:r>
-      <w:proofErr w:type="gramStart"/>
-      <w:r>
-        <w:t>trees</w:t>
-      </w:r>
-      <w:proofErr w:type="gramEnd"/>
-      <w:r>
-        <w:t xml:space="preserve"> and buildings. There are few sites with more than 1 mile of open space.</w:t>
+        <w:t>One of the main purposes of ZRAD is to give an example of a best-in-class RF range device. Thus, we need to measure the range in real world locations. Start with testing at an open-field site. Open-field sites are hard to find in New England as we have lots of hills, trees and buildings. There are few sites with more than 1 mile of open space.</w:t>
       </w:r>
     </w:p>
     <w:p>
@@ -1484,6 +1519,7 @@
         </w:numPr>
       </w:pPr>
       <w:r>
+        <w:lastRenderedPageBreak/>
         <w:t>Location data is recorded manually and threshold is subjective</w:t>
       </w:r>
     </w:p>
@@ -1653,7 +1689,6 @@
         </w:numPr>
       </w:pPr>
       <w:r>
-        <w:lastRenderedPageBreak/>
         <w:t xml:space="preserve">ZG28 devkit ZWLR (chip antenna) + ZRAD </w:t>
       </w:r>
       <w:proofErr w:type="spellStart"/>
@@ -1758,23 +1793,7 @@
       </w:r>
       <w:proofErr w:type="spellEnd"/>
       <w:r>
-        <w:t xml:space="preserve"> project was for a ZG230B so there are </w:t>
-      </w:r>
-      <w:proofErr w:type="gramStart"/>
-      <w:r>
-        <w:t>a number of</w:t>
-      </w:r>
-      <w:proofErr w:type="gramEnd"/>
-      <w:r>
-        <w:t xml:space="preserve"> challenges with that though it does seem to work on the ZRAD board. Renaming projects seems to blow up SSv5. </w:t>
-      </w:r>
-      <w:proofErr w:type="gramStart"/>
-      <w:r>
-        <w:t>So</w:t>
-      </w:r>
-      <w:proofErr w:type="gramEnd"/>
-      <w:r>
-        <w:t xml:space="preserve"> I started a new project using 442.</w:t>
+        <w:t xml:space="preserve"> project was for a ZG230B so there are a number of challenges with that though it does seem to work on the ZRAD board. Renaming projects seems to blow up SSv5. So I started a new project using 442.</w:t>
       </w:r>
       <w:r>
         <w:t xml:space="preserve"> Struggling just getting DEBUGPRINT installed. I configure the USART pins but doesn’t seem to change the config files.</w:t>
@@ -1783,15 +1802,7 @@
         <w:t xml:space="preserve"> Click on SOURCE then manually edit the USART pins to connect them and then it compiles OK.</w:t>
       </w:r>
       <w:r>
-        <w:t xml:space="preserve"> The LED and button </w:t>
-      </w:r>
-      <w:proofErr w:type="gramStart"/>
-      <w:r>
-        <w:t>pins</w:t>
-      </w:r>
-      <w:proofErr w:type="gramEnd"/>
-      <w:r>
-        <w:t xml:space="preserve"> also had to be manually edited. </w:t>
+        <w:t xml:space="preserve"> The LED and button pins also had to be manually edited. </w:t>
       </w:r>
     </w:p>
     <w:p/>
@@ -1810,48 +1821,6 @@
         <w:t>ctune</w:t>
       </w:r>
       <w:proofErr w:type="spellEnd"/>
-    </w:p>
-    <w:p>
-      <w:r>
-        <w:t>Today:</w:t>
-      </w:r>
-    </w:p>
-    <w:p>
-      <w:pPr>
-        <w:pStyle w:val="ListParagraph"/>
-        <w:numPr>
-          <w:ilvl w:val="0"/>
-          <w:numId w:val="14"/>
-        </w:numPr>
-      </w:pPr>
-      <w:r>
-        <w:t xml:space="preserve">Convert coordinates into </w:t>
-      </w:r>
-      <w:proofErr w:type="spellStart"/>
-      <w:r>
-        <w:t>GeoLocCC</w:t>
-      </w:r>
-      <w:proofErr w:type="spellEnd"/>
-    </w:p>
-    <w:p>
-      <w:pPr>
-        <w:pStyle w:val="ListParagraph"/>
-        <w:numPr>
-          <w:ilvl w:val="0"/>
-          <w:numId w:val="14"/>
-        </w:numPr>
-      </w:pPr>
-      <w:r>
-        <w:t xml:space="preserve">Tomorrow – python script for controller. Join via PCC which will handle S2 key inclusion? Python script </w:t>
-      </w:r>
-      <w:proofErr w:type="gramStart"/>
-      <w:r>
-        <w:t>has to</w:t>
-      </w:r>
-      <w:proofErr w:type="gramEnd"/>
-      <w:r>
-        <w:t xml:space="preserve"> be via MQTT and Unify to handle S2 encryption?</w:t>
-      </w:r>
     </w:p>
     <w:p>
       <w:r>
@@ -1971,27 +1940,7 @@
           <w:sz w:val="16"/>
           <w:szCs w:val="16"/>
         </w:rPr>
-        <w:t>+</w:t>
-      </w:r>
-      <w:proofErr w:type="gramStart"/>
-      <w:r>
-        <w:rPr>
-          <w:rFonts w:ascii="Courier" w:hAnsi="Courier" w:cs="Courier"/>
-          <w:kern w:val="0"/>
-          <w:sz w:val="16"/>
-          <w:szCs w:val="16"/>
-        </w:rPr>
-        <w:t>....NMEA</w:t>
-      </w:r>
-      <w:proofErr w:type="gramEnd"/>
-      <w:r>
-        <w:rPr>
-          <w:rFonts w:ascii="Courier" w:hAnsi="Courier" w:cs="Courier"/>
-          <w:kern w:val="0"/>
-          <w:sz w:val="16"/>
-          <w:szCs w:val="16"/>
-        </w:rPr>
-        <w:t>=$GNGGA,133700.000,4310.242586,N,07052.281637,W,1,9,1.11,42.117,M,-32.898,M,,*4A</w:t>
+        <w:t>+....NMEA=$GNGGA,133700.000,4310.242586,N,07052.281637,W,1,9,1.11,42.117,M,-32.898,M,,*4A</w:t>
       </w:r>
     </w:p>
     <w:p>
@@ -2014,27 +1963,7 @@
           <w:sz w:val="16"/>
           <w:szCs w:val="16"/>
         </w:rPr>
-        <w:t>+.........NMEA=$GNGGA,133701.000,4310.</w:t>
-      </w:r>
-      <w:proofErr w:type="gramStart"/>
-      <w:r>
-        <w:rPr>
-          <w:rFonts w:ascii="Courier" w:hAnsi="Courier" w:cs="Courier"/>
-          <w:kern w:val="0"/>
-          <w:sz w:val="16"/>
-          <w:szCs w:val="16"/>
-        </w:rPr>
-        <w:t>242974,N</w:t>
-      </w:r>
-      <w:proofErr w:type="gramEnd"/>
-      <w:r>
-        <w:rPr>
-          <w:rFonts w:ascii="Courier" w:hAnsi="Courier" w:cs="Courier"/>
-          <w:kern w:val="0"/>
-          <w:sz w:val="16"/>
-          <w:szCs w:val="16"/>
-        </w:rPr>
-        <w:t>,07052.281336,W,1,9,1.11,42.052,M,-32.898,M,,*4E</w:t>
+        <w:t>+.........NMEA=$GNGGA,133701.000,4310.242974,N,07052.281336,W,1,9,1.11,42.052,M,-32.898,M,,*4E</w:t>
       </w:r>
     </w:p>
     <w:p>
@@ -2057,27 +1986,7 @@
           <w:sz w:val="16"/>
           <w:szCs w:val="16"/>
         </w:rPr>
-        <w:t>+.........NMEA=$GNGGA,133702.000,4310.</w:t>
-      </w:r>
-      <w:proofErr w:type="gramStart"/>
-      <w:r>
-        <w:rPr>
-          <w:rFonts w:ascii="Courier" w:hAnsi="Courier" w:cs="Courier"/>
-          <w:kern w:val="0"/>
-          <w:sz w:val="16"/>
-          <w:szCs w:val="16"/>
-        </w:rPr>
-        <w:t>242672,N</w:t>
-      </w:r>
-      <w:proofErr w:type="gramEnd"/>
-      <w:r>
-        <w:rPr>
-          <w:rFonts w:ascii="Courier" w:hAnsi="Courier" w:cs="Courier"/>
-          <w:kern w:val="0"/>
-          <w:sz w:val="16"/>
-          <w:szCs w:val="16"/>
-        </w:rPr>
-        <w:t>,07052.281168,W,1,9,1.11,41.993,M,-32.898,M,,*4A</w:t>
+        <w:t>+.........NMEA=$GNGGA,133702.000,4310.242672,N,07052.281168,W,1,9,1.11,41.993,M,-32.898,M,,*4A</w:t>
       </w:r>
     </w:p>
     <w:p>
@@ -2100,27 +2009,7 @@
           <w:sz w:val="16"/>
           <w:szCs w:val="16"/>
         </w:rPr>
-        <w:t>+..........NMEA=$GNGGA,133703.000,4310.</w:t>
-      </w:r>
-      <w:proofErr w:type="gramStart"/>
-      <w:r>
-        <w:rPr>
-          <w:rFonts w:ascii="Courier" w:hAnsi="Courier" w:cs="Courier"/>
-          <w:kern w:val="0"/>
-          <w:sz w:val="16"/>
-          <w:szCs w:val="16"/>
-        </w:rPr>
-        <w:t>242547,N</w:t>
-      </w:r>
-      <w:proofErr w:type="gramEnd"/>
-      <w:r>
-        <w:rPr>
-          <w:rFonts w:ascii="Courier" w:hAnsi="Courier" w:cs="Courier"/>
-          <w:kern w:val="0"/>
-          <w:sz w:val="16"/>
-          <w:szCs w:val="16"/>
-        </w:rPr>
-        <w:t>,07052.281174,W,1,8,1.18,41.942,M,-32.898,M,,*47</w:t>
+        <w:t>+..........NMEA=$GNGGA,133703.000,4310.242547,N,07052.281174,W,1,8,1.18,41.942,M,-32.898,M,,*47</w:t>
       </w:r>
     </w:p>
     <w:p>
@@ -2143,27 +2032,7 @@
           <w:sz w:val="16"/>
           <w:szCs w:val="16"/>
         </w:rPr>
-        <w:t>+....................NMEA=$GNGGA,133704.000,4310.</w:t>
-      </w:r>
-      <w:proofErr w:type="gramStart"/>
-      <w:r>
-        <w:rPr>
-          <w:rFonts w:ascii="Courier" w:hAnsi="Courier" w:cs="Courier"/>
-          <w:kern w:val="0"/>
-          <w:sz w:val="16"/>
-          <w:szCs w:val="16"/>
-        </w:rPr>
-        <w:t>241100,N</w:t>
-      </w:r>
-      <w:proofErr w:type="gramEnd"/>
-      <w:r>
-        <w:rPr>
-          <w:rFonts w:ascii="Courier" w:hAnsi="Courier" w:cs="Courier"/>
-          <w:kern w:val="0"/>
-          <w:sz w:val="16"/>
-          <w:szCs w:val="16"/>
-        </w:rPr>
-        <w:t>,07052.280788,W,1,8,1.18,42.034,M,-32.898,M,,*4B</w:t>
+        <w:t>+....................NMEA=$GNGGA,133704.000,4310.241100,N,07052.280788,W,1,8,1.18,42.034,M,-32.898,M,,*4B</w:t>
       </w:r>
     </w:p>
     <w:p>
@@ -2186,27 +2055,7 @@
           <w:sz w:val="16"/>
           <w:szCs w:val="16"/>
         </w:rPr>
-        <w:t>+.........NMEA=$GNGGA,133705.000,4310.</w:t>
-      </w:r>
-      <w:proofErr w:type="gramStart"/>
-      <w:r>
-        <w:rPr>
-          <w:rFonts w:ascii="Courier" w:hAnsi="Courier" w:cs="Courier"/>
-          <w:kern w:val="0"/>
-          <w:sz w:val="16"/>
-          <w:szCs w:val="16"/>
-        </w:rPr>
-        <w:t>239380,N</w:t>
-      </w:r>
-      <w:proofErr w:type="gramEnd"/>
-      <w:r>
-        <w:rPr>
-          <w:rFonts w:ascii="Courier" w:hAnsi="Courier" w:cs="Courier"/>
-          <w:kern w:val="0"/>
-          <w:sz w:val="16"/>
-          <w:szCs w:val="16"/>
-        </w:rPr>
-        <w:t>,07052.279957,W,1,7,1.27,42.113,M,-32.898,M,,*42</w:t>
+        <w:t>+.........NMEA=$GNGGA,133705.000,4310.239380,N,07052.279957,W,1,7,1.27,42.113,M,-32.898,M,,*42</w:t>
       </w:r>
     </w:p>
     <w:p>
@@ -2229,19 +2078,18 @@
           <w:sz w:val="16"/>
           <w:szCs w:val="16"/>
         </w:rPr>
-        <w:t>+.........NMEA=$GNGGA,133706.000,4310.</w:t>
-      </w:r>
-      <w:proofErr w:type="gramStart"/>
-      <w:r>
+        <w:t>+.........NMEA=$GNGGA,133706.000,4310.239013,N,07052.279833,W,1,7,1.27,42.342,M,-32.898,M,,*4D</w:t>
+      </w:r>
+    </w:p>
+    <w:p>
+      <w:pPr>
         <w:rPr>
           <w:rFonts w:ascii="Courier" w:hAnsi="Courier" w:cs="Courier"/>
           <w:kern w:val="0"/>
           <w:sz w:val="16"/>
           <w:szCs w:val="16"/>
         </w:rPr>
-        <w:t>239013,N</w:t>
-      </w:r>
-      <w:proofErr w:type="gramEnd"/>
+      </w:pPr>
       <w:r>
         <w:rPr>
           <w:rFonts w:ascii="Courier" w:hAnsi="Courier" w:cs="Courier"/>
@@ -2249,59 +2097,12 @@
           <w:sz w:val="16"/>
           <w:szCs w:val="16"/>
         </w:rPr>
-        <w:t>,07052.279833,W,1,7,1.27,42.342,M,-32.898,M,,*4D</w:t>
-      </w:r>
-    </w:p>
-    <w:p>
-      <w:pPr>
-        <w:rPr>
-          <w:rFonts w:ascii="Courier" w:hAnsi="Courier" w:cs="Courier"/>
-          <w:kern w:val="0"/>
-          <w:sz w:val="16"/>
-          <w:szCs w:val="16"/>
-        </w:rPr>
-      </w:pPr>
-      <w:r>
-        <w:rPr>
-          <w:rFonts w:ascii="Courier" w:hAnsi="Courier" w:cs="Courier"/>
-          <w:kern w:val="0"/>
-          <w:sz w:val="16"/>
-          <w:szCs w:val="16"/>
-        </w:rPr>
-        <w:t>+..........NMEA=$GNGGA,133707.000,4310.</w:t>
-      </w:r>
-      <w:proofErr w:type="gramStart"/>
-      <w:r>
-        <w:rPr>
-          <w:rFonts w:ascii="Courier" w:hAnsi="Courier" w:cs="Courier"/>
-          <w:kern w:val="0"/>
-          <w:sz w:val="16"/>
-          <w:szCs w:val="16"/>
-        </w:rPr>
-        <w:t>239051,N</w:t>
-      </w:r>
-      <w:proofErr w:type="gramEnd"/>
-      <w:r>
-        <w:rPr>
-          <w:rFonts w:ascii="Courier" w:hAnsi="Courier" w:cs="Courier"/>
-          <w:kern w:val="0"/>
-          <w:sz w:val="16"/>
-          <w:szCs w:val="16"/>
-        </w:rPr>
-        <w:t>,07052.280373,W,1,6,1.34,42.311,M,-32.898,M,,*46</w:t>
-      </w:r>
-    </w:p>
-    <w:p>
-      <w:r>
-        <w:t xml:space="preserve">The + is the timer which is set to 933ms. </w:t>
-      </w:r>
-      <w:proofErr w:type="gramStart"/>
-      <w:r>
-        <w:t>Each .</w:t>
-      </w:r>
-      <w:proofErr w:type="gramEnd"/>
-      <w:r>
-        <w:t xml:space="preserve"> is another I2C buffer of 32 bytes. Once the NMEA is found, then the sentence is printed.</w:t>
+        <w:t>+..........NMEA=$GNGGA,133707.000,4310.239051,N,07052.280373,W,1,6,1.34,42.311,M,-32.898,M,,*46</w:t>
+      </w:r>
+    </w:p>
+    <w:p>
+      <w:r>
+        <w:t>The + is the timer which is set to 933ms. Each . is another I2C buffer of 32 bytes. Once the NMEA is found, then the sentence is printed.</w:t>
       </w:r>
     </w:p>
     <w:p>
@@ -2351,6 +2152,7 @@
       </w:pPr>
       <w:proofErr w:type="spellStart"/>
       <w:r>
+        <w:lastRenderedPageBreak/>
         <w:t>Setzwavemode</w:t>
       </w:r>
       <w:proofErr w:type="spellEnd"/>
@@ -2435,7 +2237,6 @@
         </w:numPr>
       </w:pPr>
       <w:r>
-        <w:lastRenderedPageBreak/>
         <w:t xml:space="preserve">Use </w:t>
       </w:r>
       <w:proofErr w:type="spellStart"/>
@@ -2691,26 +2492,10 @@
       </w:r>
       <w:proofErr w:type="spellEnd"/>
       <w:r>
-        <w:t xml:space="preserve"> XA1110 GPS interface is simply terrible. You have to read out a </w:t>
-      </w:r>
-      <w:proofErr w:type="gramStart"/>
-      <w:r>
-        <w:t>255 byte</w:t>
-      </w:r>
-      <w:proofErr w:type="gramEnd"/>
-      <w:r>
-        <w:t xml:space="preserve"> buffer then parse thru it to try to find the NMEA sentence you want and piece it back together.</w:t>
-      </w:r>
-      <w:r>
-        <w:t xml:space="preserve"> The Arduino example code breaks up the I2C transfers into </w:t>
-      </w:r>
-      <w:proofErr w:type="gramStart"/>
-      <w:r>
-        <w:t>32 byte</w:t>
-      </w:r>
-      <w:proofErr w:type="gramEnd"/>
-      <w:r>
-        <w:t xml:space="preserve"> chunks so we can do the same. Seems like you just keep reading data out like it’s a UART until you get an entire frame of 0x0A which will indicate there is no more data? I just love debugging by trial and error! </w:t>
+        <w:t xml:space="preserve"> XA1110 GPS interface is simply terrible. You have to read out a 255 byte buffer then parse thru it to try to find the NMEA sentence you want and piece it back together.</w:t>
+      </w:r>
+      <w:r>
+        <w:t xml:space="preserve"> The Arduino example code breaks up the I2C transfers into 32 byte chunks so we can do the same. Seems like you just keep reading data out like it’s a UART until you get an entire frame of 0x0A which will indicate there is no more data? I just love debugging by trial and error! </w:t>
       </w:r>
       <w:r>
         <w:t xml:space="preserve">After many hours I finally have the NMEA sentence capturing. I need to start a timer to fetch the GPS value every few seconds. Use the ZAF software Timers as described </w:t>
@@ -2778,33 +2563,17 @@
       </w:r>
       <w:proofErr w:type="spellEnd"/>
       <w:r>
-        <w:t xml:space="preserve"> APIs, the I2CSPM looks </w:t>
-      </w:r>
-      <w:proofErr w:type="gramStart"/>
-      <w:r>
-        <w:t>simple</w:t>
-      </w:r>
-      <w:proofErr w:type="gramEnd"/>
-      <w:r>
-        <w:t xml:space="preserve"> but has these enormous structures inside with little to no documentation. Thus, I </w:t>
-      </w:r>
-      <w:proofErr w:type="gramStart"/>
-      <w:r>
-        <w:t>have to</w:t>
-      </w:r>
-      <w:proofErr w:type="gramEnd"/>
-      <w:r>
-        <w:t xml:space="preserve"> spend a lot of time tracing thru the code to figure out what to fill out and how it works. Almost quicker to write my own! I2CSPM_Transfer sits in the While loop calling I2C_Transfer waiting for the transfer to complete. This is a blocking call and since each I2C bit is 3us this can add up to upwards of a millisecond for a large transfer. But it is easy to use and we have spare CPU cycles.</w:t>
+        <w:t xml:space="preserve"> APIs, the I2CSPM looks simple but has these enormous structures inside with little to no documentation. Thus, I have to spend a lot of time tracing thru the code to figure out what to fill out and how it works. Almost quicker to write my own! I2CSPM_Transfer sits in the While loop calling I2C_Transfer waiting for the transfer to complete. This is a blocking call and since each I2C bit is 3us this can add up to upwards of a </w:t>
+      </w:r>
+      <w:r>
+        <w:lastRenderedPageBreak/>
+        <w:t>millisecond for a large transfer. But it is easy to use and we have spare CPU cycles.</w:t>
       </w:r>
       <w:r>
         <w:t xml:space="preserve"> Wandering thru the code for Multilevel Sensor sample app – wow! So much complexity for such a simple task. Very hard to follow. It sends a sensor report when the button is pressed which is the only event. Unclear how a sensor GET is handled. Somehow some giant structure is initialized with a function pointer I assume. That’s way more complicated than we need for now. Can I just use I2CSPM_Transfer? </w:t>
       </w:r>
       <w:r>
-        <w:t xml:space="preserve">The I2CSPM_Transfer is always returning -1 from all addresses. </w:t>
-      </w:r>
-      <w:r>
-        <w:lastRenderedPageBreak/>
-        <w:t>But is it doing anything on the I2C bus? I’ll have to hook up my scope.</w:t>
+        <w:t>The I2CSPM_Transfer is always returning -1 from all addresses. But is it doing anything on the I2C bus? I’ll have to hook up my scope.</w:t>
       </w:r>
       <w:r>
         <w:t xml:space="preserve"> SCL and SDA are toggling but it always does the same </w:t>
@@ -2832,15 +2601,7 @@
       </w:r>
       <w:proofErr w:type="spellEnd"/>
       <w:r>
-        <w:t xml:space="preserve"> XA1110 GPS breakout board is supposed to be 0x10 (</w:t>
-      </w:r>
-      <w:proofErr w:type="gramStart"/>
-      <w:r>
-        <w:t>7 bit</w:t>
-      </w:r>
-      <w:proofErr w:type="gramEnd"/>
-      <w:r>
-        <w:t xml:space="preserve"> </w:t>
+        <w:t xml:space="preserve"> XA1110 GPS breakout board is supposed to be 0x10 (7 bit </w:t>
       </w:r>
       <w:proofErr w:type="spellStart"/>
       <w:r>
@@ -2945,6 +2706,7 @@
         <w:pStyle w:val="Heading2"/>
       </w:pPr>
       <w:r>
+        <w:lastRenderedPageBreak/>
         <w:t>2024-04-04 – Rev B PCB Debug</w:t>
       </w:r>
     </w:p>
@@ -3025,7 +2787,6 @@
       </w:r>
       <w:proofErr w:type="spellStart"/>
       <w:r>
-        <w:lastRenderedPageBreak/>
         <w:t>FieldFox</w:t>
       </w:r>
       <w:proofErr w:type="spellEnd"/>
@@ -5442,23 +5203,7 @@
                 <w:sz w:val="12"/>
                 <w:szCs w:val="12"/>
               </w:rPr>
-              <w:t xml:space="preserve">Relatively insensitive to hand nearby until touching the base. The tip was not sensitive implying there’s no wire up there. Touching close to the base brings the impedance down right to 50 ohms. </w:t>
-            </w:r>
-            <w:proofErr w:type="gramStart"/>
-            <w:r>
-              <w:rPr>
-                <w:sz w:val="12"/>
-                <w:szCs w:val="12"/>
-              </w:rPr>
-              <w:t>Thus</w:t>
-            </w:r>
-            <w:proofErr w:type="gramEnd"/>
-            <w:r>
-              <w:rPr>
-                <w:sz w:val="12"/>
-                <w:szCs w:val="12"/>
-              </w:rPr>
-              <w:t xml:space="preserve"> it should be possible to tune the antenna to the desired band.</w:t>
+              <w:t>Relatively insensitive to hand nearby until touching the base. The tip was not sensitive implying there’s no wire up there. Touching close to the base brings the impedance down right to 50 ohms. Thus it should be possible to tune the antenna to the desired band.</w:t>
             </w:r>
           </w:p>
           <w:p>
@@ -6518,23 +6263,7 @@
                 <w:sz w:val="16"/>
                 <w:szCs w:val="16"/>
               </w:rPr>
-              <w:t>Thin fixed (</w:t>
-            </w:r>
-            <w:proofErr w:type="gramStart"/>
-            <w:r>
-              <w:rPr>
-                <w:sz w:val="16"/>
-                <w:szCs w:val="16"/>
-              </w:rPr>
-              <w:t>similar to</w:t>
-            </w:r>
-            <w:proofErr w:type="gramEnd"/>
-            <w:r>
-              <w:rPr>
-                <w:sz w:val="16"/>
-                <w:szCs w:val="16"/>
-              </w:rPr>
-              <w:t xml:space="preserve"> the 915 one above)</w:t>
+              <w:t>Thin fixed (similar to the 915 one above)</w:t>
             </w:r>
           </w:p>
           <w:p>
@@ -7662,15 +7391,7 @@
         <w:t xml:space="preserve"> and the head end is in the shade</w:t>
       </w:r>
       <w:r>
-        <w:t xml:space="preserve">. The River Rest Park in Haverhill MA has a 1+ mi view down the </w:t>
-      </w:r>
-      <w:proofErr w:type="gramStart"/>
-      <w:r>
-        <w:t>Merrimack river</w:t>
-      </w:r>
-      <w:proofErr w:type="gramEnd"/>
-      <w:r>
-        <w:t xml:space="preserve"> though there are trees in the way at various points. </w:t>
+        <w:t xml:space="preserve">. The River Rest Park in Haverhill MA has a 1+ mi view down the Merrimack river though there are trees in the way at various points. </w:t>
       </w:r>
       <w:r>
         <w:t>Follow</w:t>
@@ -7715,15 +7436,7 @@
       </w:r>
       <w:r>
         <w:lastRenderedPageBreak/>
-        <w:t xml:space="preserve">the region to US_LR and it sits in all sorts of odd loops in RAILINT and BURTC. Board #1 does not have a QR code so the code hasn’t finished initialization. It does get to </w:t>
-      </w:r>
-      <w:proofErr w:type="gramStart"/>
-      <w:r>
-        <w:t>Main(</w:t>
-      </w:r>
-      <w:proofErr w:type="gramEnd"/>
-      <w:r>
-        <w:t>).</w:t>
+        <w:t>the region to US_LR and it sits in all sorts of odd loops in RAILINT and BURTC. Board #1 does not have a QR code so the code hasn’t finished initialization. It does get to Main().</w:t>
       </w:r>
     </w:p>
     <w:p>
@@ -7734,28 +7447,12 @@
         <w:t xml:space="preserve"> PC05 the momentary switch for Learn Mode works. </w:t>
       </w:r>
       <w:r>
-        <w:t xml:space="preserve">I’ll check out I2C later. Right </w:t>
-      </w:r>
-      <w:proofErr w:type="gramStart"/>
-      <w:r>
-        <w:t>now</w:t>
-      </w:r>
-      <w:proofErr w:type="gramEnd"/>
-      <w:r>
-        <w:t xml:space="preserve"> I need to connect Basic On/Off with turning on the LEDs so we can run the ERTT. </w:t>
-      </w:r>
-    </w:p>
-    <w:p>
-      <w:r>
-        <w:t xml:space="preserve">Nothing in </w:t>
-      </w:r>
-      <w:proofErr w:type="gramStart"/>
-      <w:r>
-        <w:t>the .SLCP</w:t>
-      </w:r>
-      <w:proofErr w:type="gramEnd"/>
-      <w:r>
-        <w:t xml:space="preserve"> to configure binary switch CC. Looking thru the code in </w:t>
+        <w:t xml:space="preserve">I’ll check out I2C later. Right now I need to connect Basic On/Off with turning on the LEDs so we can run the ERTT. </w:t>
+      </w:r>
+    </w:p>
+    <w:p>
+      <w:r>
+        <w:t xml:space="preserve">Nothing in the .SLCP to configure binary switch CC. Looking thru the code in </w:t>
       </w:r>
       <w:proofErr w:type="spellStart"/>
       <w:r>
@@ -7783,19 +7480,11 @@
       </w:r>
       <w:proofErr w:type="spellStart"/>
       <w:r>
-        <w:t>cc_binary_switch_get_</w:t>
-      </w:r>
-      <w:proofErr w:type="gramStart"/>
-      <w:r>
-        <w:t>config</w:t>
-      </w:r>
-      <w:proofErr w:type="spellEnd"/>
-      <w:r>
-        <w:t>(</w:t>
-      </w:r>
-      <w:proofErr w:type="gramEnd"/>
-      <w:r>
-        <w:t xml:space="preserve">). This comes from </w:t>
+        <w:t>cc_binary_switch_get_config</w:t>
+      </w:r>
+      <w:proofErr w:type="spellEnd"/>
+      <w:r>
+        <w:t xml:space="preserve">(). This comes from </w:t>
       </w:r>
       <w:proofErr w:type="spellStart"/>
       <w:r>
@@ -7885,23 +7574,7 @@
         <w:t xml:space="preserve"> says to Use Configuration Wizard in Context Menu to set the various LED values. But WHERE in the Wizard? Z-Wave Target Board has the configuration of the LEDs and buttons. According to the ReadMe.md, BTN0=toggle state of the switch, BTN1=learn mode, LED0=state of switch LED1=indicator CC. Thus, set BTN1=PC05 and LED1=PA00 (green) and LED2=PA10 (blue) (active low).</w:t>
       </w:r>
       <w:r>
-        <w:t xml:space="preserve"> The LEARN button and the blue LED comes on when pressed! And sending an </w:t>
-      </w:r>
-      <w:proofErr w:type="gramStart"/>
-      <w:r>
-        <w:t>On</w:t>
-      </w:r>
-      <w:proofErr w:type="gramEnd"/>
-      <w:r>
-        <w:t xml:space="preserve">/Off turns on/off the green led! </w:t>
-      </w:r>
-      <w:proofErr w:type="gramStart"/>
-      <w:r>
-        <w:t>So</w:t>
-      </w:r>
-      <w:proofErr w:type="gramEnd"/>
-      <w:r>
-        <w:t xml:space="preserve"> the code is much more tightly integrated into SSv5</w:t>
+        <w:t xml:space="preserve"> The LEARN button and the blue LED comes on when pressed! And sending an On/Off turns on/off the green led! So the code is much more tightly integrated into SSv5</w:t>
       </w:r>
       <w:r>
         <w:t xml:space="preserve"> now</w:t>
@@ -8003,21 +7676,14 @@
         <w:t>sl_iostream_write</w:t>
       </w:r>
       <w:proofErr w:type="spellEnd"/>
-      <w:proofErr w:type="gramStart"/>
-      <w:r>
-        <w:t>”.</w:t>
-      </w:r>
-      <w:proofErr w:type="gramEnd"/>
-      <w:r>
-        <w:t xml:space="preserve"> Click on the .SLCP file, search for IO STREAM, select Services/IO Stream which then opens a popup with a variety of choices – use IO </w:t>
-      </w:r>
-      <w:proofErr w:type="spellStart"/>
-      <w:proofErr w:type="gramStart"/>
+      <w:r>
+        <w:t xml:space="preserve">”. Click on the .SLCP file, search for IO STREAM, select Services/IO Stream which then opens a popup with a variety of choices – use IO </w:t>
+      </w:r>
+      <w:proofErr w:type="spellStart"/>
       <w:r>
         <w:t>Stream:USART</w:t>
       </w:r>
       <w:proofErr w:type="spellEnd"/>
-      <w:proofErr w:type="gramEnd"/>
       <w:r>
         <w:t xml:space="preserve">. </w:t>
       </w:r>
@@ -8042,15 +7708,7 @@
       </w:r>
       <w:r>
         <w:lastRenderedPageBreak/>
-        <w:t xml:space="preserve">it’s terrible that I </w:t>
-      </w:r>
-      <w:proofErr w:type="gramStart"/>
-      <w:r>
-        <w:t>have to</w:t>
-      </w:r>
-      <w:proofErr w:type="gramEnd"/>
-      <w:r>
-        <w:t xml:space="preserve"> basically randomly try various things to find one that works. All because the </w:t>
+        <w:t xml:space="preserve">it’s terrible that I have to basically randomly try various things to find one that works. All because the </w:t>
       </w:r>
       <w:proofErr w:type="spellStart"/>
       <w:r>
@@ -8152,15 +7810,7 @@
     </w:p>
     <w:p>
       <w:r>
-        <w:t xml:space="preserve">I filed </w:t>
-      </w:r>
-      <w:proofErr w:type="gramStart"/>
-      <w:r>
-        <w:t>a “feedback”</w:t>
-      </w:r>
-      <w:proofErr w:type="gramEnd"/>
-      <w:r>
-        <w:t xml:space="preserve"> on the website that the binary files are not in this directory.</w:t>
+        <w:t>I filed a “feedback” on the website that the binary files are not in this directory.</w:t>
       </w:r>
     </w:p>
     <w:p>
@@ -8268,15 +7918,7 @@
       </w:r>
       <w:proofErr w:type="spellEnd"/>
       <w:r>
-        <w:t xml:space="preserve"> into board 1 and then see how far can they reach. Need to quickly test out the LED and QWIIC connectors then order 9 more PCBs if they are all OK. Maybe quickly check the antenna tune and </w:t>
-      </w:r>
-      <w:proofErr w:type="gramStart"/>
-      <w:r>
-        <w:t>have to</w:t>
-      </w:r>
-      <w:proofErr w:type="gramEnd"/>
-      <w:r>
-        <w:t xml:space="preserve"> </w:t>
+        <w:t xml:space="preserve"> into board 1 and then see how far can they reach. Need to quickly test out the LED and QWIIC connectors then order 9 more PCBs if they are all OK. Maybe quickly check the antenna tune and have to </w:t>
       </w:r>
       <w:proofErr w:type="spellStart"/>
       <w:r>
@@ -8378,15 +8020,7 @@
       </w:r>
       <w:proofErr w:type="spellEnd"/>
       <w:r>
-        <w:t xml:space="preserve">. Select it, then wait at least 1 minute. Then install it. Wait another minute or more. Select IO Stream: </w:t>
-      </w:r>
-      <w:proofErr w:type="gramStart"/>
-      <w:r>
-        <w:t>EUSART(</w:t>
-      </w:r>
-      <w:proofErr w:type="gramEnd"/>
-      <w:r>
-        <w:t xml:space="preserve">0). Wait another minute. Click on Install. Wait several minutes. Doesn’t seem to do anything. Nothing asking me for which GPIOs to use. Ask it to build an has nothing to do so nothing has changed as far as SSv5 is concerned. Uncomment DEBUGPRINT and attempt to build fails because it needs </w:t>
+        <w:t xml:space="preserve">. Select it, then wait at least 1 minute. Then install it. Wait another minute or more. Select IO Stream: EUSART(0). Wait another minute. Click on Install. Wait several minutes. Doesn’t seem to do anything. Nothing asking me for which GPIOs to use. Ask it to build an has nothing to do so nothing has changed as far as SSv5 is concerned. Uncomment DEBUGPRINT and attempt to build fails because it needs </w:t>
       </w:r>
       <w:proofErr w:type="spellStart"/>
       <w:r>
@@ -8671,31 +8305,7 @@
           <w:szCs w:val="21"/>
           <w14:ligatures w14:val="none"/>
         </w:rPr>
-        <w:t xml:space="preserve">The infeed track width to be 50 ohms should be .44mm instead of .3. Move L1 to the right just enough to get the flood fill to fill in between L1 and L2. Ideally squeeze a via in there. The traces out of the ZG23 </w:t>
-      </w:r>
-      <w:proofErr w:type="gramStart"/>
-      <w:r>
-        <w:rPr>
-          <w:rFonts w:ascii="Segoe UI" w:eastAsia="Times New Roman" w:hAnsi="Segoe UI" w:cs="Segoe UI"/>
-          <w:color w:val="1F2328"/>
-          <w:kern w:val="0"/>
-          <w:sz w:val="21"/>
-          <w:szCs w:val="21"/>
-          <w14:ligatures w14:val="none"/>
-        </w:rPr>
-        <w:t>have to</w:t>
-      </w:r>
-      <w:proofErr w:type="gramEnd"/>
-      <w:r>
-        <w:rPr>
-          <w:rFonts w:ascii="Segoe UI" w:eastAsia="Times New Roman" w:hAnsi="Segoe UI" w:cs="Segoe UI"/>
-          <w:color w:val="1F2328"/>
-          <w:kern w:val="0"/>
-          <w:sz w:val="21"/>
-          <w:szCs w:val="21"/>
-          <w14:ligatures w14:val="none"/>
-        </w:rPr>
-        <w:t xml:space="preserve"> start at .2mm (same size as the pad) but should widen immediately to .44mm.</w:t>
+        <w:t>The infeed track width to be 50 ohms should be .44mm instead of .3. Move L1 to the right just enough to get the flood fill to fill in between L1 and L2. Ideally squeeze a via in there. The traces out of the ZG23 have to start at .2mm (same size as the pad) but should widen immediately to .44mm.</w:t>
       </w:r>
     </w:p>
     <w:p>
@@ -8833,15 +8443,7 @@
         <w:t xml:space="preserve">database </w:t>
       </w:r>
       <w:r>
-        <w:t xml:space="preserve">to V8.0.0. This required updating a number of symbols and footprints which are much more standardized in V7 – specifically pin 1 </w:t>
-      </w:r>
-      <w:proofErr w:type="gramStart"/>
-      <w:r>
-        <w:t>markers</w:t>
-      </w:r>
-      <w:proofErr w:type="gramEnd"/>
-      <w:r>
-        <w:t xml:space="preserve"> are in most footprints.</w:t>
+        <w:t>to V8.0.0. This required updating a number of symbols and footprints which are much more standardized in V7 – specifically pin 1 markers are in most footprints.</w:t>
       </w:r>
     </w:p>
     <w:p>
@@ -8851,15 +8453,7 @@
     </w:p>
     <w:p>
       <w:r>
-        <w:t xml:space="preserve">The </w:t>
-      </w:r>
-      <w:proofErr w:type="gramStart"/>
-      <w:r>
-        <w:t>U.FL</w:t>
-      </w:r>
-      <w:proofErr w:type="gramEnd"/>
-      <w:r>
-        <w:t xml:space="preserve"> connector for whatever reason has a DRC error in it that the solder mask bridges 2 nets. I made it a little smaller. As a result</w:t>
+        <w:t>The U.FL connector for whatever reason has a DRC error in it that the solder mask bridges 2 nets. I made it a little smaller. As a result</w:t>
       </w:r>
       <w:r>
         <w:t>,</w:t>
@@ -8875,15 +8469,7 @@
     </w:p>
     <w:p>
       <w:r>
-        <w:t xml:space="preserve">QWIIC connector – easier to just modify the one I already </w:t>
-      </w:r>
-      <w:proofErr w:type="gramStart"/>
-      <w:r>
-        <w:t>have to</w:t>
-      </w:r>
-      <w:proofErr w:type="gramEnd"/>
-      <w:r>
-        <w:t xml:space="preserve"> be SMT than try to import one. Well, turns out in </w:t>
+        <w:t xml:space="preserve">QWIIC connector – easier to just modify the one I already have to be SMT than try to import one. Well, turns out in </w:t>
       </w:r>
       <w:proofErr w:type="spellStart"/>
       <w:r>
@@ -9084,25 +8670,7 @@
           <w:sz w:val="16"/>
           <w:szCs w:val="16"/>
         </w:rPr>
-        <w:t xml:space="preserve">    </w:t>
-      </w:r>
-      <w:proofErr w:type="gramStart"/>
-      <w:r>
-        <w:rPr>
-          <w:rFonts w:ascii="Courier New" w:hAnsi="Courier New" w:cs="Courier New"/>
-          <w:sz w:val="16"/>
-          <w:szCs w:val="16"/>
-        </w:rPr>
-        <w:t>@(</w:t>
-      </w:r>
-      <w:proofErr w:type="gramEnd"/>
-      <w:r>
-        <w:rPr>
-          <w:rFonts w:ascii="Courier New" w:hAnsi="Courier New" w:cs="Courier New"/>
-          <w:sz w:val="16"/>
-          <w:szCs w:val="16"/>
-        </w:rPr>
-        <w:t>207.0000 mm, 114.0000 mm): Footprint Y1</w:t>
+        <w:t xml:space="preserve">    @(207.0000 mm, 114.0000 mm): Footprint Y1</w:t>
       </w:r>
     </w:p>
     <w:p>
@@ -9138,25 +8706,7 @@
           <w:sz w:val="16"/>
           <w:szCs w:val="16"/>
         </w:rPr>
-        <w:t>]: Footprint '</w:t>
-      </w:r>
-      <w:proofErr w:type="gramStart"/>
-      <w:r>
-        <w:rPr>
-          <w:rFonts w:ascii="Courier New" w:hAnsi="Courier New" w:cs="Courier New"/>
-          <w:sz w:val="16"/>
-          <w:szCs w:val="16"/>
-        </w:rPr>
-        <w:t>U.FL_Hirose_U.FL</w:t>
-      </w:r>
-      <w:proofErr w:type="gramEnd"/>
-      <w:r>
-        <w:rPr>
-          <w:rFonts w:ascii="Courier New" w:hAnsi="Courier New" w:cs="Courier New"/>
-          <w:sz w:val="16"/>
-          <w:szCs w:val="16"/>
-        </w:rPr>
-        <w:t>-R-SMT-1_Vertical' does not match copy in library '</w:t>
+        <w:t>]: Footprint 'U.FL_Hirose_U.FL-R-SMT-1_Vertical' does not match copy in library '</w:t>
       </w:r>
       <w:proofErr w:type="spellStart"/>
       <w:r>
@@ -9210,25 +8760,7 @@
           <w:sz w:val="16"/>
           <w:szCs w:val="16"/>
         </w:rPr>
-        <w:t xml:space="preserve">    </w:t>
-      </w:r>
-      <w:proofErr w:type="gramStart"/>
-      <w:r>
-        <w:rPr>
-          <w:rFonts w:ascii="Courier New" w:hAnsi="Courier New" w:cs="Courier New"/>
-          <w:sz w:val="16"/>
-          <w:szCs w:val="16"/>
-        </w:rPr>
-        <w:t>@(</w:t>
-      </w:r>
-      <w:proofErr w:type="gramEnd"/>
-      <w:r>
-        <w:rPr>
-          <w:rFonts w:ascii="Courier New" w:hAnsi="Courier New" w:cs="Courier New"/>
-          <w:sz w:val="16"/>
-          <w:szCs w:val="16"/>
-        </w:rPr>
-        <w:t>203.0000 mm, 97.2000 mm): Footprint J4</w:t>
+        <w:t xml:space="preserve">    @(203.0000 mm, 97.2000 mm): Footprint J4</w:t>
       </w:r>
     </w:p>
     <w:p>
@@ -9356,25 +8888,7 @@
           <w:sz w:val="16"/>
           <w:szCs w:val="16"/>
         </w:rPr>
-        <w:t xml:space="preserve">    </w:t>
-      </w:r>
-      <w:proofErr w:type="gramStart"/>
-      <w:r>
-        <w:rPr>
-          <w:rFonts w:ascii="Courier New" w:hAnsi="Courier New" w:cs="Courier New"/>
-          <w:sz w:val="16"/>
-          <w:szCs w:val="16"/>
-        </w:rPr>
-        <w:t>@(</w:t>
-      </w:r>
-      <w:proofErr w:type="gramEnd"/>
-      <w:r>
-        <w:rPr>
-          <w:rFonts w:ascii="Courier New" w:hAnsi="Courier New" w:cs="Courier New"/>
-          <w:sz w:val="16"/>
-          <w:szCs w:val="16"/>
-        </w:rPr>
-        <w:t>174.4000 mm, 74.6000 mm): Footprint Fid1</w:t>
+        <w:t xml:space="preserve">    @(174.4000 mm, 74.6000 mm): Footprint Fid1</w:t>
       </w:r>
     </w:p>
     <w:p>
@@ -9446,25 +8960,7 @@
           <w:sz w:val="16"/>
           <w:szCs w:val="16"/>
         </w:rPr>
-        <w:t xml:space="preserve">    </w:t>
-      </w:r>
-      <w:proofErr w:type="gramStart"/>
-      <w:r>
-        <w:rPr>
-          <w:rFonts w:ascii="Courier New" w:hAnsi="Courier New" w:cs="Courier New"/>
-          <w:sz w:val="16"/>
-          <w:szCs w:val="16"/>
-        </w:rPr>
-        <w:t>@(</w:t>
-      </w:r>
-      <w:proofErr w:type="gramEnd"/>
-      <w:r>
-        <w:rPr>
-          <w:rFonts w:ascii="Courier New" w:hAnsi="Courier New" w:cs="Courier New"/>
-          <w:sz w:val="16"/>
-          <w:szCs w:val="16"/>
-        </w:rPr>
-        <w:t>223.0000 mm, 145.2000 mm): Footprint Fid2</w:t>
+        <w:t xml:space="preserve">    @(223.0000 mm, 145.2000 mm): Footprint Fid2</w:t>
       </w:r>
     </w:p>
     <w:p>
@@ -9606,23 +9102,7 @@
       </w:r>
       <w:proofErr w:type="spellEnd"/>
       <w:r>
-        <w:t xml:space="preserve"> header and powering the board via the WSTK SSv5 </w:t>
-      </w:r>
-      <w:proofErr w:type="gramStart"/>
-      <w:r>
-        <w:t>is able to</w:t>
-      </w:r>
-      <w:proofErr w:type="gramEnd"/>
-      <w:r>
-        <w:t xml:space="preserve"> detect the part and pull the info from it. Since it’s an A part, it seems none of the precompiled Demos are available so I </w:t>
-      </w:r>
-      <w:proofErr w:type="gramStart"/>
-      <w:r>
-        <w:t>have to</w:t>
-      </w:r>
-      <w:proofErr w:type="gramEnd"/>
-      <w:r>
-        <w:t xml:space="preserve"> create a </w:t>
+        <w:t xml:space="preserve"> header and powering the board via the WSTK SSv5 is able to detect the part and pull the info from it. Since it’s an A part, it seems none of the precompiled Demos are available so I have to create a </w:t>
       </w:r>
       <w:proofErr w:type="spellStart"/>
       <w:r>
@@ -9630,15 +9110,7 @@
       </w:r>
       <w:proofErr w:type="spellEnd"/>
       <w:r>
-        <w:t xml:space="preserve"> and bootloader. Or is simply that this is a custom board so SSv5 doesn’t assume the GPIOs are where they are on a devkit? Naturally the bootloader project won’t compile because there’s no EUSART assigned. This is because </w:t>
-      </w:r>
-      <w:proofErr w:type="gramStart"/>
-      <w:r>
-        <w:t>all of</w:t>
-      </w:r>
-      <w:proofErr w:type="gramEnd"/>
-      <w:r>
-        <w:t xml:space="preserve"> </w:t>
+        <w:t xml:space="preserve"> and bootloader. Or is simply that this is a custom board so SSv5 doesn’t assume the GPIOs are where they are on a devkit? Naturally the bootloader project won’t compile because there’s no EUSART assigned. This is because all of </w:t>
       </w:r>
       <w:proofErr w:type="spellStart"/>
       <w:r>
@@ -9871,23 +9343,7 @@
     </w:p>
     <w:p>
       <w:r>
-        <w:t xml:space="preserve">I built 3 boards. Board #3 has been cut down to roughly the minimum size to compare with the </w:t>
-      </w:r>
-      <w:proofErr w:type="gramStart"/>
-      <w:r>
-        <w:t>full size</w:t>
-      </w:r>
-      <w:proofErr w:type="gramEnd"/>
-      <w:r>
-        <w:t xml:space="preserve"> boards to measure the RF range difference with a smaller ground plane. </w:t>
-      </w:r>
-      <w:proofErr w:type="gramStart"/>
-      <w:r>
-        <w:t>Basically</w:t>
-      </w:r>
-      <w:proofErr w:type="gramEnd"/>
-      <w:r>
-        <w:t xml:space="preserve"> answering the question – does the additional cost for PCB real estate significantly improve the RF range? Overall size of the reference design isn’t that much of a concern but cost is an important factor though range is the priority.</w:t>
+        <w:t>I built 3 boards. Board #3 has been cut down to roughly the minimum size to compare with the full size boards to measure the RF range difference with a smaller ground plane. Basically answering the question – does the additional cost for PCB real estate significantly improve the RF range? Overall size of the reference design isn’t that much of a concern but cost is an important factor though range is the priority.</w:t>
       </w:r>
     </w:p>
     <w:p>
@@ -10729,15 +10185,7 @@
               <w:keepLines/>
             </w:pPr>
             <w:r>
-              <w:t>Thin fixed (</w:t>
-            </w:r>
-            <w:proofErr w:type="gramStart"/>
-            <w:r>
-              <w:t>similar to</w:t>
-            </w:r>
-            <w:proofErr w:type="gramEnd"/>
-            <w:r>
-              <w:t xml:space="preserve"> the 915 one above)</w:t>
+              <w:t>Thin fixed (similar to the 915 one above)</w:t>
             </w:r>
           </w:p>
         </w:tc>
@@ -10851,23 +10299,7 @@
     </w:p>
     <w:p>
       <w:r>
-        <w:t xml:space="preserve">The plan is to take one of the 3 boards coming in now and cut it to a much smaller size and compare the range. No sense in making the board bigger than it </w:t>
-      </w:r>
-      <w:proofErr w:type="gramStart"/>
-      <w:r>
-        <w:t>has to</w:t>
-      </w:r>
-      <w:proofErr w:type="gramEnd"/>
-      <w:r>
-        <w:t xml:space="preserve"> be but we are looking for maximum range. If the </w:t>
-      </w:r>
-      <w:proofErr w:type="gramStart"/>
-      <w:r>
-        <w:t>full size</w:t>
-      </w:r>
-      <w:proofErr w:type="gramEnd"/>
-      <w:r>
-        <w:t xml:space="preserve"> board is at least 3 dBm better than definitely keep the full size board.</w:t>
+        <w:t>The plan is to take one of the 3 boards coming in now and cut it to a much smaller size and compare the range. No sense in making the board bigger than it has to be but we are looking for maximum range. If the full size board is at least 3 dBm better than definitely keep the full size board.</w:t>
       </w:r>
     </w:p>
     <w:p>
@@ -11008,15 +10440,7 @@
     </w:p>
     <w:p>
       <w:r>
-        <w:t xml:space="preserve">Three PCBs and a stencil ordered. Expected in about a week. These 3 boards are just for initial testing to make sure the design doesn’t have some major problem like an incorrect pinout. One board will be for tuning the antenna(s), one is a proto and I expect to cut one to be much smaller to see if the large ground plane makes a difference. Might also want to make a </w:t>
-      </w:r>
-      <w:proofErr w:type="gramStart"/>
-      <w:r>
-        <w:t>2 layer</w:t>
-      </w:r>
-      <w:proofErr w:type="gramEnd"/>
-      <w:r>
-        <w:t xml:space="preserve"> PCB version which is cheaper. I’ll order components on Monday.</w:t>
+        <w:t>Three PCBs and a stencil ordered. Expected in about a week. These 3 boards are just for initial testing to make sure the design doesn’t have some major problem like an incorrect pinout. One board will be for tuning the antenna(s), one is a proto and I expect to cut one to be much smaller to see if the large ground plane makes a difference. Might also want to make a 2 layer PCB version which is cheaper. I’ll order components on Monday.</w:t>
       </w:r>
     </w:p>
     <w:p>
@@ -11099,13 +10523,8 @@
       <w:r>
         <w:t xml:space="preserve"> crystal – </w:t>
       </w:r>
-      <w:proofErr w:type="gramStart"/>
-      <w:r>
-        <w:t>Crystal:Crystal</w:t>
-      </w:r>
-      <w:proofErr w:type="gramEnd"/>
-      <w:r>
-        <w:t>_SMD_3225-4Pin_3.2x2.5mm</w:t>
+      <w:r>
+        <w:t>Crystal:Crystal_SMD_3225-4Pin_3.2x2.5mm</w:t>
       </w:r>
     </w:p>
     <w:p>
@@ -11119,13 +10538,8 @@
       <w:r>
         <w:t xml:space="preserve">32KHz crystal – </w:t>
       </w:r>
-      <w:proofErr w:type="gramStart"/>
-      <w:r>
-        <w:t>Crystal:Crystal</w:t>
-      </w:r>
-      <w:proofErr w:type="gramEnd"/>
-      <w:r>
-        <w:t>_SMD_3215-2Pin_3.2x1.5mm</w:t>
+      <w:r>
+        <w:t>Crystal:Crystal_SMD_3215-2Pin_3.2x1.5mm</w:t>
       </w:r>
       <w:r>
         <w:t xml:space="preserve"> - </w:t>
@@ -11143,11 +10557,7 @@
         </w:numPr>
       </w:pPr>
       <w:r>
-        <w:t xml:space="preserve">RGB LED </w:t>
-      </w:r>
-      <w:proofErr w:type="gramStart"/>
-      <w:r>
-        <w:t>–</w:t>
+        <w:t>RGB LED –</w:t>
       </w:r>
       <w:r>
         <w:t xml:space="preserve"> </w:t>
@@ -11156,11 +10566,7 @@
         <w:t xml:space="preserve"> </w:t>
       </w:r>
       <w:r>
-        <w:t>LED</w:t>
-      </w:r>
-      <w:proofErr w:type="gramEnd"/>
-      <w:r>
-        <w:t>_SMD:LED_WS2812B-2020_PLCC4_2.0x2.0mm</w:t>
+        <w:t>LED_SMD:LED_WS2812B-2020_PLCC4_2.0x2.0mm</w:t>
       </w:r>
       <w:r>
         <w:t xml:space="preserve"> - </w:t>
@@ -11236,15 +10642,7 @@
     </w:p>
     <w:p>
       <w:r>
-        <w:t xml:space="preserve">Connected the USB UART to the same pins as the debug header but thru </w:t>
-      </w:r>
-      <w:proofErr w:type="gramStart"/>
-      <w:r>
-        <w:t>100 ohm</w:t>
-      </w:r>
-      <w:proofErr w:type="gramEnd"/>
-      <w:r>
-        <w:t xml:space="preserve"> resistors. I could have put the USB UART to a different set of pins but then the firmware could NOT use the standard </w:t>
+        <w:t xml:space="preserve">Connected the USB UART to the same pins as the debug header but thru 100 ohm resistors. I could have put the USB UART to a different set of pins but then the firmware could NOT use the standard </w:t>
       </w:r>
       <w:proofErr w:type="spellStart"/>
       <w:r>
@@ -11260,15 +10658,7 @@
       </w:r>
       <w:proofErr w:type="spellEnd"/>
       <w:r>
-        <w:t xml:space="preserve"> </w:t>
-      </w:r>
-      <w:proofErr w:type="gramStart"/>
-      <w:r>
-        <w:t>has to</w:t>
-      </w:r>
-      <w:proofErr w:type="gramEnd"/>
-      <w:r>
-        <w:t xml:space="preserve"> be downloaded and then commanded via the debug connector to the UART to Tx ON for crystal calibration. But since USB is also connected, it is also driving the UART pins. Simply adding some series resistors will provide sufficient isolation for the short time during production. Even during debug it’s not a big deal. During normal operation the resistors will help with EMI. UART speed is only 115.2K baud so the resistors will have no impact on that. The other option is to use a switch but that would be overkill and just 1 more place for things to fail and increase cost.</w:t>
+        <w:t xml:space="preserve"> has to be downloaded and then commanded via the debug connector to the UART to Tx ON for crystal calibration. But since USB is also connected, it is also driving the UART pins. Simply adding some series resistors will provide sufficient isolation for the short time during production. Even during debug it’s not a big deal. During normal operation the resistors will help with EMI. UART speed is only 115.2K baud so the resistors will have no impact on that. The other option is to use a switch but that would be overkill and just 1 more place for things to fail and increase cost.</w:t>
       </w:r>
     </w:p>
     <w:p>
@@ -11501,15 +10891,7 @@
         <w:t xml:space="preserve"> which </w:t>
       </w:r>
       <w:r>
-        <w:t xml:space="preserve">mostly recommends connecting SHIELD to GND. There are 2 purposes for this connection – EMI and ESD. For ESD it makes sense to have a solid connection to have the entire board remain at the same potential which might shoot up thousands of volts in an ESD event. But I am more concerned about EMI which in an abundance of caution I put a small ferrite bead leading to the shield to reduce any EMI. Can replace this with a </w:t>
-      </w:r>
-      <w:proofErr w:type="gramStart"/>
-      <w:r>
-        <w:t>zero ohm</w:t>
-      </w:r>
-      <w:proofErr w:type="gramEnd"/>
-      <w:r>
-        <w:t xml:space="preserve"> resistor later, or leave it open or insert a capacitor or even just short the pads out.</w:t>
+        <w:t>mostly recommends connecting SHIELD to GND. There are 2 purposes for this connection – EMI and ESD. For ESD it makes sense to have a solid connection to have the entire board remain at the same potential which might shoot up thousands of volts in an ESD event. But I am more concerned about EMI which in an abundance of caution I put a small ferrite bead leading to the shield to reduce any EMI. Can replace this with a zero ohm resistor later, or leave it open or insert a capacitor or even just short the pads out.</w:t>
       </w:r>
       <w:r>
         <w:t xml:space="preserve"> I’m not too worried about ESD as </w:t>

</xml_diff>

<commit_message>
Starting work on getting Z-Wave JS to pull GeoLoc CC data
</commit_message>
<xml_diff>
--- a/docs/ZRADTechDocs.docx
+++ b/docs/ZRADTechDocs.docx
@@ -3348,6 +3348,98 @@
         <w:pStyle w:val="Heading2"/>
       </w:pPr>
       <w:r>
+        <w:t>2024-07-30 – GeoLoc CC</w:t>
+      </w:r>
+    </w:p>
+    <w:p>
+      <w:r>
+        <w:t>Sidetracked on a personal project for the last several weeks but back to GeoLoc now.</w:t>
+      </w:r>
+      <w:r>
+        <w:t xml:space="preserve"> Sent Dominic more questions and hopefully have a call with him as I cannot figure out how/where to run the script to send GeoLoc commands.</w:t>
+      </w:r>
+    </w:p>
+    <w:p>
+      <w:r>
+        <w:t>The other option is if the SerialAPI can handle encryption for me. I’d much rather write a few lines of Python to talk to the SerialAPI and use the PCC to join devices. But I need something to handle encryption.</w:t>
+      </w:r>
+      <w:r>
+        <w:t xml:space="preserve"> SerialAPI can do encryption but ONLY for the end-device libraries, not as a controller. Bummer.</w:t>
+      </w:r>
+    </w:p>
+    <w:p>
+      <w:pPr>
+        <w:pStyle w:val="Heading2"/>
+      </w:pPr>
+      <w:r>
+        <w:t>2024-07-15 – GeoLoc CC debug</w:t>
+      </w:r>
+    </w:p>
+    <w:p>
+      <w:r>
+        <w:t xml:space="preserve">Back to debugging GeoLoc CC to generate heat maps of the RF range. We also have plans to do range testing via skydiving, </w:t>
+      </w:r>
+      <w:r>
+        <w:t>rocketry,</w:t>
+      </w:r>
+      <w:r>
+        <w:t xml:space="preserve"> and motorcycles in addition to just general neighborhood testing.</w:t>
+      </w:r>
+    </w:p>
+    <w:p>
+      <w:r>
+        <w:t xml:space="preserve">Domenic </w:t>
+      </w:r>
+      <w:r>
+        <w:t>emailed</w:t>
+      </w:r>
+      <w:r>
+        <w:t xml:space="preserve"> me some basic instructions on </w:t>
+      </w:r>
+      <w:r>
+        <w:t>s</w:t>
+      </w:r>
+      <w:r>
+        <w:t>etting up</w:t>
+      </w:r>
+      <w:r>
+        <w:t xml:space="preserve"> Z-Wave JS-UI for testing GeoLocCC. I would use the raw SerialAPI but we need to test using ZWLR which always use</w:t>
+      </w:r>
+      <w:r>
+        <w:t>s</w:t>
+      </w:r>
+      <w:r>
+        <w:t xml:space="preserve"> Authenticated Security which is </w:t>
+      </w:r>
+      <w:r>
+        <w:t>good</w:t>
+      </w:r>
+      <w:r>
+        <w:t xml:space="preserve"> because then we are only testing with 100% clean packets (1 corrupted bit and you cannot decrypt the message). But the SerialAPI doesn’t handle security S2 for me and it would be easier in general to use Z-Wave JS (I think). Initially I tried to get it working on my laptop but so much of Z-Wave JS relies on Linux commands (specifically in talking to the hardware) that I felt it would be easier to buil</w:t>
+      </w:r>
+      <w:r>
+        <w:t>d</w:t>
+      </w:r>
+      <w:r>
+        <w:t xml:space="preserve"> a Linux laptop and use it for debug. I had an old Dell laptop just waiting for this purpose. See the ReadMe.txt file </w:t>
+      </w:r>
+      <w:r>
+        <w:t xml:space="preserve">on the laptop </w:t>
+      </w:r>
+      <w:r>
+        <w:t>for details on installing various software to get the system working.</w:t>
+      </w:r>
+    </w:p>
+    <w:p>
+      <w:r>
+        <w:t>I was able to have Z-Wave JS UI running in a docker, able to connect to the Controller, add a node via SmartStart. But it doesn’t retain the settings. See the ReadMe.txt for more details.</w:t>
+      </w:r>
+    </w:p>
+    <w:p>
+      <w:pPr>
+        <w:pStyle w:val="Heading2"/>
+      </w:pPr>
+      <w:r>
         <w:t>2024-06-11 – Trace Debug</w:t>
       </w:r>
     </w:p>
@@ -3472,6 +3564,7 @@
         <w:pStyle w:val="Heading2"/>
       </w:pPr>
       <w:r>
+        <w:lastRenderedPageBreak/>
         <w:t>2024-06-07 – Documentation and testing of Rev C</w:t>
       </w:r>
     </w:p>
@@ -3649,7 +3742,6 @@
         <w:pStyle w:val="Heading2"/>
       </w:pPr>
       <w:r>
-        <w:lastRenderedPageBreak/>
         <w:t xml:space="preserve">2024-05-23 – GeoLocCC </w:t>
       </w:r>
     </w:p>
@@ -3871,6 +3963,7 @@
     </w:p>
     <w:p>
       <w:r>
+        <w:lastRenderedPageBreak/>
         <w:t xml:space="preserve">Net result is that the problem is in the creation of the GeoLocCC and not the I2C driver. What the problem is though is a mystery. Clearly the rx_options is filled with garbage in the broken version. But why would that break it? Is there a hardcoded limit somewhere we are exceeding? The input structure is in the AppStackBuffer </w:t>
       </w:r>
       <w:r>
@@ -3893,7 +3986,6 @@
         <w:pStyle w:val="Heading2"/>
       </w:pPr>
       <w:r>
-        <w:lastRenderedPageBreak/>
         <w:t>2024-05-20 – GeoLocCC</w:t>
       </w:r>
     </w:p>
@@ -4134,6 +4226,7 @@
     </w:p>
     <w:p>
       <w:r>
+        <w:lastRenderedPageBreak/>
         <w:t>I want to build a small, cheap version of the board – 2 layer with PCB antenna 4”x2” which Zima says he’s had good luck with. Call it ZRAD-S for “small”. Prove out if the PCB ground plane makes a huge difference or not. Same schematic, different PCB.</w:t>
       </w:r>
     </w:p>
@@ -4156,11 +4249,7 @@
         <w:t>nd</w:t>
       </w:r>
       <w:r>
-        <w:t xml:space="preserve"> UART port via USB with a CP2105 as an option. Andrew Hayden mentioned they had gotten this to work. This would enable a zniffer at the same time as the SerialAPI which would </w:t>
-      </w:r>
-      <w:r>
-        <w:lastRenderedPageBreak/>
-        <w:t>provide super handy remote debugging capabilities. See Issue #5 on the repo for more details. Battery holder is backwards, the TCLK and TD1 pins are reversed and rename things to be ZRAD. Added more documentation.</w:t>
+        <w:t xml:space="preserve"> UART port via USB with a CP2105 as an option. Andrew Hayden mentioned they had gotten this to work. This would enable a zniffer at the same time as the SerialAPI which would provide super handy remote debugging capabilities. See Issue #5 on the repo for more details. Battery holder is backwards, the TCLK and TD1 pins are reversed and rename things to be ZRAD. Added more documentation.</w:t>
       </w:r>
     </w:p>
     <w:p>
@@ -4392,7 +4481,6 @@
     </w:p>
     <w:p>
       <w:r>
-        <w:lastRenderedPageBreak/>
         <w:t xml:space="preserve">I was hoping that with a ZG23B the code would not still have this bug. I have no idea how to get around this now as the bug is somewhere in the SDK it would seem. Has something overflowed a stack? </w:t>
       </w:r>
       <w:r>
@@ -4622,6 +4710,7 @@
     </w:p>
     <w:p>
       <w:r>
+        <w:lastRenderedPageBreak/>
         <w:t xml:space="preserve">I ordered 2 more GPS boards </w:t>
       </w:r>
       <w:r>
@@ -4659,7 +4748,6 @@
         <w:pStyle w:val="Heading2"/>
       </w:pPr>
       <w:r>
-        <w:lastRenderedPageBreak/>
         <w:t>2024-04-18 – ZG23B debug</w:t>
       </w:r>
     </w:p>
@@ -4893,6 +4981,7 @@
         <w:rPr>
           <w:noProof/>
         </w:rPr>
+        <w:lastRenderedPageBreak/>
         <w:drawing>
           <wp:inline distT="0" distB="0" distL="0" distR="0" wp14:anchorId="0076CFCD" wp14:editId="74E34601">
             <wp:extent cx="6400800" cy="2407920"/>
@@ -4952,7 +5041,6 @@
         <w:rPr>
           <w:noProof/>
         </w:rPr>
-        <w:lastRenderedPageBreak/>
         <w:drawing>
           <wp:inline distT="0" distB="0" distL="0" distR="0" wp14:anchorId="5442ADD2" wp14:editId="454D0FE9">
             <wp:extent cx="6400800" cy="2929255"/>
@@ -5056,7 +5144,11 @@
         <w:t>switching the target</w:t>
       </w:r>
       <w:r>
-        <w:t xml:space="preserve"> as it doesn’t change the target (which is also a SSv5 bug). I used the .SLCP file to change the target.</w:t>
+        <w:t xml:space="preserve"> as it doesn’t change the </w:t>
+      </w:r>
+      <w:r>
+        <w:lastRenderedPageBreak/>
+        <w:t>target (which is also a SSv5 bug). I used the .SLCP file to change the target.</w:t>
       </w:r>
       <w:r>
         <w:t xml:space="preserve"> Then the project doesn’t compile because all the GPIOs and EUSART settings were lost. Ugh.</w:t>
@@ -5141,7 +5233,6 @@
         </w:numPr>
       </w:pPr>
       <w:r>
-        <w:lastRenderedPageBreak/>
         <w:t>Linker Magic is the trick for adding CC to the NIF. Linux does this sort of thing which is where the concept came from</w:t>
       </w:r>
     </w:p>
@@ -5272,6 +5363,7 @@
     </w:p>
     <w:p>
       <w:r>
+        <w:lastRenderedPageBreak/>
         <w:t>Apparently by adding GeoLocCC I need to add a function called zaf_event_distributor_zw_rx(SZwaveReceivePackage RxPkg) which there is a weak version that does nothing.</w:t>
       </w:r>
       <w:r>
@@ -5310,11 +5402,7 @@
         <w:t xml:space="preserve"> Gets to ApplicationCommandHandler()</w:t>
       </w:r>
       <w:r>
-        <w:t xml:space="preserve">. Eventually gets to TransportCmdClassSupported and for some reason fails searching thru </w:t>
-      </w:r>
-      <w:r>
-        <w:lastRenderedPageBreak/>
-        <w:t xml:space="preserve">the secure list (the device is joined S2Auth). </w:t>
+        <w:t xml:space="preserve">. Eventually gets to TransportCmdClassSupported and for some reason fails searching thru the secure list (the device is joined S2Auth). </w:t>
       </w:r>
       <w:r>
         <w:t xml:space="preserve">I send the command from the PCC securely but the securityKey is security_key_none? WTF. </w:t>
@@ -5479,6 +5567,7 @@
         </w:numPr>
       </w:pPr>
       <w:r>
+        <w:lastRenderedPageBreak/>
         <w:t>Geographic Location CC loaded into a SwOnOff ZRAD</w:t>
       </w:r>
     </w:p>
@@ -5707,7 +5796,6 @@
         </w:numPr>
       </w:pPr>
       <w:r>
-        <w:lastRenderedPageBreak/>
         <w:t>ZRAD Controller EU +14dBm + ZRAD SwOnOff antenna #2 EU</w:t>
       </w:r>
     </w:p>
@@ -6116,6 +6204,7 @@
     </w:p>
     <w:p>
       <w:r>
+        <w:lastRenderedPageBreak/>
         <w:t>The + is the timer which is set to 933ms. Each . is another I2C buffer of 32 bytes. Once the NMEA is found, then the sentence is printed.</w:t>
       </w:r>
     </w:p>
@@ -6292,7 +6381,6 @@
         </w:numPr>
       </w:pPr>
       <w:r>
-        <w:lastRenderedPageBreak/>
         <w:t>Settxtone</w:t>
       </w:r>
     </w:p>
@@ -6450,7 +6538,11 @@
     </w:p>
     <w:p>
       <w:r>
-        <w:t>Back to I2C debug via QWIIC connector to a GPS module so we can use GeoLocCC to pull the exact location of the DUT and measure the range. While the ERTT is easy, determining the point where the LED stops blinking is subjective. Often the blinking will stop, the person stops walking, the LED starts again or vice versa. Is that the edge of the RF range or not? You can walk another 50 meters and the blinking can come and go. With GPS coordinates we can also capture the TX power and background RSSI.</w:t>
+        <w:t xml:space="preserve">Back to I2C debug via QWIIC connector to a GPS module so we can use GeoLocCC to pull the exact location of the DUT and measure the range. While the ERTT is easy, determining the point where the LED stops blinking is subjective. Often </w:t>
+      </w:r>
+      <w:r>
+        <w:lastRenderedPageBreak/>
+        <w:t>the blinking will stop, the person stops walking, the LED starts again or vice versa. Is that the edge of the RF range or not? You can walk another 50 meters and the blinking can come and go. With GPS coordinates we can also capture the TX power and background RSSI.</w:t>
       </w:r>
     </w:p>
     <w:p>
@@ -6476,11 +6568,7 @@
         <w:t>0.</w:t>
       </w:r>
       <w:r>
-        <w:t xml:space="preserve"> The I2C address of the SparkFun XA1110 GPS breakout board is supposed to be 0x10 (7 bit addr). The GTOP_NEMA_over_I2C_ software guide explains how to get the NMEA sentence over I2C. I can see the transfers on the PicoScope which probe just the address and return a 0 when the GPS ACKs the addr. The I2CSPM then </w:t>
-      </w:r>
-      <w:r>
-        <w:lastRenderedPageBreak/>
-        <w:t>sends the data byte which is zero for now. It appears you just read the NMEA sentence every 500ms and one of the 2 will be a complete sentence. The other might be partial while it is being filled out.</w:t>
+        <w:t xml:space="preserve"> The I2C address of the SparkFun XA1110 GPS breakout board is supposed to be 0x10 (7 bit addr). The GTOP_NEMA_over_I2C_ software guide explains how to get the NMEA sentence over I2C. I can see the transfers on the PicoScope which probe just the address and return a 0 when the GPS ACKs the addr. The I2CSPM then sends the data byte which is zero for now. It appears you just read the NMEA sentence every 500ms and one of the 2 will be a complete sentence. The other might be partial while it is being filled out.</w:t>
       </w:r>
       <w:r>
         <w:t xml:space="preserve"> Data of the packet will be 0x0A if the data is invalid. Either the end, the beginning, or the entire buffer will be 0x0A. Merge the packets together while discarding the 0x0A to get a complete sentence.</w:t>
@@ -6540,6 +6628,7 @@
         <w:rPr>
           <w:noProof/>
         </w:rPr>
+        <w:lastRenderedPageBreak/>
         <w:drawing>
           <wp:anchor distT="0" distB="0" distL="114300" distR="114300" simplePos="0" relativeHeight="251684864" behindDoc="0" locked="0" layoutInCell="1" allowOverlap="1" wp14:anchorId="46686B3C" wp14:editId="6F79E4C4">
             <wp:simplePos x="0" y="0"/>
@@ -6600,11 +6689,7 @@
         <w:t>David Zima mentioned that some antennas may assume a ground plane but other may not. Thus, I used one of the Rev A boards, cut the trace to the SMA, soldered another SMA to the bottom of the board which then can be screwed into my VNA to generate a Smith chart for each specific antenna below.</w:t>
       </w:r>
       <w:r>
-        <w:t xml:space="preserve"> I used my Agilent N9921A FieldFox spectrum analyzer in VNA mode. Calibrated the open connector (or the connector with the GND plane) to zero out the connector, then screwed the antenna into the N9912A and had it plot the smith chart from 850 to 950MHz. Used the Log Mag chart to </w:t>
-      </w:r>
-      <w:r>
-        <w:lastRenderedPageBreak/>
-        <w:t xml:space="preserve">find the minimum and set the marker there. </w:t>
+        <w:t xml:space="preserve"> I used my Agilent N9921A FieldFox spectrum analyzer in VNA mode. Calibrated the open connector (or the connector with the GND plane) to zero out the connector, then screwed the antenna into the N9912A and had it plot the smith chart from 850 to 950MHz. Used the Log Mag chart to find the minimum and set the marker there. </w:t>
       </w:r>
     </w:p>
     <w:p>

</xml_diff>

<commit_message>
First pass ZWJS is getting Lat/Lon
</commit_message>
<xml_diff>
--- a/docs/ZRADTechDocs.docx
+++ b/docs/ZRADTechDocs.docx
@@ -3348,6 +3348,85 @@
         <w:pStyle w:val="Heading2"/>
       </w:pPr>
       <w:r>
+        <w:t>2024-08-05 – GeoLoc CC</w:t>
+      </w:r>
+    </w:p>
+    <w:p>
+      <w:r>
+        <w:t>See the Ubuntu laptop for more details. One interesting point is that making the temporary floating point variables on the ZG23 to be Double instead of just float didn’t seem to make any difference. I keep getting a power of 2 off somewhere. The longitude should be 70 but I keep getting 140.</w:t>
+      </w:r>
+      <w:r>
+        <w:t xml:space="preserve"> AHA! The problem is I was shifting the MSB by 23 instead of 24! I am now getting Longitude correctly into Z-WaveJS!</w:t>
+      </w:r>
+      <w:r>
+        <w:t xml:space="preserve"> Got the first Heat Map! </w:t>
+      </w:r>
+      <w:r>
+        <w:drawing>
+          <wp:anchor distT="0" distB="0" distL="114300" distR="114300" simplePos="0" relativeHeight="251698176" behindDoc="0" locked="0" layoutInCell="1" allowOverlap="1" wp14:anchorId="51FA14EA" wp14:editId="25F40A79">
+            <wp:simplePos x="457200" y="1962150"/>
+            <wp:positionH relativeFrom="column">
+              <wp:align>right</wp:align>
+            </wp:positionH>
+            <wp:positionV relativeFrom="paragraph">
+              <wp:posOffset>0</wp:posOffset>
+            </wp:positionV>
+            <wp:extent cx="3054096" cy="2660904"/>
+            <wp:effectExtent l="0" t="0" r="0" b="0"/>
+            <wp:wrapSquare wrapText="bothSides"/>
+            <wp:docPr id="1793267231" name="Picture 1"/>
+            <wp:cNvGraphicFramePr>
+              <a:graphicFrameLocks xmlns:a="http://schemas.openxmlformats.org/drawingml/2006/main" noChangeAspect="1"/>
+            </wp:cNvGraphicFramePr>
+            <a:graphic xmlns:a="http://schemas.openxmlformats.org/drawingml/2006/main">
+              <a:graphicData uri="http://schemas.openxmlformats.org/drawingml/2006/picture">
+                <pic:pic xmlns:pic="http://schemas.openxmlformats.org/drawingml/2006/picture">
+                  <pic:nvPicPr>
+                    <pic:cNvPr id="1793267231" name=""/>
+                    <pic:cNvPicPr/>
+                  </pic:nvPicPr>
+                  <pic:blipFill>
+                    <a:blip r:embed="rId21" cstate="print">
+                      <a:extLst>
+                        <a:ext uri="{28A0092B-C50C-407E-A947-70E740481C1C}">
+                          <a14:useLocalDpi xmlns:a14="http://schemas.microsoft.com/office/drawing/2010/main" val="0"/>
+                        </a:ext>
+                      </a:extLst>
+                    </a:blip>
+                    <a:stretch>
+                      <a:fillRect/>
+                    </a:stretch>
+                  </pic:blipFill>
+                  <pic:spPr>
+                    <a:xfrm>
+                      <a:off x="0" y="0"/>
+                      <a:ext cx="3054096" cy="2660904"/>
+                    </a:xfrm>
+                    <a:prstGeom prst="rect">
+                      <a:avLst/>
+                    </a:prstGeom>
+                  </pic:spPr>
+                </pic:pic>
+              </a:graphicData>
+            </a:graphic>
+            <wp14:sizeRelH relativeFrom="margin">
+              <wp14:pctWidth>0</wp14:pctWidth>
+            </wp14:sizeRelH>
+            <wp14:sizeRelV relativeFrom="margin">
+              <wp14:pctHeight>0</wp14:pctHeight>
+            </wp14:sizeRelV>
+          </wp:anchor>
+        </w:drawing>
+      </w:r>
+      <w:r>
+        <w:t>ZwaveJS throws and unhandled error as soon as there is no ACK so I asked Dominic how to ignore those.</w:t>
+      </w:r>
+    </w:p>
+    <w:p>
+      <w:pPr>
+        <w:pStyle w:val="Heading2"/>
+      </w:pPr>
+      <w:r>
         <w:t>2024-07-30 – GeoLoc CC</w:t>
       </w:r>
     </w:p>
@@ -3480,7 +3559,7 @@
       <w:r>
         <w:t xml:space="preserve">See this </w:t>
       </w:r>
-      <w:hyperlink r:id="rId21" w:history="1">
+      <w:hyperlink r:id="rId22" w:history="1">
         <w:r>
           <w:rPr>
             <w:rStyle w:val="Hyperlink"/>
@@ -3497,7 +3576,7 @@
       <w:r>
         <w:t xml:space="preserve"> I filed this </w:t>
       </w:r>
-      <w:hyperlink r:id="rId22" w:history="1">
+      <w:hyperlink r:id="rId23" w:history="1">
         <w:r>
           <w:rPr>
             <w:rStyle w:val="Hyperlink"/>
@@ -3511,6 +3590,7 @@
     </w:p>
     <w:p>
       <w:r>
+        <w:lastRenderedPageBreak/>
         <w:t>Back to GeoLocCC debug and documentation.</w:t>
       </w:r>
       <w:r>
@@ -3564,7 +3644,6 @@
         <w:pStyle w:val="Heading2"/>
       </w:pPr>
       <w:r>
-        <w:lastRenderedPageBreak/>
         <w:t>2024-06-07 – Documentation and testing of Rev C</w:t>
       </w:r>
     </w:p>
@@ -3775,6 +3854,7 @@
         <w:rPr>
           <w:noProof/>
         </w:rPr>
+        <w:lastRenderedPageBreak/>
         <w:drawing>
           <wp:anchor distT="0" distB="0" distL="114300" distR="114300" simplePos="0" relativeHeight="251697152" behindDoc="0" locked="0" layoutInCell="0" allowOverlap="0" wp14:anchorId="07E32E4E" wp14:editId="01A76CDB">
             <wp:simplePos x="0" y="0"/>
@@ -3799,7 +3879,7 @@
                     <pic:cNvPicPr/>
                   </pic:nvPicPr>
                   <pic:blipFill>
-                    <a:blip r:embed="rId23">
+                    <a:blip r:embed="rId24">
                       <a:extLst>
                         <a:ext uri="{28A0092B-C50C-407E-A947-70E740481C1C}">
                           <a14:useLocalDpi xmlns:a14="http://schemas.microsoft.com/office/drawing/2010/main" val="0"/>
@@ -3925,7 +4005,7 @@
                     <pic:cNvPicPr/>
                   </pic:nvPicPr>
                   <pic:blipFill>
-                    <a:blip r:embed="rId24">
+                    <a:blip r:embed="rId25">
                       <a:extLst>
                         <a:ext uri="{28A0092B-C50C-407E-A947-70E740481C1C}">
                           <a14:useLocalDpi xmlns:a14="http://schemas.microsoft.com/office/drawing/2010/main" val="0"/>
@@ -3963,38 +4043,41 @@
     </w:p>
     <w:p>
       <w:r>
+        <w:t xml:space="preserve">Net result is that the problem is in the creation of the GeoLocCC and not the I2C driver. What the problem is though is a mystery. Clearly the rx_options is filled with garbage in the broken version. But why would that break it? Is there a hardcoded limit somewhere we are exceeding? The input structure is in the AppStackBuffer </w:t>
+      </w:r>
+      <w:r>
+        <w:t xml:space="preserve">(0x900 bytes) </w:t>
+      </w:r>
+      <w:r>
+        <w:t>according to the MAP file.</w:t>
+      </w:r>
+    </w:p>
+    <w:p>
+      <w:r>
+        <w:t>I set a watchpoint on the address and it breaks in Transport_ApplicationCommandHandler</w:t>
+      </w:r>
+      <w:r>
+        <w:t xml:space="preserve"> while pulled the value from rxOpt so I set another watchpoint there. Seems that portasm.c modifies address 2000BCDx which is where the data is coming from? </w:t>
+      </w:r>
+    </w:p>
+    <w:p>
+      <w:pPr>
+        <w:pStyle w:val="Heading2"/>
+      </w:pPr>
+      <w:r>
+        <w:t>2024-05-20 – GeoLocCC</w:t>
+      </w:r>
+    </w:p>
+    <w:p>
+      <w:r>
+        <w:t xml:space="preserve">Ongoing effort to get Geographic Location CC to work. </w:t>
+      </w:r>
+      <w:r>
+        <w:t xml:space="preserve">Working in the SwOnOff_ZG23B_442_GeoCC project on Board B4. I keep getting RADIO_BOARD_EFR32ZG23=1 in the compiler preprocessor settings. I don’t see where SSv5 keeps pulling it from. I can’t factory reset the board because pressing the learn button immediately goes into the default handler. This is because PB1 is not defined. I had to use the source file (radio_no_board.c) to fix it and arbitrarily assign it to PC03. If it’s not assigned, then we get an Assert and go to the default handler. Confusing because the PB starts from 1 but the pin </w:t>
+      </w:r>
+      <w:r>
         <w:lastRenderedPageBreak/>
-        <w:t xml:space="preserve">Net result is that the problem is in the creation of the GeoLocCC and not the I2C driver. What the problem is though is a mystery. Clearly the rx_options is filled with garbage in the broken version. But why would that break it? Is there a hardcoded limit somewhere we are exceeding? The input structure is in the AppStackBuffer </w:t>
-      </w:r>
-      <w:r>
-        <w:t xml:space="preserve">(0x900 bytes) </w:t>
-      </w:r>
-      <w:r>
-        <w:t>according to the MAP file.</w:t>
-      </w:r>
-    </w:p>
-    <w:p>
-      <w:r>
-        <w:t>I set a watchpoint on the address and it breaks in Transport_ApplicationCommandHandler</w:t>
-      </w:r>
-      <w:r>
-        <w:t xml:space="preserve"> while pulled the value from rxOpt so I set another watchpoint there. Seems that portasm.c modifies address 2000BCDx which is where the data is coming from? </w:t>
-      </w:r>
-    </w:p>
-    <w:p>
-      <w:pPr>
-        <w:pStyle w:val="Heading2"/>
-      </w:pPr>
-      <w:r>
-        <w:t>2024-05-20 – GeoLocCC</w:t>
-      </w:r>
-    </w:p>
-    <w:p>
-      <w:r>
-        <w:t xml:space="preserve">Ongoing effort to get Geographic Location CC to work. </w:t>
-      </w:r>
-      <w:r>
-        <w:t>Working in the SwOnOff_ZG23B_442_GeoCC project on Board B4. I keep getting RADIO_BOARD_EFR32ZG23=1 in the compiler preprocessor settings. I don’t see where SSv5 keeps pulling it from. I can’t factory reset the board because pressing the learn button immediately goes into the default handler. This is because PB1 is not defined. I had to use the source file (radio_no_board.c) to fix it and arbitrarily assign it to PC03. If it’s not assigned, then we get an Assert and go to the default handler. Confusing because the PB starts from 1 but the pin numbers start from 0. That got the push button to work and able to Factory Reset the board, join the network and PCC is able to control the green LED via basic on/off.</w:t>
+        <w:t>numbers start from 0. That got the push button to work and able to Factory Reset the board, join the network and PCC is able to control the green LED via basic on/off.</w:t>
       </w:r>
     </w:p>
     <w:p>
@@ -4188,7 +4271,7 @@
                     <pic:cNvPicPr/>
                   </pic:nvPicPr>
                   <pic:blipFill>
-                    <a:blip r:embed="rId25">
+                    <a:blip r:embed="rId26">
                       <a:extLst>
                         <a:ext uri="{28A0092B-C50C-407E-A947-70E740481C1C}">
                           <a14:useLocalDpi xmlns:a14="http://schemas.microsoft.com/office/drawing/2010/main" val="0"/>
@@ -4226,7 +4309,6 @@
     </w:p>
     <w:p>
       <w:r>
-        <w:lastRenderedPageBreak/>
         <w:t>I want to build a small, cheap version of the board – 2 layer with PCB antenna 4”x2” which Zima says he’s had good luck with. Call it ZRAD-S for “small”. Prove out if the PCB ground plane makes a huge difference or not. Same schematic, different PCB.</w:t>
       </w:r>
     </w:p>
@@ -4263,7 +4345,11 @@
         <w:t>SC</w:t>
       </w:r>
       <w:r>
-        <w:t xml:space="preserve"> Custom </w:t>
+        <w:t xml:space="preserve"> </w:t>
+      </w:r>
+      <w:r>
+        <w:lastRenderedPageBreak/>
+        <w:t xml:space="preserve">Custom </w:t>
       </w:r>
       <w:r>
         <w:t>process</w:t>
@@ -4501,6 +4587,7 @@
     </w:p>
     <w:p>
       <w:r>
+        <w:lastRenderedPageBreak/>
         <w:t xml:space="preserve">The ZAF_Transmit() function is the one that posts into the transmit queue </w:t>
       </w:r>
       <w:r>
@@ -4710,54 +4797,54 @@
     </w:p>
     <w:p>
       <w:r>
+        <w:t xml:space="preserve">I ordered 2 more GPS boards </w:t>
+      </w:r>
+      <w:r>
+        <w:t>– 1 XA1110 and a slightly more expensive one to see if it has more accuracy</w:t>
+      </w:r>
+      <w:r>
+        <w:t xml:space="preserve">. Sparkfun has a board that’s $179.95 that </w:t>
+      </w:r>
+      <w:r>
+        <w:t>they claim is</w:t>
+      </w:r>
+      <w:r>
+        <w:t xml:space="preserve"> accurate to within 24mm!</w:t>
+      </w:r>
+      <w:r>
+        <w:t xml:space="preserve"> I also ordered 2 more Tag-Connect debug cables as they seem to disappear!</w:t>
+      </w:r>
+      <w:r>
+        <w:t xml:space="preserve"> I also ordered more antennas to have pairs of the same one. Unfortunately, the 868 recommended antenna is backordered and not expected until July! Must do EU with the less expensive antenna which were in stock.</w:t>
+      </w:r>
+    </w:p>
+    <w:p>
+      <w:r>
+        <w:t>Tested and CTUN</w:t>
+      </w:r>
+      <w:r>
+        <w:t>E</w:t>
+      </w:r>
+      <w:r>
+        <w:t>d board #3. Shipped it and a bare board to David Zima for testing.</w:t>
+      </w:r>
+    </w:p>
+    <w:p>
+      <w:pPr>
+        <w:pStyle w:val="Heading2"/>
+      </w:pPr>
+      <w:r>
+        <w:t>2024-04-18 – ZG23B debug</w:t>
+      </w:r>
+    </w:p>
+    <w:p>
+      <w:r>
+        <w:t>The 3 new boards I built yesterday don’t run the firmware but get stuck in some sort of reset loop. I rewired an ETM_ZWAVE adaptor board to fix the Trace debugging wiring mistake on the ZRAD (easier to rewire a 2 layer PCB than the 4 layer ZRAD board). Trace is working fine but it’s not easy to find the failure as the trace overflows. The task switch goes to a RAILINT which then unpacks a long list of stacked functions so I suspect there is a stack overflow somewhere. Single stepping with Trace tends to cause a hardfault accessing peripherals for some reason.</w:t>
+      </w:r>
+    </w:p>
+    <w:p>
+      <w:r>
         <w:lastRenderedPageBreak/>
-        <w:t xml:space="preserve">I ordered 2 more GPS boards </w:t>
-      </w:r>
-      <w:r>
-        <w:t>– 1 XA1110 and a slightly more expensive one to see if it has more accuracy</w:t>
-      </w:r>
-      <w:r>
-        <w:t xml:space="preserve">. Sparkfun has a board that’s $179.95 that </w:t>
-      </w:r>
-      <w:r>
-        <w:t>they claim is</w:t>
-      </w:r>
-      <w:r>
-        <w:t xml:space="preserve"> accurate to within 24mm!</w:t>
-      </w:r>
-      <w:r>
-        <w:t xml:space="preserve"> I also ordered 2 more Tag-Connect debug cables as they seem to disappear!</w:t>
-      </w:r>
-      <w:r>
-        <w:t xml:space="preserve"> I also ordered more antennas to have pairs of the same one. Unfortunately, the 868 recommended antenna is backordered and not expected until July! Must do EU with the less expensive antenna which were in stock.</w:t>
-      </w:r>
-    </w:p>
-    <w:p>
-      <w:r>
-        <w:t>Tested and CTUN</w:t>
-      </w:r>
-      <w:r>
-        <w:t>E</w:t>
-      </w:r>
-      <w:r>
-        <w:t>d board #3. Shipped it and a bare board to David Zima for testing.</w:t>
-      </w:r>
-    </w:p>
-    <w:p>
-      <w:pPr>
-        <w:pStyle w:val="Heading2"/>
-      </w:pPr>
-      <w:r>
-        <w:t>2024-04-18 – ZG23B debug</w:t>
-      </w:r>
-    </w:p>
-    <w:p>
-      <w:r>
-        <w:t>The 3 new boards I built yesterday don’t run the firmware but get stuck in some sort of reset loop. I rewired an ETM_ZWAVE adaptor board to fix the Trace debugging wiring mistake on the ZRAD (easier to rewire a 2 layer PCB than the 4 layer ZRAD board). Trace is working fine but it’s not easy to find the failure as the trace overflows. The task switch goes to a RAILINT which then unpacks a long list of stacked functions so I suspect there is a stack overflow somewhere. Single stepping with Trace tends to cause a hardfault accessing peripherals for some reason.</w:t>
-      </w:r>
-    </w:p>
-    <w:p>
-      <w:r>
         <w:t>I get:</w:t>
       </w:r>
     </w:p>
@@ -4850,7 +4937,7 @@
       <w:r>
         <w:t xml:space="preserve">This </w:t>
       </w:r>
-      <w:hyperlink r:id="rId26" w:history="1">
+      <w:hyperlink r:id="rId27" w:history="1">
         <w:r>
           <w:rPr>
             <w:rStyle w:val="Hyperlink"/>
@@ -4981,7 +5068,6 @@
         <w:rPr>
           <w:noProof/>
         </w:rPr>
-        <w:lastRenderedPageBreak/>
         <w:drawing>
           <wp:inline distT="0" distB="0" distL="0" distR="0" wp14:anchorId="0076CFCD" wp14:editId="74E34601">
             <wp:extent cx="6400800" cy="2407920"/>
@@ -4998,7 +5084,7 @@
                     <pic:cNvPicPr/>
                   </pic:nvPicPr>
                   <pic:blipFill>
-                    <a:blip r:embed="rId27"/>
+                    <a:blip r:embed="rId28"/>
                     <a:stretch>
                       <a:fillRect/>
                     </a:stretch>
@@ -5041,6 +5127,7 @@
         <w:rPr>
           <w:noProof/>
         </w:rPr>
+        <w:lastRenderedPageBreak/>
         <w:drawing>
           <wp:inline distT="0" distB="0" distL="0" distR="0" wp14:anchorId="5442ADD2" wp14:editId="454D0FE9">
             <wp:extent cx="6400800" cy="2929255"/>
@@ -5057,7 +5144,7 @@
                     <pic:cNvPicPr/>
                   </pic:nvPicPr>
                   <pic:blipFill>
-                    <a:blip r:embed="rId28"/>
+                    <a:blip r:embed="rId29"/>
                     <a:stretch>
                       <a:fillRect/>
                     </a:stretch>
@@ -5144,11 +5231,7 @@
         <w:t>switching the target</w:t>
       </w:r>
       <w:r>
-        <w:t xml:space="preserve"> as it doesn’t change the </w:t>
-      </w:r>
-      <w:r>
-        <w:lastRenderedPageBreak/>
-        <w:t>target (which is also a SSv5 bug). I used the .SLCP file to change the target.</w:t>
+        <w:t xml:space="preserve"> as it doesn’t change the target (which is also a SSv5 bug). I used the .SLCP file to change the target.</w:t>
       </w:r>
       <w:r>
         <w:t xml:space="preserve"> Then the project doesn’t compile because all the GPIOs and EUSART settings were lost. Ugh.</w:t>
@@ -5161,7 +5244,7 @@
       <w:r>
         <w:t xml:space="preserve"> I entered this </w:t>
       </w:r>
-      <w:hyperlink r:id="rId29" w:history="1">
+      <w:hyperlink r:id="rId30" w:history="1">
         <w:r>
           <w:rPr>
             <w:rStyle w:val="Hyperlink"/>
@@ -5200,7 +5283,7 @@
           <w:numId w:val="17"/>
         </w:numPr>
       </w:pPr>
-      <w:hyperlink r:id="rId30" w:history="1">
+      <w:hyperlink r:id="rId31" w:history="1">
         <w:r>
           <w:rPr>
             <w:rStyle w:val="Hyperlink"/>
@@ -5233,6 +5316,7 @@
         </w:numPr>
       </w:pPr>
       <w:r>
+        <w:lastRenderedPageBreak/>
         <w:t>Linker Magic is the trick for adding CC to the NIF. Linux does this sort of thing which is where the concept came from</w:t>
       </w:r>
     </w:p>
@@ -5363,46 +5447,49 @@
     </w:p>
     <w:p>
       <w:r>
+        <w:t>Apparently by adding GeoLocCC I need to add a function called zaf_event_distributor_zw_rx(SZwaveReceivePackage RxPkg) which there is a weak version that does nothing.</w:t>
+      </w:r>
+      <w:r>
+        <w:t xml:space="preserve"> This function is here as an extra call to anything not handled by the command class handler in the next paragraph.</w:t>
+      </w:r>
+    </w:p>
+    <w:p>
+      <w:r>
+        <w:t>I expect the ZAF_CP_CommandPublish to handle the GeoLocCC since it is a subscribed CC.</w:t>
+      </w:r>
+      <w:r>
+        <w:t xml:space="preserve"> But it is quite difficult to step thru this code. So switch to Ozone. EventHandlerZwRx() is the main function for handling the ZW Rx queue.</w:t>
+      </w:r>
+      <w:r>
+        <w:t xml:space="preserve"> Made a copy of ZAF_CmdPublisher.c to enable debugprints in it.</w:t>
+      </w:r>
+      <w:r>
+        <w:t xml:space="preserve"> I commented out the registration of GeoLocCC and turned off the timer to get the CC to work. There are still 3 CCs registered even though GeoLoc no longer shows up in the NIF. The CC and Cmd are 00 for all 3. Basic and binary switch don’t work. Something has blown up the CC registration. But that code is super hard to follow.</w:t>
+      </w:r>
+      <w:r>
+        <w:t xml:space="preserve"> Had to create yet another SwOnOff to figure out what these are supposed to have in them.</w:t>
+      </w:r>
+      <w:r>
+        <w:t xml:space="preserve"> This involved redoing the LEDs, USART, DEBUGPRINT which takes upwards of an hour to plug back in each time.</w:t>
+      </w:r>
+      <w:r>
+        <w:t xml:space="preserve"> The DPRINTs in the temporary project also list the CmdClass and Cmd as 0. And yet somehow it is able to process the correct binary switch command class. Aha, the subscriber list is not for the CCs but instead Application, Security, Multicast as line 40 of ZAF_Common_helper.c describes.</w:t>
+      </w:r>
+      <w:r>
+        <w:t xml:space="preserve"> The key is the call to Transport_ApplicationCommandHandler() which in turn calls invoke_cc_handler() which then finally goes thru the list of command classes. The list is from ZAF_type.h using extern const CC_handler_map_latest_t. _cc_handlers_v3 are identified in the .map file so this is created at compile time.</w:t>
+      </w:r>
+      <w:r>
+        <w:t xml:space="preserve"> The SwOnOffTmp is able to control the LEDs via a SwOnOff or Basic so it’s CCs are working fine. So why isn’t the version that I put the GeoLocCC into? The GPIOs are still wired up it seems. Never gets to invoke_cc_handler for some reason.</w:t>
+      </w:r>
+      <w:r>
+        <w:t xml:space="preserve"> Gets to ApplicationCommandHandler()</w:t>
+      </w:r>
+      <w:r>
+        <w:t xml:space="preserve">. Eventually gets to TransportCmdClassSupported and for some reason fails searching thru </w:t>
+      </w:r>
+      <w:r>
         <w:lastRenderedPageBreak/>
-        <w:t>Apparently by adding GeoLocCC I need to add a function called zaf_event_distributor_zw_rx(SZwaveReceivePackage RxPkg) which there is a weak version that does nothing.</w:t>
-      </w:r>
-      <w:r>
-        <w:t xml:space="preserve"> This function is here as an extra call to anything not handled by the command class handler in the next paragraph.</w:t>
-      </w:r>
-    </w:p>
-    <w:p>
-      <w:r>
-        <w:t>I expect the ZAF_CP_CommandPublish to handle the GeoLocCC since it is a subscribed CC.</w:t>
-      </w:r>
-      <w:r>
-        <w:t xml:space="preserve"> But it is quite difficult to step thru this code. So switch to Ozone. EventHandlerZwRx() is the main function for handling the ZW Rx queue.</w:t>
-      </w:r>
-      <w:r>
-        <w:t xml:space="preserve"> Made a copy of ZAF_CmdPublisher.c to enable debugprints in it.</w:t>
-      </w:r>
-      <w:r>
-        <w:t xml:space="preserve"> I commented out the registration of GeoLocCC and turned off the timer to get the CC to work. There are still 3 CCs registered even though GeoLoc no longer shows up in the NIF. The CC and Cmd are 00 for all 3. Basic and binary switch don’t work. Something has blown up the CC registration. But that code is super hard to follow.</w:t>
-      </w:r>
-      <w:r>
-        <w:t xml:space="preserve"> Had to create yet another SwOnOff to figure out what these are supposed to have in them.</w:t>
-      </w:r>
-      <w:r>
-        <w:t xml:space="preserve"> This involved redoing the LEDs, USART, DEBUGPRINT which takes upwards of an hour to plug back in each time.</w:t>
-      </w:r>
-      <w:r>
-        <w:t xml:space="preserve"> The DPRINTs in the temporary project also list the CmdClass and Cmd as 0. And yet somehow it is able to process the correct binary switch command class. Aha, the subscriber list is not for the CCs but instead Application, Security, Multicast as line 40 of ZAF_Common_helper.c describes.</w:t>
-      </w:r>
-      <w:r>
-        <w:t xml:space="preserve"> The key is the call to Transport_ApplicationCommandHandler() which in turn calls invoke_cc_handler() which then finally goes thru the list of command classes. The list is from ZAF_type.h using extern const CC_handler_map_latest_t. _cc_handlers_v3 are identified in the .map file so this is created at compile time.</w:t>
-      </w:r>
-      <w:r>
-        <w:t xml:space="preserve"> The SwOnOffTmp is able to control the LEDs via a SwOnOff or Basic so it’s CCs are working fine. So why isn’t the version that I put the GeoLocCC into? The GPIOs are still wired up it seems. Never gets to invoke_cc_handler for some reason.</w:t>
-      </w:r>
-      <w:r>
-        <w:t xml:space="preserve"> Gets to ApplicationCommandHandler()</w:t>
-      </w:r>
-      <w:r>
-        <w:t xml:space="preserve">. Eventually gets to TransportCmdClassSupported and for some reason fails searching thru the secure list (the device is joined S2Auth). </w:t>
+        <w:t xml:space="preserve">the secure list (the device is joined S2Auth). </w:t>
       </w:r>
       <w:r>
         <w:t xml:space="preserve">I send the command from the PCC securely but the securityKey is security_key_none? WTF. </w:t>
@@ -5567,7 +5654,6 @@
         </w:numPr>
       </w:pPr>
       <w:r>
-        <w:lastRenderedPageBreak/>
         <w:t>Geographic Location CC loaded into a SwOnOff ZRAD</w:t>
       </w:r>
     </w:p>
@@ -5796,6 +5882,7 @@
         </w:numPr>
       </w:pPr>
       <w:r>
+        <w:lastRenderedPageBreak/>
         <w:t>ZRAD Controller EU +14dBm + ZRAD SwOnOff antenna #2 EU</w:t>
       </w:r>
     </w:p>
@@ -5961,7 +6048,7 @@
                     <pic:cNvPicPr/>
                   </pic:nvPicPr>
                   <pic:blipFill>
-                    <a:blip r:embed="rId31">
+                    <a:blip r:embed="rId32">
                       <a:extLst>
                         <a:ext uri="{28A0092B-C50C-407E-A947-70E740481C1C}">
                           <a14:useLocalDpi xmlns:a14="http://schemas.microsoft.com/office/drawing/2010/main" val="0"/>
@@ -5996,7 +6083,7 @@
       <w:r>
         <w:t xml:space="preserve">The spaces in the NMEA are from i2c_read=32 which should never happen. Tried to set a </w:t>
       </w:r>
-      <w:hyperlink r:id="rId32" w:history="1">
+      <w:hyperlink r:id="rId33" w:history="1">
         <w:r>
           <w:rPr>
             <w:rStyle w:val="Hyperlink"/>
@@ -6204,7 +6291,6 @@
     </w:p>
     <w:p>
       <w:r>
-        <w:lastRenderedPageBreak/>
         <w:t>The + is the timer which is set to 933ms. Each . is another I2C buffer of 32 bytes. Once the NMEA is found, then the sentence is printed.</w:t>
       </w:r>
     </w:p>
@@ -6381,6 +6467,7 @@
         </w:numPr>
       </w:pPr>
       <w:r>
+        <w:lastRenderedPageBreak/>
         <w:t>Settxtone</w:t>
       </w:r>
     </w:p>
@@ -6498,17 +6585,6 @@
       </w:r>
       <w:r>
         <w:t xml:space="preserve">After many hours I finally have the NMEA sentence capturing. I need to start a timer to fetch the GPS value every few seconds. Use the ZAF software Timers as described </w:t>
-      </w:r>
-      <w:hyperlink r:id="rId33" w:history="1">
-        <w:r>
-          <w:rPr>
-            <w:rStyle w:val="Hyperlink"/>
-          </w:rPr>
-          <w:t>here</w:t>
-        </w:r>
-      </w:hyperlink>
-      <w:r>
-        <w:t xml:space="preserve"> and </w:t>
       </w:r>
       <w:hyperlink r:id="rId34" w:history="1">
         <w:r>
@@ -6519,6 +6595,17 @@
         </w:r>
       </w:hyperlink>
       <w:r>
+        <w:t xml:space="preserve"> and </w:t>
+      </w:r>
+      <w:hyperlink r:id="rId35" w:history="1">
+        <w:r>
+          <w:rPr>
+            <w:rStyle w:val="Hyperlink"/>
+          </w:rPr>
+          <w:t>here</w:t>
+        </w:r>
+      </w:hyperlink>
+      <w:r>
         <w:t xml:space="preserve">. </w:t>
       </w:r>
       <w:r>
@@ -6538,37 +6625,37 @@
     </w:p>
     <w:p>
       <w:r>
-        <w:t xml:space="preserve">Back to I2C debug via QWIIC connector to a GPS module so we can use GeoLocCC to pull the exact location of the DUT and measure the range. While the ERTT is easy, determining the point where the LED stops blinking is subjective. Often </w:t>
+        <w:t>Back to I2C debug via QWIIC connector to a GPS module so we can use GeoLocCC to pull the exact location of the DUT and measure the range. While the ERTT is easy, determining the point where the LED stops blinking is subjective. Often the blinking will stop, the person stops walking, the LED starts again or vice versa. Is that the edge of the RF range or not? You can walk another 50 meters and the blinking can come and go. With GPS coordinates we can also capture the TX power and background RSSI.</w:t>
+      </w:r>
+    </w:p>
+    <w:p>
+      <w:r>
+        <w:t xml:space="preserve">The project I am working with is: SwOnOff_ZG23A_441. This is a temporary one to get the I2C working. </w:t>
+      </w:r>
+      <w:r>
+        <w:t>As is typical with all Silabs APIs, the I2CSPM looks simple but has these enormous structures inside with little to no documentation. Thus, I have to spend a lot of time tracing thru the code to figure out what to fill out and how it works. Almost quicker to write my own! I2CSPM_Transfer sits in the While loop calling I2C_Transfer waiting for the transfer to complete. This is a blocking call and since each I2C bit is 3us this can add up to upwards of a millisecond for a large transfer. But it is easy to use and we have spare CPU cycles.</w:t>
+      </w:r>
+      <w:r>
+        <w:t xml:space="preserve"> Wandering thru the code for Multilevel Sensor sample app – wow! So much complexity for such a simple task. Very hard to follow. It sends a sensor report when the button is pressed which is the only event. Unclear how a sensor GET is handled. Somehow some giant structure is initialized with a function pointer I assume. That’s way more complicated than we need for now. Can I just use I2CSPM_Transfer? </w:t>
+      </w:r>
+      <w:r>
+        <w:t>The I2CSPM_Transfer is always returning -1 from all addresses. But is it doing anything on the I2C bus? I’ll have to hook up my scope.</w:t>
+      </w:r>
+      <w:r>
+        <w:t xml:space="preserve"> SCL and SDA are toggling but it always does the same addr of 0. Because I wasn’t changing it in the code! I can probe all addresses and it finds 0x</w:t>
+      </w:r>
+      <w:r>
+        <w:t>1</w:t>
+      </w:r>
+      <w:r>
+        <w:t>0.</w:t>
+      </w:r>
+      <w:r>
+        <w:t xml:space="preserve"> The I2C address of the SparkFun XA1110 GPS breakout board is supposed to be 0x10 (7 bit addr). The GTOP_NEMA_over_I2C_ software guide explains how to get the NMEA sentence over I2C. I can see the transfers on the PicoScope which probe just the address and return a 0 when the GPS ACKs the addr. The I2CSPM then </w:t>
       </w:r>
       <w:r>
         <w:lastRenderedPageBreak/>
-        <w:t>the blinking will stop, the person stops walking, the LED starts again or vice versa. Is that the edge of the RF range or not? You can walk another 50 meters and the blinking can come and go. With GPS coordinates we can also capture the TX power and background RSSI.</w:t>
-      </w:r>
-    </w:p>
-    <w:p>
-      <w:r>
-        <w:t xml:space="preserve">The project I am working with is: SwOnOff_ZG23A_441. This is a temporary one to get the I2C working. </w:t>
-      </w:r>
-      <w:r>
-        <w:t>As is typical with all Silabs APIs, the I2CSPM looks simple but has these enormous structures inside with little to no documentation. Thus, I have to spend a lot of time tracing thru the code to figure out what to fill out and how it works. Almost quicker to write my own! I2CSPM_Transfer sits in the While loop calling I2C_Transfer waiting for the transfer to complete. This is a blocking call and since each I2C bit is 3us this can add up to upwards of a millisecond for a large transfer. But it is easy to use and we have spare CPU cycles.</w:t>
-      </w:r>
-      <w:r>
-        <w:t xml:space="preserve"> Wandering thru the code for Multilevel Sensor sample app – wow! So much complexity for such a simple task. Very hard to follow. It sends a sensor report when the button is pressed which is the only event. Unclear how a sensor GET is handled. Somehow some giant structure is initialized with a function pointer I assume. That’s way more complicated than we need for now. Can I just use I2CSPM_Transfer? </w:t>
-      </w:r>
-      <w:r>
-        <w:t>The I2CSPM_Transfer is always returning -1 from all addresses. But is it doing anything on the I2C bus? I’ll have to hook up my scope.</w:t>
-      </w:r>
-      <w:r>
-        <w:t xml:space="preserve"> SCL and SDA are toggling but it always does the same addr of 0. Because I wasn’t changing it in the code! I can probe all addresses and it finds 0x</w:t>
-      </w:r>
-      <w:r>
-        <w:t>1</w:t>
-      </w:r>
-      <w:r>
-        <w:t>0.</w:t>
-      </w:r>
-      <w:r>
-        <w:t xml:space="preserve"> The I2C address of the SparkFun XA1110 GPS breakout board is supposed to be 0x10 (7 bit addr). The GTOP_NEMA_over_I2C_ software guide explains how to get the NMEA sentence over I2C. I can see the transfers on the PicoScope which probe just the address and return a 0 when the GPS ACKs the addr. The I2CSPM then sends the data byte which is zero for now. It appears you just read the NMEA sentence every 500ms and one of the 2 will be a complete sentence. The other might be partial while it is being filled out.</w:t>
+        <w:t>sends the data byte which is zero for now. It appears you just read the NMEA sentence every 500ms and one of the 2 will be a complete sentence. The other might be partial while it is being filled out.</w:t>
       </w:r>
       <w:r>
         <w:t xml:space="preserve"> Data of the packet will be 0x0A if the data is invalid. Either the end, the beginning, or the entire buffer will be 0x0A. Merge the packets together while discarding the 0x0A to get a complete sentence.</w:t>
@@ -6590,7 +6677,7 @@
       <w:r>
         <w:t xml:space="preserve">I filed this </w:t>
       </w:r>
-      <w:hyperlink r:id="rId35" w:history="1">
+      <w:hyperlink r:id="rId36" w:history="1">
         <w:r>
           <w:rPr>
             <w:rStyle w:val="Hyperlink"/>
@@ -6628,7 +6715,6 @@
         <w:rPr>
           <w:noProof/>
         </w:rPr>
-        <w:lastRenderedPageBreak/>
         <w:drawing>
           <wp:anchor distT="0" distB="0" distL="114300" distR="114300" simplePos="0" relativeHeight="251684864" behindDoc="0" locked="0" layoutInCell="1" allowOverlap="1" wp14:anchorId="46686B3C" wp14:editId="6F79E4C4">
             <wp:simplePos x="0" y="0"/>
@@ -6653,7 +6739,7 @@
                     <pic:cNvPicPr/>
                   </pic:nvPicPr>
                   <pic:blipFill>
-                    <a:blip r:embed="rId36" cstate="screen">
+                    <a:blip r:embed="rId37" cstate="screen">
                       <a:extLst>
                         <a:ext uri="{28A0092B-C50C-407E-A947-70E740481C1C}">
                           <a14:useLocalDpi xmlns:a14="http://schemas.microsoft.com/office/drawing/2010/main"/>
@@ -6689,7 +6775,11 @@
         <w:t>David Zima mentioned that some antennas may assume a ground plane but other may not. Thus, I used one of the Rev A boards, cut the trace to the SMA, soldered another SMA to the bottom of the board which then can be screwed into my VNA to generate a Smith chart for each specific antenna below.</w:t>
       </w:r>
       <w:r>
-        <w:t xml:space="preserve"> I used my Agilent N9921A FieldFox spectrum analyzer in VNA mode. Calibrated the open connector (or the connector with the GND plane) to zero out the connector, then screwed the antenna into the N9912A and had it plot the smith chart from 850 to 950MHz. Used the Log Mag chart to find the minimum and set the marker there. </w:t>
+        <w:t xml:space="preserve"> I used my Agilent N9921A FieldFox spectrum analyzer in VNA mode. Calibrated the open connector (or the connector with the GND plane) to zero out the connector, then screwed the antenna into the N9912A and had it plot the smith chart from 850 to 950MHz. Used the Log Mag chart to </w:t>
+      </w:r>
+      <w:r>
+        <w:lastRenderedPageBreak/>
+        <w:t xml:space="preserve">find the minimum and set the marker there. </w:t>
       </w:r>
     </w:p>
     <w:p>
@@ -6745,7 +6835,7 @@
                     <pic:cNvPicPr/>
                   </pic:nvPicPr>
                   <pic:blipFill>
-                    <a:blip r:embed="rId37" cstate="screen">
+                    <a:blip r:embed="rId38" cstate="screen">
                       <a:extLst>
                         <a:ext uri="{28A0092B-C50C-407E-A947-70E740481C1C}">
                           <a14:useLocalDpi xmlns:a14="http://schemas.microsoft.com/office/drawing/2010/main"/>
@@ -7104,81 +7194,6 @@
                       <pic:pic xmlns:pic="http://schemas.openxmlformats.org/drawingml/2006/picture">
                         <pic:nvPicPr>
                           <pic:cNvPr id="1687503233" name=""/>
-                          <pic:cNvPicPr/>
-                        </pic:nvPicPr>
-                        <pic:blipFill>
-                          <a:blip r:embed="rId38" cstate="screen">
-                            <a:extLst>
-                              <a:ext uri="{28A0092B-C50C-407E-A947-70E740481C1C}">
-                                <a14:useLocalDpi xmlns:a14="http://schemas.microsoft.com/office/drawing/2010/main"/>
-                              </a:ext>
-                            </a:extLst>
-                          </a:blip>
-                          <a:stretch>
-                            <a:fillRect/>
-                          </a:stretch>
-                        </pic:blipFill>
-                        <pic:spPr>
-                          <a:xfrm>
-                            <a:off x="0" y="0"/>
-                            <a:ext cx="3054096" cy="1984248"/>
-                          </a:xfrm>
-                          <a:prstGeom prst="rect">
-                            <a:avLst/>
-                          </a:prstGeom>
-                        </pic:spPr>
-                      </pic:pic>
-                    </a:graphicData>
-                  </a:graphic>
-                  <wp14:sizeRelH relativeFrom="margin">
-                    <wp14:pctWidth>0</wp14:pctWidth>
-                  </wp14:sizeRelH>
-                  <wp14:sizeRelV relativeFrom="margin">
-                    <wp14:pctHeight>0</wp14:pctHeight>
-                  </wp14:sizeRelV>
-                </wp:anchor>
-              </w:drawing>
-            </w:r>
-          </w:p>
-        </w:tc>
-        <w:tc>
-          <w:tcPr>
-            <w:tcW w:w="4860" w:type="dxa"/>
-          </w:tcPr>
-          <w:p>
-            <w:pPr>
-              <w:keepNext/>
-              <w:keepLines/>
-              <w:rPr>
-                <w:sz w:val="16"/>
-                <w:szCs w:val="16"/>
-              </w:rPr>
-            </w:pPr>
-            <w:r>
-              <w:rPr>
-                <w:noProof/>
-              </w:rPr>
-              <w:drawing>
-                <wp:anchor distT="0" distB="0" distL="114300" distR="114300" simplePos="0" relativeHeight="251666432" behindDoc="0" locked="0" layoutInCell="1" allowOverlap="1" wp14:anchorId="5AE0A0E7" wp14:editId="3DB7CB19">
-                  <wp:simplePos x="0" y="0"/>
-                  <wp:positionH relativeFrom="column">
-                    <wp:posOffset>-33659</wp:posOffset>
-                  </wp:positionH>
-                  <wp:positionV relativeFrom="paragraph">
-                    <wp:posOffset>25801</wp:posOffset>
-                  </wp:positionV>
-                  <wp:extent cx="3054096" cy="1984248"/>
-                  <wp:effectExtent l="0" t="0" r="0" b="0"/>
-                  <wp:wrapTopAndBottom/>
-                  <wp:docPr id="1169876168" name="Picture 1"/>
-                  <wp:cNvGraphicFramePr>
-                    <a:graphicFrameLocks xmlns:a="http://schemas.openxmlformats.org/drawingml/2006/main" noChangeAspect="1"/>
-                  </wp:cNvGraphicFramePr>
-                  <a:graphic xmlns:a="http://schemas.openxmlformats.org/drawingml/2006/main">
-                    <a:graphicData uri="http://schemas.openxmlformats.org/drawingml/2006/picture">
-                      <pic:pic xmlns:pic="http://schemas.openxmlformats.org/drawingml/2006/picture">
-                        <pic:nvPicPr>
-                          <pic:cNvPr id="1169876168" name=""/>
                           <pic:cNvPicPr/>
                         </pic:nvPicPr>
                         <pic:blipFill>
@@ -7216,247 +7231,6 @@
             </w:r>
           </w:p>
         </w:tc>
-      </w:tr>
-      <w:tr>
-        <w:tc>
-          <w:tcPr>
-            <w:tcW w:w="1728" w:type="dxa"/>
-          </w:tcPr>
-          <w:p>
-            <w:pPr>
-              <w:keepNext/>
-              <w:keepLines/>
-              <w:rPr>
-                <w:rStyle w:val="Hyperlink"/>
-                <w:rFonts w:ascii="Roboto" w:hAnsi="Roboto"/>
-                <w:b/>
-                <w:bCs/>
-                <w:color w:val="221ABB"/>
-                <w:sz w:val="12"/>
-                <w:szCs w:val="12"/>
-                <w:shd w:val="clear" w:color="auto" w:fill="FFFFFF"/>
-              </w:rPr>
-            </w:pPr>
-            <w:hyperlink r:id="rId40" w:history="1">
-              <w:r>
-                <w:rPr>
-                  <w:rStyle w:val="Hyperlink"/>
-                  <w:rFonts w:ascii="Roboto" w:hAnsi="Roboto"/>
-                  <w:b/>
-                  <w:bCs/>
-                  <w:color w:val="221ABB"/>
-                  <w:sz w:val="12"/>
-                  <w:szCs w:val="12"/>
-                  <w:shd w:val="clear" w:color="auto" w:fill="FFFFFF"/>
-                </w:rPr>
-                <w:t>TS.89.4113</w:t>
-              </w:r>
-            </w:hyperlink>
-          </w:p>
-          <w:p>
-            <w:pPr>
-              <w:keepNext/>
-              <w:keepLines/>
-              <w:rPr>
-                <w:sz w:val="16"/>
-                <w:szCs w:val="16"/>
-              </w:rPr>
-            </w:pPr>
-            <w:r>
-              <w:rPr>
-                <w:sz w:val="16"/>
-                <w:szCs w:val="16"/>
-              </w:rPr>
-              <w:t>$40.56</w:t>
-            </w:r>
-            <w:r>
-              <w:rPr>
-                <w:sz w:val="16"/>
-                <w:szCs w:val="16"/>
-              </w:rPr>
-              <w:t xml:space="preserve"> – gain 3.5dBi</w:t>
-            </w:r>
-          </w:p>
-          <w:p>
-            <w:pPr>
-              <w:keepNext/>
-              <w:keepLines/>
-              <w:rPr>
-                <w:sz w:val="16"/>
-                <w:szCs w:val="16"/>
-              </w:rPr>
-            </w:pPr>
-          </w:p>
-          <w:p>
-            <w:pPr>
-              <w:keepNext/>
-              <w:keepLines/>
-              <w:rPr>
-                <w:sz w:val="16"/>
-                <w:szCs w:val="16"/>
-              </w:rPr>
-            </w:pPr>
-            <w:r>
-              <w:rPr>
-                <w:sz w:val="16"/>
-                <w:szCs w:val="16"/>
-              </w:rPr>
-              <w:t>Comments:</w:t>
-            </w:r>
-          </w:p>
-          <w:p>
-            <w:pPr>
-              <w:keepNext/>
-              <w:keepLines/>
-              <w:rPr>
-                <w:sz w:val="16"/>
-                <w:szCs w:val="16"/>
-              </w:rPr>
-            </w:pPr>
-            <w:r>
-              <w:rPr>
-                <w:sz w:val="16"/>
-                <w:szCs w:val="16"/>
-              </w:rPr>
-              <w:t>Directional antenna with 3.5/2.7dBi gain in 1 direction</w:t>
-            </w:r>
-            <w:r>
-              <w:rPr>
-                <w:sz w:val="16"/>
-                <w:szCs w:val="16"/>
-              </w:rPr>
-              <w:t xml:space="preserve"> </w:t>
-            </w:r>
-            <w:r>
-              <w:rPr>
-                <w:sz w:val="16"/>
-                <w:szCs w:val="16"/>
-              </w:rPr>
-              <w:t>–</w:t>
-            </w:r>
-            <w:r>
-              <w:rPr>
-                <w:sz w:val="16"/>
-                <w:szCs w:val="16"/>
-              </w:rPr>
-              <w:t xml:space="preserve"> Tomahawk</w:t>
-            </w:r>
-            <w:r>
-              <w:rPr>
-                <w:sz w:val="16"/>
-                <w:szCs w:val="16"/>
-              </w:rPr>
-              <w:t xml:space="preserve"> shaped.</w:t>
-            </w:r>
-          </w:p>
-          <w:p>
-            <w:pPr>
-              <w:keepNext/>
-              <w:keepLines/>
-              <w:rPr>
-                <w:sz w:val="16"/>
-                <w:szCs w:val="16"/>
-              </w:rPr>
-            </w:pPr>
-          </w:p>
-          <w:p>
-            <w:pPr>
-              <w:keepNext/>
-              <w:keepLines/>
-              <w:rPr>
-                <w:sz w:val="16"/>
-                <w:szCs w:val="16"/>
-              </w:rPr>
-            </w:pPr>
-            <w:r>
-              <w:rPr>
-                <w:sz w:val="16"/>
-                <w:szCs w:val="16"/>
-              </w:rPr>
-              <w:t xml:space="preserve">Not a </w:t>
-            </w:r>
-            <w:r>
-              <w:rPr>
-                <w:sz w:val="16"/>
-                <w:szCs w:val="16"/>
-              </w:rPr>
-              <w:t>candidate for Z-Reach but interesting for comparison purposes.</w:t>
-            </w:r>
-          </w:p>
-          <w:p>
-            <w:pPr>
-              <w:keepNext/>
-              <w:keepLines/>
-              <w:rPr>
-                <w:sz w:val="16"/>
-                <w:szCs w:val="16"/>
-              </w:rPr>
-            </w:pPr>
-          </w:p>
-          <w:p>
-            <w:pPr>
-              <w:keepNext/>
-              <w:keepLines/>
-              <w:rPr>
-                <w:sz w:val="16"/>
-                <w:szCs w:val="16"/>
-              </w:rPr>
-            </w:pPr>
-            <w:r>
-              <w:rPr>
-                <w:sz w:val="16"/>
-                <w:szCs w:val="16"/>
-              </w:rPr>
-              <w:t>Not sensitive to nearby hand until touching</w:t>
-            </w:r>
-          </w:p>
-          <w:p>
-            <w:pPr>
-              <w:keepNext/>
-              <w:keepLines/>
-              <w:rPr>
-                <w:sz w:val="12"/>
-                <w:szCs w:val="12"/>
-              </w:rPr>
-            </w:pPr>
-          </w:p>
-        </w:tc>
-        <w:tc>
-          <w:tcPr>
-            <w:tcW w:w="4842" w:type="dxa"/>
-          </w:tcPr>
-          <w:p>
-            <w:pPr>
-              <w:keepNext/>
-              <w:keepLines/>
-              <w:rPr>
-                <w:sz w:val="16"/>
-                <w:szCs w:val="16"/>
-              </w:rPr>
-            </w:pPr>
-            <w:r>
-              <w:rPr>
-                <w:sz w:val="16"/>
-                <w:szCs w:val="16"/>
-              </w:rPr>
-              <w:t>Basically,</w:t>
-            </w:r>
-            <w:r>
-              <w:rPr>
-                <w:sz w:val="16"/>
-                <w:szCs w:val="16"/>
-              </w:rPr>
-              <w:t xml:space="preserve"> the same</w:t>
-            </w:r>
-            <w:r>
-              <w:rPr>
-                <w:sz w:val="16"/>
-                <w:szCs w:val="16"/>
-              </w:rPr>
-              <w:t xml:space="preserve"> since the antenna is on a short cable so the GND plane is not close enough to impact the response.</w:t>
-            </w:r>
-          </w:p>
-        </w:tc>
         <w:tc>
           <w:tcPr>
             <w:tcW w:w="4860" w:type="dxa"/>
@@ -7475,18 +7249,18 @@
                 <w:noProof/>
               </w:rPr>
               <w:drawing>
-                <wp:anchor distT="0" distB="0" distL="114300" distR="114300" simplePos="0" relativeHeight="251673600" behindDoc="0" locked="0" layoutInCell="1" allowOverlap="1" wp14:anchorId="0D95405A" wp14:editId="367B92B4">
+                <wp:anchor distT="0" distB="0" distL="114300" distR="114300" simplePos="0" relativeHeight="251666432" behindDoc="0" locked="0" layoutInCell="1" allowOverlap="1" wp14:anchorId="5AE0A0E7" wp14:editId="3DB7CB19">
                   <wp:simplePos x="0" y="0"/>
                   <wp:positionH relativeFrom="column">
-                    <wp:posOffset>-2065</wp:posOffset>
+                    <wp:posOffset>-33659</wp:posOffset>
                   </wp:positionH>
                   <wp:positionV relativeFrom="paragraph">
-                    <wp:posOffset>1145</wp:posOffset>
+                    <wp:posOffset>25801</wp:posOffset>
                   </wp:positionV>
                   <wp:extent cx="3054096" cy="1984248"/>
                   <wp:effectExtent l="0" t="0" r="0" b="0"/>
                   <wp:wrapTopAndBottom/>
-                  <wp:docPr id="250959612" name="Picture 1"/>
+                  <wp:docPr id="1169876168" name="Picture 1"/>
                   <wp:cNvGraphicFramePr>
                     <a:graphicFrameLocks xmlns:a="http://schemas.openxmlformats.org/drawingml/2006/main" noChangeAspect="1"/>
                   </wp:cNvGraphicFramePr>
@@ -7494,11 +7268,11 @@
                     <a:graphicData uri="http://schemas.openxmlformats.org/drawingml/2006/picture">
                       <pic:pic xmlns:pic="http://schemas.openxmlformats.org/drawingml/2006/picture">
                         <pic:nvPicPr>
-                          <pic:cNvPr id="250959612" name=""/>
+                          <pic:cNvPr id="1169876168" name=""/>
                           <pic:cNvPicPr/>
                         </pic:nvPicPr>
                         <pic:blipFill>
-                          <a:blip r:embed="rId41" cstate="screen">
+                          <a:blip r:embed="rId40" cstate="screen">
                             <a:extLst>
                               <a:ext uri="{28A0092B-C50C-407E-A947-70E740481C1C}">
                                 <a14:useLocalDpi xmlns:a14="http://schemas.microsoft.com/office/drawing/2010/main"/>
@@ -7530,13 +7304,6 @@
                 </wp:anchor>
               </w:drawing>
             </w:r>
-            <w:r>
-              <w:rPr>
-                <w:sz w:val="16"/>
-                <w:szCs w:val="16"/>
-              </w:rPr>
-              <w:t>Adding the ground plane made little difference</w:t>
-            </w:r>
           </w:p>
         </w:tc>
       </w:tr>
@@ -7560,7 +7327,7 @@
                 <w:shd w:val="clear" w:color="auto" w:fill="FFFFFF"/>
               </w:rPr>
             </w:pPr>
-            <w:hyperlink r:id="rId42" w:history="1">
+            <w:hyperlink r:id="rId41" w:history="1">
               <w:r>
                 <w:rPr>
                   <w:rStyle w:val="Hyperlink"/>
@@ -7572,7 +7339,7 @@
                   <w:szCs w:val="12"/>
                   <w:shd w:val="clear" w:color="auto" w:fill="FFFFFF"/>
                 </w:rPr>
-                <w:t>ANT-8/9-MMG1-SMA-1</w:t>
+                <w:t>TS.89.4113</w:t>
               </w:r>
             </w:hyperlink>
           </w:p>
@@ -7581,51 +7348,48 @@
               <w:keepNext/>
               <w:keepLines/>
               <w:rPr>
-                <w:sz w:val="12"/>
-                <w:szCs w:val="12"/>
-              </w:rPr>
-            </w:pPr>
-          </w:p>
-          <w:p>
-            <w:pPr>
-              <w:keepNext/>
-              <w:keepLines/>
-              <w:rPr>
-                <w:sz w:val="12"/>
-                <w:szCs w:val="12"/>
-              </w:rPr>
-            </w:pPr>
-            <w:r>
-              <w:rPr>
-                <w:sz w:val="12"/>
-                <w:szCs w:val="12"/>
-              </w:rPr>
-              <w:t>$5.66 – gain 2dBi – 83mm</w:t>
-            </w:r>
-          </w:p>
-          <w:p>
-            <w:pPr>
-              <w:keepNext/>
-              <w:keepLines/>
-              <w:rPr>
-                <w:sz w:val="12"/>
-                <w:szCs w:val="12"/>
-              </w:rPr>
-            </w:pPr>
-          </w:p>
-          <w:p>
-            <w:pPr>
-              <w:keepNext/>
-              <w:keepLines/>
-              <w:rPr>
-                <w:sz w:val="12"/>
-                <w:szCs w:val="12"/>
-              </w:rPr>
-            </w:pPr>
-            <w:r>
-              <w:rPr>
-                <w:sz w:val="12"/>
-                <w:szCs w:val="12"/>
+                <w:sz w:val="16"/>
+                <w:szCs w:val="16"/>
+              </w:rPr>
+            </w:pPr>
+            <w:r>
+              <w:rPr>
+                <w:sz w:val="16"/>
+                <w:szCs w:val="16"/>
+              </w:rPr>
+              <w:t>$40.56</w:t>
+            </w:r>
+            <w:r>
+              <w:rPr>
+                <w:sz w:val="16"/>
+                <w:szCs w:val="16"/>
+              </w:rPr>
+              <w:t xml:space="preserve"> – gain 3.5dBi</w:t>
+            </w:r>
+          </w:p>
+          <w:p>
+            <w:pPr>
+              <w:keepNext/>
+              <w:keepLines/>
+              <w:rPr>
+                <w:sz w:val="16"/>
+                <w:szCs w:val="16"/>
+              </w:rPr>
+            </w:pPr>
+          </w:p>
+          <w:p>
+            <w:pPr>
+              <w:keepNext/>
+              <w:keepLines/>
+              <w:rPr>
+                <w:sz w:val="16"/>
+                <w:szCs w:val="16"/>
+              </w:rPr>
+            </w:pPr>
+            <w:r>
+              <w:rPr>
+                <w:sz w:val="16"/>
+                <w:szCs w:val="16"/>
               </w:rPr>
               <w:t>Comments:</w:t>
             </w:r>
@@ -7635,138 +7399,105 @@
               <w:keepNext/>
               <w:keepLines/>
               <w:rPr>
-                <w:sz w:val="12"/>
-                <w:szCs w:val="12"/>
-              </w:rPr>
-            </w:pPr>
-            <w:r>
-              <w:rPr>
-                <w:sz w:val="12"/>
-                <w:szCs w:val="12"/>
-              </w:rPr>
-              <w:t>Cable to a small magnetic mount that will stick to iron.</w:t>
-            </w:r>
-          </w:p>
-          <w:p>
-            <w:pPr>
-              <w:keepNext/>
-              <w:keepLines/>
-              <w:rPr>
-                <w:sz w:val="12"/>
-                <w:szCs w:val="12"/>
-              </w:rPr>
-            </w:pPr>
-          </w:p>
-          <w:p>
-            <w:pPr>
-              <w:keepNext/>
-              <w:keepLines/>
-              <w:rPr>
-                <w:sz w:val="12"/>
-                <w:szCs w:val="12"/>
-              </w:rPr>
-            </w:pPr>
-            <w:r>
-              <w:rPr>
-                <w:sz w:val="12"/>
-                <w:szCs w:val="12"/>
-              </w:rPr>
-              <w:t>Insensitive to hand unless almost touching the antenna.</w:t>
-            </w:r>
-          </w:p>
-          <w:p>
-            <w:pPr>
-              <w:keepNext/>
-              <w:keepLines/>
-              <w:rPr>
-                <w:sz w:val="12"/>
-                <w:szCs w:val="12"/>
-              </w:rPr>
-            </w:pPr>
-          </w:p>
-          <w:p>
-            <w:pPr>
-              <w:keepNext/>
-              <w:keepLines/>
-              <w:rPr>
-                <w:sz w:val="12"/>
-                <w:szCs w:val="12"/>
-              </w:rPr>
-            </w:pPr>
-            <w:r>
-              <w:rPr>
-                <w:sz w:val="12"/>
-                <w:szCs w:val="12"/>
-              </w:rPr>
-              <w:t>Advantage here is the PCB could be quite small but include a metal disk to stick it to.</w:t>
-            </w:r>
-          </w:p>
-          <w:p>
-            <w:pPr>
-              <w:keepNext/>
-              <w:keepLines/>
-              <w:rPr>
-                <w:sz w:val="12"/>
-                <w:szCs w:val="12"/>
-              </w:rPr>
-            </w:pPr>
-          </w:p>
-          <w:p>
-            <w:pPr>
-              <w:keepNext/>
-              <w:keepLines/>
-              <w:rPr>
-                <w:sz w:val="12"/>
-                <w:szCs w:val="12"/>
-              </w:rPr>
-            </w:pPr>
-            <w:r>
-              <w:rPr>
-                <w:sz w:val="12"/>
-                <w:szCs w:val="12"/>
-              </w:rPr>
-              <w:t>VSWR is under 2 (m</w:t>
-            </w:r>
-            <w:r>
-              <w:rPr>
-                <w:sz w:val="12"/>
-                <w:szCs w:val="12"/>
-              </w:rPr>
-              <w:t>in</w:t>
-            </w:r>
-            <w:r>
-              <w:rPr>
-                <w:sz w:val="12"/>
-                <w:szCs w:val="12"/>
-              </w:rPr>
-              <w:t xml:space="preserve"> of 1.5) for much of the range</w:t>
-            </w:r>
-          </w:p>
-          <w:p>
-            <w:pPr>
-              <w:keepNext/>
-              <w:keepLines/>
-              <w:rPr>
-                <w:sz w:val="12"/>
-                <w:szCs w:val="12"/>
-              </w:rPr>
-            </w:pPr>
-          </w:p>
-          <w:p>
-            <w:pPr>
-              <w:keepNext/>
-              <w:keepLines/>
-              <w:rPr>
-                <w:sz w:val="12"/>
-                <w:szCs w:val="12"/>
-              </w:rPr>
-            </w:pPr>
-            <w:r>
-              <w:rPr>
-                <w:sz w:val="12"/>
-                <w:szCs w:val="12"/>
-              </w:rPr>
-              <w:t>Wide frequency range so the same antenna is OK for EU and US</w:t>
+                <w:sz w:val="16"/>
+                <w:szCs w:val="16"/>
+              </w:rPr>
+            </w:pPr>
+            <w:r>
+              <w:rPr>
+                <w:sz w:val="16"/>
+                <w:szCs w:val="16"/>
+              </w:rPr>
+              <w:t>Directional antenna with 3.5/2.7dBi gain in 1 direction</w:t>
+            </w:r>
+            <w:r>
+              <w:rPr>
+                <w:sz w:val="16"/>
+                <w:szCs w:val="16"/>
+              </w:rPr>
+              <w:t xml:space="preserve"> </w:t>
+            </w:r>
+            <w:r>
+              <w:rPr>
+                <w:sz w:val="16"/>
+                <w:szCs w:val="16"/>
+              </w:rPr>
+              <w:t>–</w:t>
+            </w:r>
+            <w:r>
+              <w:rPr>
+                <w:sz w:val="16"/>
+                <w:szCs w:val="16"/>
+              </w:rPr>
+              <w:t xml:space="preserve"> Tomahawk</w:t>
+            </w:r>
+            <w:r>
+              <w:rPr>
+                <w:sz w:val="16"/>
+                <w:szCs w:val="16"/>
+              </w:rPr>
+              <w:t xml:space="preserve"> shaped.</w:t>
+            </w:r>
+          </w:p>
+          <w:p>
+            <w:pPr>
+              <w:keepNext/>
+              <w:keepLines/>
+              <w:rPr>
+                <w:sz w:val="16"/>
+                <w:szCs w:val="16"/>
+              </w:rPr>
+            </w:pPr>
+          </w:p>
+          <w:p>
+            <w:pPr>
+              <w:keepNext/>
+              <w:keepLines/>
+              <w:rPr>
+                <w:sz w:val="16"/>
+                <w:szCs w:val="16"/>
+              </w:rPr>
+            </w:pPr>
+            <w:r>
+              <w:rPr>
+                <w:sz w:val="16"/>
+                <w:szCs w:val="16"/>
+              </w:rPr>
+              <w:t xml:space="preserve">Not a </w:t>
+            </w:r>
+            <w:r>
+              <w:rPr>
+                <w:sz w:val="16"/>
+                <w:szCs w:val="16"/>
+              </w:rPr>
+              <w:t>candidate for Z-Reach but interesting for comparison purposes.</w:t>
+            </w:r>
+          </w:p>
+          <w:p>
+            <w:pPr>
+              <w:keepNext/>
+              <w:keepLines/>
+              <w:rPr>
+                <w:sz w:val="16"/>
+                <w:szCs w:val="16"/>
+              </w:rPr>
+            </w:pPr>
+          </w:p>
+          <w:p>
+            <w:pPr>
+              <w:keepNext/>
+              <w:keepLines/>
+              <w:rPr>
+                <w:sz w:val="16"/>
+                <w:szCs w:val="16"/>
+              </w:rPr>
+            </w:pPr>
+            <w:r>
+              <w:rPr>
+                <w:sz w:val="16"/>
+                <w:szCs w:val="16"/>
+              </w:rPr>
+              <w:t>Not sensitive to nearby hand until touching</w:t>
             </w:r>
           </w:p>
           <w:p>
@@ -7795,21 +7526,57 @@
             </w:pPr>
             <w:r>
               <w:rPr>
+                <w:sz w:val="16"/>
+                <w:szCs w:val="16"/>
+              </w:rPr>
+              <w:t>Basically,</w:t>
+            </w:r>
+            <w:r>
+              <w:rPr>
+                <w:sz w:val="16"/>
+                <w:szCs w:val="16"/>
+              </w:rPr>
+              <w:t xml:space="preserve"> the same</w:t>
+            </w:r>
+            <w:r>
+              <w:rPr>
+                <w:sz w:val="16"/>
+                <w:szCs w:val="16"/>
+              </w:rPr>
+              <w:t xml:space="preserve"> since the antenna is on a short cable so the GND plane is not close enough to impact the response.</w:t>
+            </w:r>
+          </w:p>
+        </w:tc>
+        <w:tc>
+          <w:tcPr>
+            <w:tcW w:w="4860" w:type="dxa"/>
+          </w:tcPr>
+          <w:p>
+            <w:pPr>
+              <w:keepNext/>
+              <w:keepLines/>
+              <w:rPr>
+                <w:sz w:val="16"/>
+                <w:szCs w:val="16"/>
+              </w:rPr>
+            </w:pPr>
+            <w:r>
+              <w:rPr>
                 <w:noProof/>
               </w:rPr>
               <w:drawing>
-                <wp:anchor distT="0" distB="0" distL="114300" distR="114300" simplePos="0" relativeHeight="251683840" behindDoc="0" locked="0" layoutInCell="1" allowOverlap="1" wp14:anchorId="1096A3D7" wp14:editId="33008859">
+                <wp:anchor distT="0" distB="0" distL="114300" distR="114300" simplePos="0" relativeHeight="251673600" behindDoc="0" locked="0" layoutInCell="1" allowOverlap="1" wp14:anchorId="0D95405A" wp14:editId="367B92B4">
                   <wp:simplePos x="0" y="0"/>
                   <wp:positionH relativeFrom="column">
-                    <wp:posOffset>1332</wp:posOffset>
+                    <wp:posOffset>-2065</wp:posOffset>
                   </wp:positionH>
                   <wp:positionV relativeFrom="paragraph">
-                    <wp:posOffset>487</wp:posOffset>
+                    <wp:posOffset>1145</wp:posOffset>
                   </wp:positionV>
                   <wp:extent cx="3054096" cy="1984248"/>
                   <wp:effectExtent l="0" t="0" r="0" b="0"/>
                   <wp:wrapTopAndBottom/>
-                  <wp:docPr id="2029400670" name="Picture 1"/>
+                  <wp:docPr id="250959612" name="Picture 1"/>
                   <wp:cNvGraphicFramePr>
                     <a:graphicFrameLocks xmlns:a="http://schemas.openxmlformats.org/drawingml/2006/main" noChangeAspect="1"/>
                   </wp:cNvGraphicFramePr>
@@ -7817,11 +7584,11 @@
                     <a:graphicData uri="http://schemas.openxmlformats.org/drawingml/2006/picture">
                       <pic:pic xmlns:pic="http://schemas.openxmlformats.org/drawingml/2006/picture">
                         <pic:nvPicPr>
-                          <pic:cNvPr id="2029400670" name=""/>
+                          <pic:cNvPr id="250959612" name=""/>
                           <pic:cNvPicPr/>
                         </pic:nvPicPr>
                         <pic:blipFill>
-                          <a:blip r:embed="rId43" cstate="screen">
+                          <a:blip r:embed="rId42" cstate="screen">
                             <a:extLst>
                               <a:ext uri="{28A0092B-C50C-407E-A947-70E740481C1C}">
                                 <a14:useLocalDpi xmlns:a14="http://schemas.microsoft.com/office/drawing/2010/main"/>
@@ -7853,11 +7620,259 @@
                 </wp:anchor>
               </w:drawing>
             </w:r>
+            <w:r>
+              <w:rPr>
+                <w:sz w:val="16"/>
+                <w:szCs w:val="16"/>
+              </w:rPr>
+              <w:t>Adding the ground plane made little difference</w:t>
+            </w:r>
+          </w:p>
+        </w:tc>
+      </w:tr>
+      <w:tr>
+        <w:tc>
+          <w:tcPr>
+            <w:tcW w:w="1728" w:type="dxa"/>
+          </w:tcPr>
+          <w:p>
+            <w:pPr>
+              <w:keepNext/>
+              <w:keepLines/>
+              <w:rPr>
+                <w:rStyle w:val="Hyperlink"/>
+                <w:rFonts w:ascii="Roboto" w:hAnsi="Roboto"/>
+                <w:b/>
+                <w:bCs/>
+                <w:color w:val="221ABB"/>
+                <w:sz w:val="12"/>
+                <w:szCs w:val="12"/>
+                <w:shd w:val="clear" w:color="auto" w:fill="FFFFFF"/>
+              </w:rPr>
+            </w:pPr>
+            <w:hyperlink r:id="rId43" w:history="1">
+              <w:r>
+                <w:rPr>
+                  <w:rStyle w:val="Hyperlink"/>
+                  <w:rFonts w:ascii="Roboto" w:hAnsi="Roboto"/>
+                  <w:b/>
+                  <w:bCs/>
+                  <w:color w:val="221ABB"/>
+                  <w:sz w:val="12"/>
+                  <w:szCs w:val="12"/>
+                  <w:shd w:val="clear" w:color="auto" w:fill="FFFFFF"/>
+                </w:rPr>
+                <w:t>ANT-8/9-MMG1-SMA-1</w:t>
+              </w:r>
+            </w:hyperlink>
+          </w:p>
+          <w:p>
+            <w:pPr>
+              <w:keepNext/>
+              <w:keepLines/>
+              <w:rPr>
+                <w:sz w:val="12"/>
+                <w:szCs w:val="12"/>
+              </w:rPr>
+            </w:pPr>
+          </w:p>
+          <w:p>
+            <w:pPr>
+              <w:keepNext/>
+              <w:keepLines/>
+              <w:rPr>
+                <w:sz w:val="12"/>
+                <w:szCs w:val="12"/>
+              </w:rPr>
+            </w:pPr>
+            <w:r>
+              <w:rPr>
+                <w:sz w:val="12"/>
+                <w:szCs w:val="12"/>
+              </w:rPr>
+              <w:t>$5.66 – gain 2dBi – 83mm</w:t>
+            </w:r>
+          </w:p>
+          <w:p>
+            <w:pPr>
+              <w:keepNext/>
+              <w:keepLines/>
+              <w:rPr>
+                <w:sz w:val="12"/>
+                <w:szCs w:val="12"/>
+              </w:rPr>
+            </w:pPr>
+          </w:p>
+          <w:p>
+            <w:pPr>
+              <w:keepNext/>
+              <w:keepLines/>
+              <w:rPr>
+                <w:sz w:val="12"/>
+                <w:szCs w:val="12"/>
+              </w:rPr>
+            </w:pPr>
+            <w:r>
+              <w:rPr>
+                <w:sz w:val="12"/>
+                <w:szCs w:val="12"/>
+              </w:rPr>
+              <w:t>Comments:</w:t>
+            </w:r>
+          </w:p>
+          <w:p>
+            <w:pPr>
+              <w:keepNext/>
+              <w:keepLines/>
+              <w:rPr>
+                <w:sz w:val="12"/>
+                <w:szCs w:val="12"/>
+              </w:rPr>
+            </w:pPr>
+            <w:r>
+              <w:rPr>
+                <w:sz w:val="12"/>
+                <w:szCs w:val="12"/>
+              </w:rPr>
+              <w:t>Cable to a small magnetic mount that will stick to iron.</w:t>
+            </w:r>
+          </w:p>
+          <w:p>
+            <w:pPr>
+              <w:keepNext/>
+              <w:keepLines/>
+              <w:rPr>
+                <w:sz w:val="12"/>
+                <w:szCs w:val="12"/>
+              </w:rPr>
+            </w:pPr>
+          </w:p>
+          <w:p>
+            <w:pPr>
+              <w:keepNext/>
+              <w:keepLines/>
+              <w:rPr>
+                <w:sz w:val="12"/>
+                <w:szCs w:val="12"/>
+              </w:rPr>
+            </w:pPr>
+            <w:r>
+              <w:rPr>
+                <w:sz w:val="12"/>
+                <w:szCs w:val="12"/>
+              </w:rPr>
+              <w:t>Insensitive to hand unless almost touching the antenna.</w:t>
+            </w:r>
+          </w:p>
+          <w:p>
+            <w:pPr>
+              <w:keepNext/>
+              <w:keepLines/>
+              <w:rPr>
+                <w:sz w:val="12"/>
+                <w:szCs w:val="12"/>
+              </w:rPr>
+            </w:pPr>
+          </w:p>
+          <w:p>
+            <w:pPr>
+              <w:keepNext/>
+              <w:keepLines/>
+              <w:rPr>
+                <w:sz w:val="12"/>
+                <w:szCs w:val="12"/>
+              </w:rPr>
+            </w:pPr>
+            <w:r>
+              <w:rPr>
+                <w:sz w:val="12"/>
+                <w:szCs w:val="12"/>
+              </w:rPr>
+              <w:t>Advantage here is the PCB could be quite small but include a metal disk to stick it to.</w:t>
+            </w:r>
+          </w:p>
+          <w:p>
+            <w:pPr>
+              <w:keepNext/>
+              <w:keepLines/>
+              <w:rPr>
+                <w:sz w:val="12"/>
+                <w:szCs w:val="12"/>
+              </w:rPr>
+            </w:pPr>
+          </w:p>
+          <w:p>
+            <w:pPr>
+              <w:keepNext/>
+              <w:keepLines/>
+              <w:rPr>
+                <w:sz w:val="12"/>
+                <w:szCs w:val="12"/>
+              </w:rPr>
+            </w:pPr>
+            <w:r>
+              <w:rPr>
+                <w:sz w:val="12"/>
+                <w:szCs w:val="12"/>
+              </w:rPr>
+              <w:t>VSWR is under 2 (m</w:t>
+            </w:r>
+            <w:r>
+              <w:rPr>
+                <w:sz w:val="12"/>
+                <w:szCs w:val="12"/>
+              </w:rPr>
+              <w:t>in</w:t>
+            </w:r>
+            <w:r>
+              <w:rPr>
+                <w:sz w:val="12"/>
+                <w:szCs w:val="12"/>
+              </w:rPr>
+              <w:t xml:space="preserve"> of 1.5) for much of the range</w:t>
+            </w:r>
+          </w:p>
+          <w:p>
+            <w:pPr>
+              <w:keepNext/>
+              <w:keepLines/>
+              <w:rPr>
+                <w:sz w:val="12"/>
+                <w:szCs w:val="12"/>
+              </w:rPr>
+            </w:pPr>
+          </w:p>
+          <w:p>
+            <w:pPr>
+              <w:keepNext/>
+              <w:keepLines/>
+              <w:rPr>
+                <w:sz w:val="12"/>
+                <w:szCs w:val="12"/>
+              </w:rPr>
+            </w:pPr>
+            <w:r>
+              <w:rPr>
+                <w:sz w:val="12"/>
+                <w:szCs w:val="12"/>
+              </w:rPr>
+              <w:t>Wide frequency range so the same antenna is OK for EU and US</w:t>
+            </w:r>
+          </w:p>
+          <w:p>
+            <w:pPr>
+              <w:keepNext/>
+              <w:keepLines/>
+              <w:rPr>
+                <w:sz w:val="12"/>
+                <w:szCs w:val="12"/>
+              </w:rPr>
+            </w:pPr>
           </w:p>
         </w:tc>
         <w:tc>
           <w:tcPr>
-            <w:tcW w:w="4860" w:type="dxa"/>
+            <w:tcW w:w="4842" w:type="dxa"/>
           </w:tcPr>
           <w:p>
             <w:pPr>
@@ -7873,18 +7888,18 @@
                 <w:noProof/>
               </w:rPr>
               <w:drawing>
-                <wp:anchor distT="0" distB="0" distL="114300" distR="114300" simplePos="0" relativeHeight="251672576" behindDoc="0" locked="0" layoutInCell="1" allowOverlap="1" wp14:anchorId="0DC78714" wp14:editId="42041E05">
+                <wp:anchor distT="0" distB="0" distL="114300" distR="114300" simplePos="0" relativeHeight="251683840" behindDoc="0" locked="0" layoutInCell="1" allowOverlap="1" wp14:anchorId="1096A3D7" wp14:editId="33008859">
                   <wp:simplePos x="0" y="0"/>
                   <wp:positionH relativeFrom="column">
-                    <wp:posOffset>-52705</wp:posOffset>
+                    <wp:posOffset>1332</wp:posOffset>
                   </wp:positionH>
                   <wp:positionV relativeFrom="paragraph">
-                    <wp:posOffset>27184</wp:posOffset>
+                    <wp:posOffset>487</wp:posOffset>
                   </wp:positionV>
                   <wp:extent cx="3054096" cy="1984248"/>
                   <wp:effectExtent l="0" t="0" r="0" b="0"/>
                   <wp:wrapTopAndBottom/>
-                  <wp:docPr id="701696237" name="Picture 1"/>
+                  <wp:docPr id="2029400670" name="Picture 1"/>
                   <wp:cNvGraphicFramePr>
                     <a:graphicFrameLocks xmlns:a="http://schemas.openxmlformats.org/drawingml/2006/main" noChangeAspect="1"/>
                   </wp:cNvGraphicFramePr>
@@ -7892,7 +7907,7 @@
                     <a:graphicData uri="http://schemas.openxmlformats.org/drawingml/2006/picture">
                       <pic:pic xmlns:pic="http://schemas.openxmlformats.org/drawingml/2006/picture">
                         <pic:nvPicPr>
-                          <pic:cNvPr id="701696237" name=""/>
+                          <pic:cNvPr id="2029400670" name=""/>
                           <pic:cNvPicPr/>
                         </pic:nvPicPr>
                         <pic:blipFill>
@@ -7930,6 +7945,81 @@
             </w:r>
           </w:p>
         </w:tc>
+        <w:tc>
+          <w:tcPr>
+            <w:tcW w:w="4860" w:type="dxa"/>
+          </w:tcPr>
+          <w:p>
+            <w:pPr>
+              <w:keepNext/>
+              <w:keepLines/>
+              <w:rPr>
+                <w:sz w:val="16"/>
+                <w:szCs w:val="16"/>
+              </w:rPr>
+            </w:pPr>
+            <w:r>
+              <w:rPr>
+                <w:noProof/>
+              </w:rPr>
+              <w:drawing>
+                <wp:anchor distT="0" distB="0" distL="114300" distR="114300" simplePos="0" relativeHeight="251672576" behindDoc="0" locked="0" layoutInCell="1" allowOverlap="1" wp14:anchorId="0DC78714" wp14:editId="42041E05">
+                  <wp:simplePos x="0" y="0"/>
+                  <wp:positionH relativeFrom="column">
+                    <wp:posOffset>-52705</wp:posOffset>
+                  </wp:positionH>
+                  <wp:positionV relativeFrom="paragraph">
+                    <wp:posOffset>27184</wp:posOffset>
+                  </wp:positionV>
+                  <wp:extent cx="3054096" cy="1984248"/>
+                  <wp:effectExtent l="0" t="0" r="0" b="0"/>
+                  <wp:wrapTopAndBottom/>
+                  <wp:docPr id="701696237" name="Picture 1"/>
+                  <wp:cNvGraphicFramePr>
+                    <a:graphicFrameLocks xmlns:a="http://schemas.openxmlformats.org/drawingml/2006/main" noChangeAspect="1"/>
+                  </wp:cNvGraphicFramePr>
+                  <a:graphic xmlns:a="http://schemas.openxmlformats.org/drawingml/2006/main">
+                    <a:graphicData uri="http://schemas.openxmlformats.org/drawingml/2006/picture">
+                      <pic:pic xmlns:pic="http://schemas.openxmlformats.org/drawingml/2006/picture">
+                        <pic:nvPicPr>
+                          <pic:cNvPr id="701696237" name=""/>
+                          <pic:cNvPicPr/>
+                        </pic:nvPicPr>
+                        <pic:blipFill>
+                          <a:blip r:embed="rId45" cstate="screen">
+                            <a:extLst>
+                              <a:ext uri="{28A0092B-C50C-407E-A947-70E740481C1C}">
+                                <a14:useLocalDpi xmlns:a14="http://schemas.microsoft.com/office/drawing/2010/main"/>
+                              </a:ext>
+                            </a:extLst>
+                          </a:blip>
+                          <a:stretch>
+                            <a:fillRect/>
+                          </a:stretch>
+                        </pic:blipFill>
+                        <pic:spPr>
+                          <a:xfrm>
+                            <a:off x="0" y="0"/>
+                            <a:ext cx="3054096" cy="1984248"/>
+                          </a:xfrm>
+                          <a:prstGeom prst="rect">
+                            <a:avLst/>
+                          </a:prstGeom>
+                        </pic:spPr>
+                      </pic:pic>
+                    </a:graphicData>
+                  </a:graphic>
+                  <wp14:sizeRelH relativeFrom="margin">
+                    <wp14:pctWidth>0</wp14:pctWidth>
+                  </wp14:sizeRelH>
+                  <wp14:sizeRelV relativeFrom="margin">
+                    <wp14:pctHeight>0</wp14:pctHeight>
+                  </wp14:sizeRelV>
+                </wp:anchor>
+              </w:drawing>
+            </w:r>
+          </w:p>
+        </w:tc>
       </w:tr>
       <w:tr>
         <w:tc>
@@ -7951,7 +8041,7 @@
                 <w:shd w:val="clear" w:color="auto" w:fill="FFFFFF"/>
               </w:rPr>
             </w:pPr>
-            <w:hyperlink r:id="rId45" w:history="1">
+            <w:hyperlink r:id="rId46" w:history="1">
               <w:r>
                 <w:rPr>
                   <w:rStyle w:val="Hyperlink"/>
@@ -8166,7 +8256,7 @@
                           <pic:cNvPicPr/>
                         </pic:nvPicPr>
                         <pic:blipFill>
-                          <a:blip r:embed="rId46" cstate="screen">
+                          <a:blip r:embed="rId47" cstate="screen">
                             <a:extLst>
                               <a:ext uri="{28A0092B-C50C-407E-A947-70E740481C1C}">
                                 <a14:useLocalDpi xmlns:a14="http://schemas.microsoft.com/office/drawing/2010/main"/>
@@ -8241,7 +8331,7 @@
                           <pic:cNvPicPr/>
                         </pic:nvPicPr>
                         <pic:blipFill>
-                          <a:blip r:embed="rId47" cstate="screen">
+                          <a:blip r:embed="rId48" cstate="screen">
                             <a:extLst>
                               <a:ext uri="{28A0092B-C50C-407E-A947-70E740481C1C}">
                                 <a14:useLocalDpi xmlns:a14="http://schemas.microsoft.com/office/drawing/2010/main"/>
@@ -8290,7 +8380,7 @@
                 <w:szCs w:val="6"/>
               </w:rPr>
             </w:pPr>
-            <w:hyperlink r:id="rId48" w:history="1">
+            <w:hyperlink r:id="rId49" w:history="1">
               <w:r>
                 <w:rPr>
                   <w:rStyle w:val="Hyperlink"/>
@@ -8498,7 +8588,7 @@
                           <pic:cNvPicPr/>
                         </pic:nvPicPr>
                         <pic:blipFill>
-                          <a:blip r:embed="rId49" cstate="screen">
+                          <a:blip r:embed="rId50" cstate="screen">
                             <a:extLst>
                               <a:ext uri="{28A0092B-C50C-407E-A947-70E740481C1C}">
                                 <a14:useLocalDpi xmlns:a14="http://schemas.microsoft.com/office/drawing/2010/main"/>
@@ -8573,7 +8663,7 @@
                           <pic:cNvPicPr/>
                         </pic:nvPicPr>
                         <pic:blipFill>
-                          <a:blip r:embed="rId50" cstate="screen">
+                          <a:blip r:embed="rId51" cstate="screen">
                             <a:extLst>
                               <a:ext uri="{28A0092B-C50C-407E-A947-70E740481C1C}">
                                 <a14:useLocalDpi xmlns:a14="http://schemas.microsoft.com/office/drawing/2010/main"/>
@@ -8631,7 +8721,7 @@
                 <w:shd w:val="clear" w:color="auto" w:fill="FFFFFF"/>
               </w:rPr>
             </w:pPr>
-            <w:hyperlink r:id="rId51" w:history="1">
+            <w:hyperlink r:id="rId52" w:history="1">
               <w:r>
                 <w:rPr>
                   <w:rStyle w:val="Hyperlink"/>
@@ -8838,81 +8928,6 @@
                       <pic:pic xmlns:pic="http://schemas.openxmlformats.org/drawingml/2006/picture">
                         <pic:nvPicPr>
                           <pic:cNvPr id="679676811" name=""/>
-                          <pic:cNvPicPr/>
-                        </pic:nvPicPr>
-                        <pic:blipFill>
-                          <a:blip r:embed="rId52" cstate="screen">
-                            <a:extLst>
-                              <a:ext uri="{28A0092B-C50C-407E-A947-70E740481C1C}">
-                                <a14:useLocalDpi xmlns:a14="http://schemas.microsoft.com/office/drawing/2010/main"/>
-                              </a:ext>
-                            </a:extLst>
-                          </a:blip>
-                          <a:stretch>
-                            <a:fillRect/>
-                          </a:stretch>
-                        </pic:blipFill>
-                        <pic:spPr>
-                          <a:xfrm>
-                            <a:off x="0" y="0"/>
-                            <a:ext cx="3054096" cy="1984248"/>
-                          </a:xfrm>
-                          <a:prstGeom prst="rect">
-                            <a:avLst/>
-                          </a:prstGeom>
-                        </pic:spPr>
-                      </pic:pic>
-                    </a:graphicData>
-                  </a:graphic>
-                  <wp14:sizeRelH relativeFrom="margin">
-                    <wp14:pctWidth>0</wp14:pctWidth>
-                  </wp14:sizeRelH>
-                  <wp14:sizeRelV relativeFrom="margin">
-                    <wp14:pctHeight>0</wp14:pctHeight>
-                  </wp14:sizeRelV>
-                </wp:anchor>
-              </w:drawing>
-            </w:r>
-          </w:p>
-        </w:tc>
-        <w:tc>
-          <w:tcPr>
-            <w:tcW w:w="4860" w:type="dxa"/>
-          </w:tcPr>
-          <w:p>
-            <w:pPr>
-              <w:keepNext/>
-              <w:keepLines/>
-              <w:rPr>
-                <w:sz w:val="16"/>
-                <w:szCs w:val="16"/>
-              </w:rPr>
-            </w:pPr>
-            <w:r>
-              <w:rPr>
-                <w:noProof/>
-              </w:rPr>
-              <w:drawing>
-                <wp:anchor distT="0" distB="0" distL="114300" distR="114300" simplePos="0" relativeHeight="251669504" behindDoc="0" locked="0" layoutInCell="1" allowOverlap="1" wp14:anchorId="41D0CB40" wp14:editId="62D07070">
-                  <wp:simplePos x="0" y="0"/>
-                  <wp:positionH relativeFrom="column">
-                    <wp:posOffset>-38868</wp:posOffset>
-                  </wp:positionH>
-                  <wp:positionV relativeFrom="paragraph">
-                    <wp:posOffset>22848</wp:posOffset>
-                  </wp:positionV>
-                  <wp:extent cx="3054096" cy="1984248"/>
-                  <wp:effectExtent l="0" t="0" r="0" b="0"/>
-                  <wp:wrapTopAndBottom/>
-                  <wp:docPr id="1806179338" name="Picture 1"/>
-                  <wp:cNvGraphicFramePr>
-                    <a:graphicFrameLocks xmlns:a="http://schemas.openxmlformats.org/drawingml/2006/main" noChangeAspect="1"/>
-                  </wp:cNvGraphicFramePr>
-                  <a:graphic xmlns:a="http://schemas.openxmlformats.org/drawingml/2006/main">
-                    <a:graphicData uri="http://schemas.openxmlformats.org/drawingml/2006/picture">
-                      <pic:pic xmlns:pic="http://schemas.openxmlformats.org/drawingml/2006/picture">
-                        <pic:nvPicPr>
-                          <pic:cNvPr id="1806179338" name=""/>
                           <pic:cNvPicPr/>
                         </pic:nvPicPr>
                         <pic:blipFill>
@@ -8950,6 +8965,81 @@
             </w:r>
           </w:p>
         </w:tc>
+        <w:tc>
+          <w:tcPr>
+            <w:tcW w:w="4860" w:type="dxa"/>
+          </w:tcPr>
+          <w:p>
+            <w:pPr>
+              <w:keepNext/>
+              <w:keepLines/>
+              <w:rPr>
+                <w:sz w:val="16"/>
+                <w:szCs w:val="16"/>
+              </w:rPr>
+            </w:pPr>
+            <w:r>
+              <w:rPr>
+                <w:noProof/>
+              </w:rPr>
+              <w:drawing>
+                <wp:anchor distT="0" distB="0" distL="114300" distR="114300" simplePos="0" relativeHeight="251669504" behindDoc="0" locked="0" layoutInCell="1" allowOverlap="1" wp14:anchorId="41D0CB40" wp14:editId="62D07070">
+                  <wp:simplePos x="0" y="0"/>
+                  <wp:positionH relativeFrom="column">
+                    <wp:posOffset>-38868</wp:posOffset>
+                  </wp:positionH>
+                  <wp:positionV relativeFrom="paragraph">
+                    <wp:posOffset>22848</wp:posOffset>
+                  </wp:positionV>
+                  <wp:extent cx="3054096" cy="1984248"/>
+                  <wp:effectExtent l="0" t="0" r="0" b="0"/>
+                  <wp:wrapTopAndBottom/>
+                  <wp:docPr id="1806179338" name="Picture 1"/>
+                  <wp:cNvGraphicFramePr>
+                    <a:graphicFrameLocks xmlns:a="http://schemas.openxmlformats.org/drawingml/2006/main" noChangeAspect="1"/>
+                  </wp:cNvGraphicFramePr>
+                  <a:graphic xmlns:a="http://schemas.openxmlformats.org/drawingml/2006/main">
+                    <a:graphicData uri="http://schemas.openxmlformats.org/drawingml/2006/picture">
+                      <pic:pic xmlns:pic="http://schemas.openxmlformats.org/drawingml/2006/picture">
+                        <pic:nvPicPr>
+                          <pic:cNvPr id="1806179338" name=""/>
+                          <pic:cNvPicPr/>
+                        </pic:nvPicPr>
+                        <pic:blipFill>
+                          <a:blip r:embed="rId54" cstate="screen">
+                            <a:extLst>
+                              <a:ext uri="{28A0092B-C50C-407E-A947-70E740481C1C}">
+                                <a14:useLocalDpi xmlns:a14="http://schemas.microsoft.com/office/drawing/2010/main"/>
+                              </a:ext>
+                            </a:extLst>
+                          </a:blip>
+                          <a:stretch>
+                            <a:fillRect/>
+                          </a:stretch>
+                        </pic:blipFill>
+                        <pic:spPr>
+                          <a:xfrm>
+                            <a:off x="0" y="0"/>
+                            <a:ext cx="3054096" cy="1984248"/>
+                          </a:xfrm>
+                          <a:prstGeom prst="rect">
+                            <a:avLst/>
+                          </a:prstGeom>
+                        </pic:spPr>
+                      </pic:pic>
+                    </a:graphicData>
+                  </a:graphic>
+                  <wp14:sizeRelH relativeFrom="margin">
+                    <wp14:pctWidth>0</wp14:pctWidth>
+                  </wp14:sizeRelH>
+                  <wp14:sizeRelV relativeFrom="margin">
+                    <wp14:pctHeight>0</wp14:pctHeight>
+                  </wp14:sizeRelV>
+                </wp:anchor>
+              </w:drawing>
+            </w:r>
+          </w:p>
+        </w:tc>
       </w:tr>
       <w:tr>
         <w:tc>
@@ -8971,7 +9061,7 @@
                 <w:shd w:val="clear" w:color="auto" w:fill="FFFFFF"/>
               </w:rPr>
             </w:pPr>
-            <w:hyperlink r:id="rId54" w:history="1">
+            <w:hyperlink r:id="rId55" w:history="1">
               <w:r>
                 <w:rPr>
                   <w:rStyle w:val="Hyperlink"/>
@@ -9158,7 +9248,7 @@
                           <pic:cNvPicPr/>
                         </pic:nvPicPr>
                         <pic:blipFill>
-                          <a:blip r:embed="rId55" cstate="screen">
+                          <a:blip r:embed="rId56" cstate="screen">
                             <a:extLst>
                               <a:ext uri="{28A0092B-C50C-407E-A947-70E740481C1C}">
                                 <a14:useLocalDpi xmlns:a14="http://schemas.microsoft.com/office/drawing/2010/main"/>
@@ -9251,7 +9341,7 @@
                           <pic:cNvPicPr/>
                         </pic:nvPicPr>
                         <pic:blipFill>
-                          <a:blip r:embed="rId56" cstate="screen">
+                          <a:blip r:embed="rId57" cstate="screen">
                             <a:extLst>
                               <a:ext uri="{28A0092B-C50C-407E-A947-70E740481C1C}">
                                 <a14:useLocalDpi xmlns:a14="http://schemas.microsoft.com/office/drawing/2010/main"/>
@@ -9306,7 +9396,7 @@
                 <w:shd w:val="clear" w:color="auto" w:fill="FFFFFF"/>
               </w:rPr>
             </w:pPr>
-            <w:hyperlink r:id="rId57" w:history="1">
+            <w:hyperlink r:id="rId58" w:history="1">
               <w:r>
                 <w:rPr>
                   <w:rStyle w:val="Hyperlink"/>
@@ -9500,81 +9590,6 @@
                       <pic:pic xmlns:pic="http://schemas.openxmlformats.org/drawingml/2006/picture">
                         <pic:nvPicPr>
                           <pic:cNvPr id="145362349" name=""/>
-                          <pic:cNvPicPr/>
-                        </pic:nvPicPr>
-                        <pic:blipFill>
-                          <a:blip r:embed="rId58" cstate="screen">
-                            <a:extLst>
-                              <a:ext uri="{28A0092B-C50C-407E-A947-70E740481C1C}">
-                                <a14:useLocalDpi xmlns:a14="http://schemas.microsoft.com/office/drawing/2010/main"/>
-                              </a:ext>
-                            </a:extLst>
-                          </a:blip>
-                          <a:stretch>
-                            <a:fillRect/>
-                          </a:stretch>
-                        </pic:blipFill>
-                        <pic:spPr>
-                          <a:xfrm>
-                            <a:off x="0" y="0"/>
-                            <a:ext cx="3054096" cy="1984248"/>
-                          </a:xfrm>
-                          <a:prstGeom prst="rect">
-                            <a:avLst/>
-                          </a:prstGeom>
-                        </pic:spPr>
-                      </pic:pic>
-                    </a:graphicData>
-                  </a:graphic>
-                  <wp14:sizeRelH relativeFrom="margin">
-                    <wp14:pctWidth>0</wp14:pctWidth>
-                  </wp14:sizeRelH>
-                  <wp14:sizeRelV relativeFrom="margin">
-                    <wp14:pctHeight>0</wp14:pctHeight>
-                  </wp14:sizeRelV>
-                </wp:anchor>
-              </w:drawing>
-            </w:r>
-          </w:p>
-        </w:tc>
-        <w:tc>
-          <w:tcPr>
-            <w:tcW w:w="4860" w:type="dxa"/>
-          </w:tcPr>
-          <w:p>
-            <w:pPr>
-              <w:keepNext/>
-              <w:keepLines/>
-              <w:rPr>
-                <w:sz w:val="16"/>
-                <w:szCs w:val="16"/>
-              </w:rPr>
-            </w:pPr>
-            <w:r>
-              <w:rPr>
-                <w:noProof/>
-              </w:rPr>
-              <w:drawing>
-                <wp:anchor distT="0" distB="0" distL="114300" distR="114300" simplePos="0" relativeHeight="251665408" behindDoc="0" locked="0" layoutInCell="1" allowOverlap="1" wp14:anchorId="25E4DBE8" wp14:editId="0E8C332C">
-                  <wp:simplePos x="0" y="0"/>
-                  <wp:positionH relativeFrom="column">
-                    <wp:posOffset>-2065</wp:posOffset>
-                  </wp:positionH>
-                  <wp:positionV relativeFrom="paragraph">
-                    <wp:posOffset>966</wp:posOffset>
-                  </wp:positionV>
-                  <wp:extent cx="3054096" cy="1984248"/>
-                  <wp:effectExtent l="0" t="0" r="0" b="0"/>
-                  <wp:wrapTopAndBottom/>
-                  <wp:docPr id="1510244311" name="Picture 1"/>
-                  <wp:cNvGraphicFramePr>
-                    <a:graphicFrameLocks xmlns:a="http://schemas.openxmlformats.org/drawingml/2006/main" noChangeAspect="1"/>
-                  </wp:cNvGraphicFramePr>
-                  <a:graphic xmlns:a="http://schemas.openxmlformats.org/drawingml/2006/main">
-                    <a:graphicData uri="http://schemas.openxmlformats.org/drawingml/2006/picture">
-                      <pic:pic xmlns:pic="http://schemas.openxmlformats.org/drawingml/2006/picture">
-                        <pic:nvPicPr>
-                          <pic:cNvPr id="1510244311" name=""/>
                           <pic:cNvPicPr/>
                         </pic:nvPicPr>
                         <pic:blipFill>
@@ -9612,55 +9627,9 @@
             </w:r>
           </w:p>
         </w:tc>
-      </w:tr>
-      <w:tr>
-        <w:tc>
-          <w:tcPr>
-            <w:tcW w:w="1728" w:type="dxa"/>
-            <w:shd w:val="clear" w:color="auto" w:fill="D0CECE" w:themeFill="background2" w:themeFillShade="E6"/>
-          </w:tcPr>
-          <w:p>
-            <w:pPr>
-              <w:keepNext/>
-              <w:keepLines/>
-              <w:rPr>
-                <w:b/>
-                <w:bCs/>
-                <w:sz w:val="12"/>
-                <w:szCs w:val="12"/>
-              </w:rPr>
-            </w:pPr>
-            <w:r>
-              <w:rPr>
-                <w:b/>
-                <w:bCs/>
-                <w:sz w:val="12"/>
-                <w:szCs w:val="12"/>
-              </w:rPr>
-              <w:t>868 antennas:</w:t>
-            </w:r>
-          </w:p>
-        </w:tc>
-        <w:tc>
-          <w:tcPr>
-            <w:tcW w:w="4842" w:type="dxa"/>
-            <w:shd w:val="clear" w:color="auto" w:fill="D0CECE" w:themeFill="background2" w:themeFillShade="E6"/>
-          </w:tcPr>
-          <w:p>
-            <w:pPr>
-              <w:keepNext/>
-              <w:keepLines/>
-              <w:rPr>
-                <w:sz w:val="16"/>
-                <w:szCs w:val="16"/>
-              </w:rPr>
-            </w:pPr>
-          </w:p>
-        </w:tc>
         <w:tc>
           <w:tcPr>
             <w:tcW w:w="4860" w:type="dxa"/>
-            <w:shd w:val="clear" w:color="auto" w:fill="D0CECE" w:themeFill="background2" w:themeFillShade="E6"/>
           </w:tcPr>
           <w:p>
             <w:pPr>
@@ -9671,215 +9640,23 @@
                 <w:szCs w:val="16"/>
               </w:rPr>
             </w:pPr>
-          </w:p>
-        </w:tc>
-      </w:tr>
-      <w:tr>
-        <w:tc>
-          <w:tcPr>
-            <w:tcW w:w="1728" w:type="dxa"/>
-          </w:tcPr>
-          <w:p>
-            <w:pPr>
-              <w:keepNext/>
-              <w:keepLines/>
-              <w:rPr>
-                <w:rStyle w:val="Hyperlink"/>
-                <w:rFonts w:ascii="Roboto" w:hAnsi="Roboto"/>
-                <w:b/>
-                <w:bCs/>
-                <w:color w:val="221ABB"/>
-                <w:sz w:val="12"/>
-                <w:szCs w:val="12"/>
-                <w:shd w:val="clear" w:color="auto" w:fill="FFFFFF"/>
-              </w:rPr>
-            </w:pPr>
-            <w:hyperlink r:id="rId60" w:history="1">
-              <w:r>
-                <w:rPr>
-                  <w:rStyle w:val="Hyperlink"/>
-                  <w:rFonts w:ascii="Roboto" w:hAnsi="Roboto"/>
-                  <w:b/>
-                  <w:bCs/>
-                  <w:color w:val="221ABB"/>
-                  <w:sz w:val="12"/>
-                  <w:szCs w:val="12"/>
-                  <w:shd w:val="clear" w:color="auto" w:fill="FFFFFF"/>
-                </w:rPr>
-                <w:t>ANT-868-CW-HW-SMA</w:t>
-              </w:r>
-            </w:hyperlink>
-          </w:p>
-          <w:p>
-            <w:pPr>
-              <w:keepNext/>
-              <w:keepLines/>
-              <w:rPr>
-                <w:sz w:val="12"/>
-                <w:szCs w:val="12"/>
-              </w:rPr>
-            </w:pPr>
-            <w:r>
-              <w:rPr>
-                <w:sz w:val="12"/>
-                <w:szCs w:val="12"/>
-              </w:rPr>
-              <w:t>$8.74 – gain 0dBi – 135mm</w:t>
-            </w:r>
-          </w:p>
-          <w:p>
-            <w:pPr>
-              <w:keepNext/>
-              <w:keepLines/>
-              <w:rPr>
-                <w:sz w:val="12"/>
-                <w:szCs w:val="12"/>
-              </w:rPr>
-            </w:pPr>
-          </w:p>
-          <w:p>
-            <w:pPr>
-              <w:keepNext/>
-              <w:keepLines/>
-              <w:rPr>
-                <w:sz w:val="12"/>
-                <w:szCs w:val="12"/>
-              </w:rPr>
-            </w:pPr>
-            <w:r>
-              <w:rPr>
-                <w:sz w:val="12"/>
-                <w:szCs w:val="12"/>
-              </w:rPr>
-              <w:t>Comments:</w:t>
-            </w:r>
-          </w:p>
-          <w:p>
-            <w:pPr>
-              <w:keepNext/>
-              <w:keepLines/>
-              <w:rPr>
-                <w:sz w:val="12"/>
-                <w:szCs w:val="12"/>
-              </w:rPr>
-            </w:pPr>
-            <w:r>
-              <w:rPr>
-                <w:sz w:val="12"/>
-                <w:szCs w:val="12"/>
-              </w:rPr>
-              <w:t xml:space="preserve">One of the better antennas </w:t>
-            </w:r>
-          </w:p>
-          <w:p>
-            <w:pPr>
-              <w:keepNext/>
-              <w:keepLines/>
-              <w:rPr>
-                <w:sz w:val="12"/>
-                <w:szCs w:val="12"/>
-              </w:rPr>
-            </w:pPr>
-            <w:r>
-              <w:rPr>
-                <w:sz w:val="12"/>
-                <w:szCs w:val="12"/>
-              </w:rPr>
-              <w:t>VSWR well below 2 for a wide frequency range</w:t>
-            </w:r>
-          </w:p>
-          <w:p>
-            <w:pPr>
-              <w:keepNext/>
-              <w:keepLines/>
-              <w:rPr>
-                <w:sz w:val="12"/>
-                <w:szCs w:val="12"/>
-              </w:rPr>
-            </w:pPr>
-          </w:p>
-          <w:p>
-            <w:pPr>
-              <w:keepNext/>
-              <w:keepLines/>
-              <w:rPr>
-                <w:sz w:val="12"/>
-                <w:szCs w:val="12"/>
-              </w:rPr>
-            </w:pPr>
-            <w:r>
-              <w:rPr>
-                <w:sz w:val="12"/>
-                <w:szCs w:val="12"/>
-              </w:rPr>
-              <w:t>Hand has little impact more than 1” away</w:t>
-            </w:r>
-          </w:p>
-          <w:p>
-            <w:pPr>
-              <w:keepNext/>
-              <w:keepLines/>
-              <w:rPr>
-                <w:sz w:val="12"/>
-                <w:szCs w:val="12"/>
-              </w:rPr>
-            </w:pPr>
-          </w:p>
-          <w:p>
-            <w:pPr>
-              <w:keepNext/>
-              <w:keepLines/>
-              <w:rPr>
-                <w:sz w:val="12"/>
-                <w:szCs w:val="12"/>
-              </w:rPr>
-            </w:pPr>
-            <w:r>
-              <w:rPr>
-                <w:sz w:val="12"/>
-                <w:szCs w:val="12"/>
-              </w:rPr>
-              <w:t xml:space="preserve">There is an identical antenna at 916MHz - </w:t>
-            </w:r>
-            <w:r>
-              <w:rPr>
-                <w:sz w:val="12"/>
-                <w:szCs w:val="12"/>
-              </w:rPr>
-              <w:t>ANT-916-CW-HW-SMA</w:t>
-            </w:r>
-          </w:p>
-        </w:tc>
-        <w:tc>
-          <w:tcPr>
-            <w:tcW w:w="4842" w:type="dxa"/>
-          </w:tcPr>
-          <w:p>
-            <w:pPr>
-              <w:keepNext/>
-              <w:keepLines/>
-              <w:rPr>
-                <w:sz w:val="16"/>
-                <w:szCs w:val="16"/>
-              </w:rPr>
-            </w:pPr>
             <w:r>
               <w:rPr>
                 <w:noProof/>
               </w:rPr>
               <w:drawing>
-                <wp:anchor distT="0" distB="0" distL="114300" distR="114300" simplePos="0" relativeHeight="251664384" behindDoc="0" locked="0" layoutInCell="1" allowOverlap="1" wp14:anchorId="4DE00230" wp14:editId="4F807819">
+                <wp:anchor distT="0" distB="0" distL="114300" distR="114300" simplePos="0" relativeHeight="251665408" behindDoc="0" locked="0" layoutInCell="1" allowOverlap="1" wp14:anchorId="25E4DBE8" wp14:editId="0E8C332C">
                   <wp:simplePos x="0" y="0"/>
                   <wp:positionH relativeFrom="column">
-                    <wp:posOffset>-65195</wp:posOffset>
+                    <wp:posOffset>-2065</wp:posOffset>
                   </wp:positionH>
                   <wp:positionV relativeFrom="paragraph">
-                    <wp:posOffset>507</wp:posOffset>
+                    <wp:posOffset>966</wp:posOffset>
                   </wp:positionV>
                   <wp:extent cx="3054096" cy="1984248"/>
                   <wp:effectExtent l="0" t="0" r="0" b="0"/>
                   <wp:wrapTopAndBottom/>
-                  <wp:docPr id="1972755736" name="Picture 1"/>
+                  <wp:docPr id="1510244311" name="Picture 1"/>
                   <wp:cNvGraphicFramePr>
                     <a:graphicFrameLocks xmlns:a="http://schemas.openxmlformats.org/drawingml/2006/main" noChangeAspect="1"/>
                   </wp:cNvGraphicFramePr>
@@ -9887,11 +9664,11 @@
                     <a:graphicData uri="http://schemas.openxmlformats.org/drawingml/2006/picture">
                       <pic:pic xmlns:pic="http://schemas.openxmlformats.org/drawingml/2006/picture">
                         <pic:nvPicPr>
-                          <pic:cNvPr id="1972755736" name=""/>
+                          <pic:cNvPr id="1510244311" name=""/>
                           <pic:cNvPicPr/>
                         </pic:nvPicPr>
                         <pic:blipFill>
-                          <a:blip r:embed="rId61" cstate="screen">
+                          <a:blip r:embed="rId60" cstate="screen">
                             <a:extLst>
                               <a:ext uri="{28A0092B-C50C-407E-A947-70E740481C1C}">
                                 <a14:useLocalDpi xmlns:a14="http://schemas.microsoft.com/office/drawing/2010/main"/>
@@ -9925,9 +9702,55 @@
             </w:r>
           </w:p>
         </w:tc>
+      </w:tr>
+      <w:tr>
+        <w:tc>
+          <w:tcPr>
+            <w:tcW w:w="1728" w:type="dxa"/>
+            <w:shd w:val="clear" w:color="auto" w:fill="D0CECE" w:themeFill="background2" w:themeFillShade="E6"/>
+          </w:tcPr>
+          <w:p>
+            <w:pPr>
+              <w:keepNext/>
+              <w:keepLines/>
+              <w:rPr>
+                <w:b/>
+                <w:bCs/>
+                <w:sz w:val="12"/>
+                <w:szCs w:val="12"/>
+              </w:rPr>
+            </w:pPr>
+            <w:r>
+              <w:rPr>
+                <w:b/>
+                <w:bCs/>
+                <w:sz w:val="12"/>
+                <w:szCs w:val="12"/>
+              </w:rPr>
+              <w:t>868 antennas:</w:t>
+            </w:r>
+          </w:p>
+        </w:tc>
+        <w:tc>
+          <w:tcPr>
+            <w:tcW w:w="4842" w:type="dxa"/>
+            <w:shd w:val="clear" w:color="auto" w:fill="D0CECE" w:themeFill="background2" w:themeFillShade="E6"/>
+          </w:tcPr>
+          <w:p>
+            <w:pPr>
+              <w:keepNext/>
+              <w:keepLines/>
+              <w:rPr>
+                <w:sz w:val="16"/>
+                <w:szCs w:val="16"/>
+              </w:rPr>
+            </w:pPr>
+          </w:p>
+        </w:tc>
         <w:tc>
           <w:tcPr>
             <w:tcW w:w="4860" w:type="dxa"/>
+            <w:shd w:val="clear" w:color="auto" w:fill="D0CECE" w:themeFill="background2" w:themeFillShade="E6"/>
           </w:tcPr>
           <w:p>
             <w:pPr>
@@ -9938,23 +9761,215 @@
                 <w:szCs w:val="16"/>
               </w:rPr>
             </w:pPr>
+          </w:p>
+        </w:tc>
+      </w:tr>
+      <w:tr>
+        <w:tc>
+          <w:tcPr>
+            <w:tcW w:w="1728" w:type="dxa"/>
+          </w:tcPr>
+          <w:p>
+            <w:pPr>
+              <w:keepNext/>
+              <w:keepLines/>
+              <w:rPr>
+                <w:rStyle w:val="Hyperlink"/>
+                <w:rFonts w:ascii="Roboto" w:hAnsi="Roboto"/>
+                <w:b/>
+                <w:bCs/>
+                <w:color w:val="221ABB"/>
+                <w:sz w:val="12"/>
+                <w:szCs w:val="12"/>
+                <w:shd w:val="clear" w:color="auto" w:fill="FFFFFF"/>
+              </w:rPr>
+            </w:pPr>
+            <w:hyperlink r:id="rId61" w:history="1">
+              <w:r>
+                <w:rPr>
+                  <w:rStyle w:val="Hyperlink"/>
+                  <w:rFonts w:ascii="Roboto" w:hAnsi="Roboto"/>
+                  <w:b/>
+                  <w:bCs/>
+                  <w:color w:val="221ABB"/>
+                  <w:sz w:val="12"/>
+                  <w:szCs w:val="12"/>
+                  <w:shd w:val="clear" w:color="auto" w:fill="FFFFFF"/>
+                </w:rPr>
+                <w:t>ANT-868-CW-HW-SMA</w:t>
+              </w:r>
+            </w:hyperlink>
+          </w:p>
+          <w:p>
+            <w:pPr>
+              <w:keepNext/>
+              <w:keepLines/>
+              <w:rPr>
+                <w:sz w:val="12"/>
+                <w:szCs w:val="12"/>
+              </w:rPr>
+            </w:pPr>
+            <w:r>
+              <w:rPr>
+                <w:sz w:val="12"/>
+                <w:szCs w:val="12"/>
+              </w:rPr>
+              <w:t>$8.74 – gain 0dBi – 135mm</w:t>
+            </w:r>
+          </w:p>
+          <w:p>
+            <w:pPr>
+              <w:keepNext/>
+              <w:keepLines/>
+              <w:rPr>
+                <w:sz w:val="12"/>
+                <w:szCs w:val="12"/>
+              </w:rPr>
+            </w:pPr>
+          </w:p>
+          <w:p>
+            <w:pPr>
+              <w:keepNext/>
+              <w:keepLines/>
+              <w:rPr>
+                <w:sz w:val="12"/>
+                <w:szCs w:val="12"/>
+              </w:rPr>
+            </w:pPr>
+            <w:r>
+              <w:rPr>
+                <w:sz w:val="12"/>
+                <w:szCs w:val="12"/>
+              </w:rPr>
+              <w:t>Comments:</w:t>
+            </w:r>
+          </w:p>
+          <w:p>
+            <w:pPr>
+              <w:keepNext/>
+              <w:keepLines/>
+              <w:rPr>
+                <w:sz w:val="12"/>
+                <w:szCs w:val="12"/>
+              </w:rPr>
+            </w:pPr>
+            <w:r>
+              <w:rPr>
+                <w:sz w:val="12"/>
+                <w:szCs w:val="12"/>
+              </w:rPr>
+              <w:t xml:space="preserve">One of the better antennas </w:t>
+            </w:r>
+          </w:p>
+          <w:p>
+            <w:pPr>
+              <w:keepNext/>
+              <w:keepLines/>
+              <w:rPr>
+                <w:sz w:val="12"/>
+                <w:szCs w:val="12"/>
+              </w:rPr>
+            </w:pPr>
+            <w:r>
+              <w:rPr>
+                <w:sz w:val="12"/>
+                <w:szCs w:val="12"/>
+              </w:rPr>
+              <w:t>VSWR well below 2 for a wide frequency range</w:t>
+            </w:r>
+          </w:p>
+          <w:p>
+            <w:pPr>
+              <w:keepNext/>
+              <w:keepLines/>
+              <w:rPr>
+                <w:sz w:val="12"/>
+                <w:szCs w:val="12"/>
+              </w:rPr>
+            </w:pPr>
+          </w:p>
+          <w:p>
+            <w:pPr>
+              <w:keepNext/>
+              <w:keepLines/>
+              <w:rPr>
+                <w:sz w:val="12"/>
+                <w:szCs w:val="12"/>
+              </w:rPr>
+            </w:pPr>
+            <w:r>
+              <w:rPr>
+                <w:sz w:val="12"/>
+                <w:szCs w:val="12"/>
+              </w:rPr>
+              <w:t>Hand has little impact more than 1” away</w:t>
+            </w:r>
+          </w:p>
+          <w:p>
+            <w:pPr>
+              <w:keepNext/>
+              <w:keepLines/>
+              <w:rPr>
+                <w:sz w:val="12"/>
+                <w:szCs w:val="12"/>
+              </w:rPr>
+            </w:pPr>
+          </w:p>
+          <w:p>
+            <w:pPr>
+              <w:keepNext/>
+              <w:keepLines/>
+              <w:rPr>
+                <w:sz w:val="12"/>
+                <w:szCs w:val="12"/>
+              </w:rPr>
+            </w:pPr>
+            <w:r>
+              <w:rPr>
+                <w:sz w:val="12"/>
+                <w:szCs w:val="12"/>
+              </w:rPr>
+              <w:t xml:space="preserve">There is an identical antenna at 916MHz - </w:t>
+            </w:r>
+            <w:r>
+              <w:rPr>
+                <w:sz w:val="12"/>
+                <w:szCs w:val="12"/>
+              </w:rPr>
+              <w:t>ANT-916-CW-HW-SMA</w:t>
+            </w:r>
+          </w:p>
+        </w:tc>
+        <w:tc>
+          <w:tcPr>
+            <w:tcW w:w="4842" w:type="dxa"/>
+          </w:tcPr>
+          <w:p>
+            <w:pPr>
+              <w:keepNext/>
+              <w:keepLines/>
+              <w:rPr>
+                <w:sz w:val="16"/>
+                <w:szCs w:val="16"/>
+              </w:rPr>
+            </w:pPr>
             <w:r>
               <w:rPr>
                 <w:noProof/>
               </w:rPr>
               <w:drawing>
-                <wp:anchor distT="0" distB="0" distL="114300" distR="114300" simplePos="0" relativeHeight="251663360" behindDoc="0" locked="0" layoutInCell="1" allowOverlap="1" wp14:anchorId="7E25C7ED" wp14:editId="74E34FFC">
+                <wp:anchor distT="0" distB="0" distL="114300" distR="114300" simplePos="0" relativeHeight="251664384" behindDoc="0" locked="0" layoutInCell="1" allowOverlap="1" wp14:anchorId="4DE00230" wp14:editId="4F807819">
                   <wp:simplePos x="0" y="0"/>
                   <wp:positionH relativeFrom="column">
-                    <wp:posOffset>-2065</wp:posOffset>
+                    <wp:posOffset>-65195</wp:posOffset>
                   </wp:positionH>
                   <wp:positionV relativeFrom="paragraph">
-                    <wp:posOffset>347</wp:posOffset>
+                    <wp:posOffset>507</wp:posOffset>
                   </wp:positionV>
                   <wp:extent cx="3054096" cy="1984248"/>
                   <wp:effectExtent l="0" t="0" r="0" b="0"/>
                   <wp:wrapTopAndBottom/>
-                  <wp:docPr id="2006719614" name="Picture 1"/>
+                  <wp:docPr id="1972755736" name="Picture 1"/>
                   <wp:cNvGraphicFramePr>
                     <a:graphicFrameLocks xmlns:a="http://schemas.openxmlformats.org/drawingml/2006/main" noChangeAspect="1"/>
                   </wp:cNvGraphicFramePr>
@@ -9962,7 +9977,7 @@
                     <a:graphicData uri="http://schemas.openxmlformats.org/drawingml/2006/picture">
                       <pic:pic xmlns:pic="http://schemas.openxmlformats.org/drawingml/2006/picture">
                         <pic:nvPicPr>
-                          <pic:cNvPr id="2006719614" name=""/>
+                          <pic:cNvPr id="1972755736" name=""/>
                           <pic:cNvPicPr/>
                         </pic:nvPicPr>
                         <pic:blipFill>
@@ -10000,6 +10015,81 @@
             </w:r>
           </w:p>
         </w:tc>
+        <w:tc>
+          <w:tcPr>
+            <w:tcW w:w="4860" w:type="dxa"/>
+          </w:tcPr>
+          <w:p>
+            <w:pPr>
+              <w:keepNext/>
+              <w:keepLines/>
+              <w:rPr>
+                <w:sz w:val="16"/>
+                <w:szCs w:val="16"/>
+              </w:rPr>
+            </w:pPr>
+            <w:r>
+              <w:rPr>
+                <w:noProof/>
+              </w:rPr>
+              <w:drawing>
+                <wp:anchor distT="0" distB="0" distL="114300" distR="114300" simplePos="0" relativeHeight="251663360" behindDoc="0" locked="0" layoutInCell="1" allowOverlap="1" wp14:anchorId="7E25C7ED" wp14:editId="74E34FFC">
+                  <wp:simplePos x="0" y="0"/>
+                  <wp:positionH relativeFrom="column">
+                    <wp:posOffset>-2065</wp:posOffset>
+                  </wp:positionH>
+                  <wp:positionV relativeFrom="paragraph">
+                    <wp:posOffset>347</wp:posOffset>
+                  </wp:positionV>
+                  <wp:extent cx="3054096" cy="1984248"/>
+                  <wp:effectExtent l="0" t="0" r="0" b="0"/>
+                  <wp:wrapTopAndBottom/>
+                  <wp:docPr id="2006719614" name="Picture 1"/>
+                  <wp:cNvGraphicFramePr>
+                    <a:graphicFrameLocks xmlns:a="http://schemas.openxmlformats.org/drawingml/2006/main" noChangeAspect="1"/>
+                  </wp:cNvGraphicFramePr>
+                  <a:graphic xmlns:a="http://schemas.openxmlformats.org/drawingml/2006/main">
+                    <a:graphicData uri="http://schemas.openxmlformats.org/drawingml/2006/picture">
+                      <pic:pic xmlns:pic="http://schemas.openxmlformats.org/drawingml/2006/picture">
+                        <pic:nvPicPr>
+                          <pic:cNvPr id="2006719614" name=""/>
+                          <pic:cNvPicPr/>
+                        </pic:nvPicPr>
+                        <pic:blipFill>
+                          <a:blip r:embed="rId63" cstate="screen">
+                            <a:extLst>
+                              <a:ext uri="{28A0092B-C50C-407E-A947-70E740481C1C}">
+                                <a14:useLocalDpi xmlns:a14="http://schemas.microsoft.com/office/drawing/2010/main"/>
+                              </a:ext>
+                            </a:extLst>
+                          </a:blip>
+                          <a:stretch>
+                            <a:fillRect/>
+                          </a:stretch>
+                        </pic:blipFill>
+                        <pic:spPr>
+                          <a:xfrm>
+                            <a:off x="0" y="0"/>
+                            <a:ext cx="3054096" cy="1984248"/>
+                          </a:xfrm>
+                          <a:prstGeom prst="rect">
+                            <a:avLst/>
+                          </a:prstGeom>
+                        </pic:spPr>
+                      </pic:pic>
+                    </a:graphicData>
+                  </a:graphic>
+                  <wp14:sizeRelH relativeFrom="margin">
+                    <wp14:pctWidth>0</wp14:pctWidth>
+                  </wp14:sizeRelH>
+                  <wp14:sizeRelV relativeFrom="margin">
+                    <wp14:pctHeight>0</wp14:pctHeight>
+                  </wp14:sizeRelV>
+                </wp:anchor>
+              </w:drawing>
+            </w:r>
+          </w:p>
+        </w:tc>
       </w:tr>
       <w:tr>
         <w:tc>
@@ -10021,7 +10111,7 @@
                 <w:shd w:val="clear" w:color="auto" w:fill="FFFFFF"/>
               </w:rPr>
             </w:pPr>
-            <w:hyperlink r:id="rId63" w:history="1">
+            <w:hyperlink r:id="rId64" w:history="1">
               <w:r>
                 <w:rPr>
                   <w:rStyle w:val="Hyperlink"/>
@@ -10263,81 +10353,6 @@
                           <pic:cNvPicPr/>
                         </pic:nvPicPr>
                         <pic:blipFill>
-                          <a:blip r:embed="rId64" cstate="screen">
-                            <a:extLst>
-                              <a:ext uri="{28A0092B-C50C-407E-A947-70E740481C1C}">
-                                <a14:useLocalDpi xmlns:a14="http://schemas.microsoft.com/office/drawing/2010/main"/>
-                              </a:ext>
-                            </a:extLst>
-                          </a:blip>
-                          <a:stretch>
-                            <a:fillRect/>
-                          </a:stretch>
-                        </pic:blipFill>
-                        <pic:spPr>
-                          <a:xfrm>
-                            <a:off x="0" y="0"/>
-                            <a:ext cx="3054096" cy="1984248"/>
-                          </a:xfrm>
-                          <a:prstGeom prst="rect">
-                            <a:avLst/>
-                          </a:prstGeom>
-                        </pic:spPr>
-                      </pic:pic>
-                    </a:graphicData>
-                  </a:graphic>
-                  <wp14:sizeRelH relativeFrom="margin">
-                    <wp14:pctWidth>0</wp14:pctWidth>
-                  </wp14:sizeRelH>
-                  <wp14:sizeRelV relativeFrom="margin">
-                    <wp14:pctHeight>0</wp14:pctHeight>
-                  </wp14:sizeRelV>
-                </wp:anchor>
-              </w:drawing>
-            </w:r>
-          </w:p>
-        </w:tc>
-        <w:tc>
-          <w:tcPr>
-            <w:tcW w:w="4860" w:type="dxa"/>
-          </w:tcPr>
-          <w:p>
-            <w:pPr>
-              <w:keepNext/>
-              <w:keepLines/>
-              <w:rPr>
-                <w:sz w:val="16"/>
-                <w:szCs w:val="16"/>
-              </w:rPr>
-            </w:pPr>
-            <w:r>
-              <w:rPr>
-                <w:noProof/>
-              </w:rPr>
-              <w:drawing>
-                <wp:anchor distT="0" distB="0" distL="114300" distR="114300" simplePos="0" relativeHeight="251671552" behindDoc="0" locked="0" layoutInCell="1" allowOverlap="1" wp14:anchorId="1A07462F" wp14:editId="21118D9C">
-                  <wp:simplePos x="0" y="0"/>
-                  <wp:positionH relativeFrom="column">
-                    <wp:posOffset>-2065</wp:posOffset>
-                  </wp:positionH>
-                  <wp:positionV relativeFrom="paragraph">
-                    <wp:posOffset>569</wp:posOffset>
-                  </wp:positionV>
-                  <wp:extent cx="3054096" cy="1984248"/>
-                  <wp:effectExtent l="0" t="0" r="0" b="0"/>
-                  <wp:wrapTopAndBottom/>
-                  <wp:docPr id="1729348418" name="Picture 1"/>
-                  <wp:cNvGraphicFramePr>
-                    <a:graphicFrameLocks xmlns:a="http://schemas.openxmlformats.org/drawingml/2006/main" noChangeAspect="1"/>
-                  </wp:cNvGraphicFramePr>
-                  <a:graphic xmlns:a="http://schemas.openxmlformats.org/drawingml/2006/main">
-                    <a:graphicData uri="http://schemas.openxmlformats.org/drawingml/2006/picture">
-                      <pic:pic xmlns:pic="http://schemas.openxmlformats.org/drawingml/2006/picture">
-                        <pic:nvPicPr>
-                          <pic:cNvPr id="1729348418" name=""/>
-                          <pic:cNvPicPr/>
-                        </pic:nvPicPr>
-                        <pic:blipFill>
                           <a:blip r:embed="rId65" cstate="screen">
                             <a:extLst>
                               <a:ext uri="{28A0092B-C50C-407E-A947-70E740481C1C}">
@@ -10372,6 +10387,81 @@
             </w:r>
           </w:p>
         </w:tc>
+        <w:tc>
+          <w:tcPr>
+            <w:tcW w:w="4860" w:type="dxa"/>
+          </w:tcPr>
+          <w:p>
+            <w:pPr>
+              <w:keepNext/>
+              <w:keepLines/>
+              <w:rPr>
+                <w:sz w:val="16"/>
+                <w:szCs w:val="16"/>
+              </w:rPr>
+            </w:pPr>
+            <w:r>
+              <w:rPr>
+                <w:noProof/>
+              </w:rPr>
+              <w:drawing>
+                <wp:anchor distT="0" distB="0" distL="114300" distR="114300" simplePos="0" relativeHeight="251671552" behindDoc="0" locked="0" layoutInCell="1" allowOverlap="1" wp14:anchorId="1A07462F" wp14:editId="21118D9C">
+                  <wp:simplePos x="0" y="0"/>
+                  <wp:positionH relativeFrom="column">
+                    <wp:posOffset>-2065</wp:posOffset>
+                  </wp:positionH>
+                  <wp:positionV relativeFrom="paragraph">
+                    <wp:posOffset>569</wp:posOffset>
+                  </wp:positionV>
+                  <wp:extent cx="3054096" cy="1984248"/>
+                  <wp:effectExtent l="0" t="0" r="0" b="0"/>
+                  <wp:wrapTopAndBottom/>
+                  <wp:docPr id="1729348418" name="Picture 1"/>
+                  <wp:cNvGraphicFramePr>
+                    <a:graphicFrameLocks xmlns:a="http://schemas.openxmlformats.org/drawingml/2006/main" noChangeAspect="1"/>
+                  </wp:cNvGraphicFramePr>
+                  <a:graphic xmlns:a="http://schemas.openxmlformats.org/drawingml/2006/main">
+                    <a:graphicData uri="http://schemas.openxmlformats.org/drawingml/2006/picture">
+                      <pic:pic xmlns:pic="http://schemas.openxmlformats.org/drawingml/2006/picture">
+                        <pic:nvPicPr>
+                          <pic:cNvPr id="1729348418" name=""/>
+                          <pic:cNvPicPr/>
+                        </pic:nvPicPr>
+                        <pic:blipFill>
+                          <a:blip r:embed="rId66" cstate="screen">
+                            <a:extLst>
+                              <a:ext uri="{28A0092B-C50C-407E-A947-70E740481C1C}">
+                                <a14:useLocalDpi xmlns:a14="http://schemas.microsoft.com/office/drawing/2010/main"/>
+                              </a:ext>
+                            </a:extLst>
+                          </a:blip>
+                          <a:stretch>
+                            <a:fillRect/>
+                          </a:stretch>
+                        </pic:blipFill>
+                        <pic:spPr>
+                          <a:xfrm>
+                            <a:off x="0" y="0"/>
+                            <a:ext cx="3054096" cy="1984248"/>
+                          </a:xfrm>
+                          <a:prstGeom prst="rect">
+                            <a:avLst/>
+                          </a:prstGeom>
+                        </pic:spPr>
+                      </pic:pic>
+                    </a:graphicData>
+                  </a:graphic>
+                  <wp14:sizeRelH relativeFrom="margin">
+                    <wp14:pctWidth>0</wp14:pctWidth>
+                  </wp14:sizeRelH>
+                  <wp14:sizeRelV relativeFrom="margin">
+                    <wp14:pctHeight>0</wp14:pctHeight>
+                  </wp14:sizeRelV>
+                </wp:anchor>
+              </w:drawing>
+            </w:r>
+          </w:p>
+        </w:tc>
       </w:tr>
       <w:tr>
         <w:tc>
@@ -10393,7 +10483,7 @@
                 <w:shd w:val="clear" w:color="auto" w:fill="FFFFFF"/>
               </w:rPr>
             </w:pPr>
-            <w:hyperlink r:id="rId66" w:history="1">
+            <w:hyperlink r:id="rId67" w:history="1">
               <w:r>
                 <w:rPr>
                   <w:rStyle w:val="Hyperlink"/>
@@ -10571,7 +10661,7 @@
                           <pic:cNvPicPr/>
                         </pic:nvPicPr>
                         <pic:blipFill>
-                          <a:blip r:embed="rId67" cstate="screen">
+                          <a:blip r:embed="rId68" cstate="screen">
                             <a:extLst>
                               <a:ext uri="{28A0092B-C50C-407E-A947-70E740481C1C}">
                                 <a14:useLocalDpi xmlns:a14="http://schemas.microsoft.com/office/drawing/2010/main"/>
@@ -10646,7 +10736,7 @@
                           <pic:cNvPicPr/>
                         </pic:nvPicPr>
                         <pic:blipFill>
-                          <a:blip r:embed="rId68" cstate="screen">
+                          <a:blip r:embed="rId69" cstate="screen">
                             <a:extLst>
                               <a:ext uri="{28A0092B-C50C-407E-A947-70E740481C1C}">
                                 <a14:useLocalDpi xmlns:a14="http://schemas.microsoft.com/office/drawing/2010/main"/>
@@ -10751,7 +10841,7 @@
                     </pic:cNvPicPr>
                   </pic:nvPicPr>
                   <pic:blipFill>
-                    <a:blip r:embed="rId69" cstate="print">
+                    <a:blip r:embed="rId70" cstate="print">
                       <a:extLst>
                         <a:ext uri="{28A0092B-C50C-407E-A947-70E740481C1C}">
                           <a14:useLocalDpi xmlns:a14="http://schemas.microsoft.com/office/drawing/2010/main" val="0"/>
@@ -10826,7 +10916,7 @@
       <w:r>
         <w:t xml:space="preserve"> - </w:t>
       </w:r>
-      <w:hyperlink r:id="rId70" w:history="1">
+      <w:hyperlink r:id="rId71" w:history="1">
         <w:r>
           <w:rPr>
             <w:rStyle w:val="Hyperlink"/>
@@ -10846,7 +10936,7 @@
           <w:numId w:val="12"/>
         </w:numPr>
       </w:pPr>
-      <w:hyperlink r:id="rId71" w:history="1">
+      <w:hyperlink r:id="rId72" w:history="1">
         <w:r>
           <w:rPr>
             <w:rStyle w:val="Hyperlink"/>
@@ -10960,7 +11050,7 @@
                     </pic:cNvPicPr>
                   </pic:nvPicPr>
                   <pic:blipFill>
-                    <a:blip r:embed="rId72" cstate="print">
+                    <a:blip r:embed="rId73" cstate="print">
                       <a:extLst>
                         <a:ext uri="{28A0092B-C50C-407E-A947-70E740481C1C}">
                           <a14:useLocalDpi xmlns:a14="http://schemas.microsoft.com/office/drawing/2010/main" val="0"/>
@@ -11009,7 +11099,7 @@
           <w:numId w:val="12"/>
         </w:numPr>
       </w:pPr>
-      <w:hyperlink r:id="rId73" w:history="1">
+      <w:hyperlink r:id="rId74" w:history="1">
         <w:r>
           <w:rPr>
             <w:rStyle w:val="Hyperlink"/>
@@ -11020,7 +11110,7 @@
       <w:r>
         <w:t xml:space="preserve"> - </w:t>
       </w:r>
-      <w:hyperlink r:id="rId74" w:history="1">
+      <w:hyperlink r:id="rId75" w:history="1">
         <w:r>
           <w:rPr>
             <w:rStyle w:val="Hyperlink"/>
@@ -11040,7 +11130,7 @@
           <w:numId w:val="12"/>
         </w:numPr>
       </w:pPr>
-      <w:hyperlink r:id="rId75" w:history="1">
+      <w:hyperlink r:id="rId76" w:history="1">
         <w:r>
           <w:rPr>
             <w:rStyle w:val="Hyperlink"/>
@@ -11117,7 +11207,7 @@
                     </pic:cNvPicPr>
                   </pic:nvPicPr>
                   <pic:blipFill>
-                    <a:blip r:embed="rId76" cstate="print">
+                    <a:blip r:embed="rId77" cstate="print">
                       <a:extLst>
                         <a:ext uri="{28A0092B-C50C-407E-A947-70E740481C1C}">
                           <a14:useLocalDpi xmlns:a14="http://schemas.microsoft.com/office/drawing/2010/main" val="0"/>
@@ -11166,7 +11256,7 @@
           <w:numId w:val="12"/>
         </w:numPr>
       </w:pPr>
-      <w:hyperlink r:id="rId77" w:history="1">
+      <w:hyperlink r:id="rId78" w:history="1">
         <w:r>
           <w:rPr>
             <w:rStyle w:val="Hyperlink"/>
@@ -11177,7 +11267,7 @@
       <w:r>
         <w:t xml:space="preserve"> – $</w:t>
       </w:r>
-      <w:hyperlink r:id="rId78" w:history="1">
+      <w:hyperlink r:id="rId79" w:history="1">
         <w:r>
           <w:rPr>
             <w:rStyle w:val="Hyperlink"/>
@@ -11409,7 +11499,7 @@
       <w:r>
         <w:t xml:space="preserve">” bring you to: </w:t>
       </w:r>
-      <w:hyperlink r:id="rId79" w:history="1">
+      <w:hyperlink r:id="rId80" w:history="1">
         <w:r>
           <w:rPr>
             <w:rStyle w:val="Hyperlink"/>
@@ -11420,7 +11510,7 @@
       <w:r>
         <w:t xml:space="preserve">. This KB is a bit light on the topic but at least gives some guidance. But we need an OTW version for the serial API. Add “OTW” to the google search and it pops up: </w:t>
       </w:r>
-      <w:hyperlink r:id="rId80" w:history="1">
+      <w:hyperlink r:id="rId81" w:history="1">
         <w:r>
           <w:rPr>
             <w:rStyle w:val="Hyperlink"/>
@@ -11461,7 +11551,7 @@
       </w:r>
     </w:p>
     <w:p>
-      <w:hyperlink r:id="rId81" w:history="1">
+      <w:hyperlink r:id="rId82" w:history="1">
         <w:r>
           <w:rPr>
             <w:rStyle w:val="Hyperlink"/>
@@ -11508,7 +11598,7 @@
       <w:r>
         <w:t xml:space="preserve"> on how to implement </w:t>
       </w:r>
-      <w:hyperlink r:id="rId82" w:history="1">
+      <w:hyperlink r:id="rId83" w:history="1">
         <w:r>
           <w:rPr>
             <w:rStyle w:val="Hyperlink"/>
@@ -11519,7 +11609,7 @@
       <w:r>
         <w:t xml:space="preserve"> and </w:t>
       </w:r>
-      <w:hyperlink r:id="rId83" w:history="1">
+      <w:hyperlink r:id="rId84" w:history="1">
         <w:r>
           <w:rPr>
             <w:rStyle w:val="Hyperlink"/>
@@ -11628,7 +11718,7 @@
       <w:r>
         <w:t xml:space="preserve"> I posted this </w:t>
       </w:r>
-      <w:hyperlink r:id="rId84" w:history="1">
+      <w:hyperlink r:id="rId85" w:history="1">
         <w:r>
           <w:rPr>
             <w:rStyle w:val="Hyperlink"/>
@@ -12401,7 +12491,7 @@
                     <pic:cNvPicPr/>
                   </pic:nvPicPr>
                   <pic:blipFill>
-                    <a:blip r:embed="rId85" cstate="screen">
+                    <a:blip r:embed="rId86" cstate="screen">
                       <a:extLst>
                         <a:ext uri="{28A0092B-C50C-407E-A947-70E740481C1C}">
                           <a14:useLocalDpi xmlns:a14="http://schemas.microsoft.com/office/drawing/2010/main"/>
@@ -12533,7 +12623,7 @@
                     <pic:cNvPicPr/>
                   </pic:nvPicPr>
                   <pic:blipFill>
-                    <a:blip r:embed="rId86" cstate="screen">
+                    <a:blip r:embed="rId87" cstate="screen">
                       <a:extLst>
                         <a:ext uri="{28A0092B-C50C-407E-A947-70E740481C1C}">
                           <a14:useLocalDpi xmlns:a14="http://schemas.microsoft.com/office/drawing/2010/main"/>
@@ -12789,7 +12879,7 @@
               <w:keepNext/>
               <w:keepLines/>
             </w:pPr>
-            <w:hyperlink r:id="rId87" w:history="1">
+            <w:hyperlink r:id="rId88" w:history="1">
               <w:r>
                 <w:rPr>
                   <w:rStyle w:val="Hyperlink"/>
@@ -12859,7 +12949,7 @@
               <w:keepNext/>
               <w:keepLines/>
             </w:pPr>
-            <w:hyperlink r:id="rId88" w:history="1">
+            <w:hyperlink r:id="rId89" w:history="1">
               <w:r>
                 <w:rPr>
                   <w:rStyle w:val="Hyperlink"/>
@@ -12929,7 +13019,7 @@
               <w:keepNext/>
               <w:keepLines/>
             </w:pPr>
-            <w:hyperlink r:id="rId89" w:history="1">
+            <w:hyperlink r:id="rId90" w:history="1">
               <w:r>
                 <w:rPr>
                   <w:rStyle w:val="Hyperlink"/>
@@ -12999,7 +13089,7 @@
               <w:keepNext/>
               <w:keepLines/>
             </w:pPr>
-            <w:hyperlink r:id="rId90" w:history="1">
+            <w:hyperlink r:id="rId91" w:history="1">
               <w:r>
                 <w:rPr>
                   <w:rStyle w:val="Hyperlink"/>
@@ -13069,7 +13159,7 @@
               <w:keepNext/>
               <w:keepLines/>
             </w:pPr>
-            <w:hyperlink r:id="rId91" w:history="1">
+            <w:hyperlink r:id="rId92" w:history="1">
               <w:r>
                 <w:rPr>
                   <w:rStyle w:val="Hyperlink"/>
@@ -13139,7 +13229,7 @@
               <w:keepNext/>
               <w:keepLines/>
             </w:pPr>
-            <w:hyperlink r:id="rId92" w:history="1">
+            <w:hyperlink r:id="rId93" w:history="1">
               <w:r>
                 <w:rPr>
                   <w:rStyle w:val="Hyperlink"/>
@@ -13218,7 +13308,7 @@
               <w:keepNext/>
               <w:keepLines/>
             </w:pPr>
-            <w:hyperlink r:id="rId93" w:history="1">
+            <w:hyperlink r:id="rId94" w:history="1">
               <w:r>
                 <w:rPr>
                   <w:rStyle w:val="Hyperlink"/>
@@ -13337,7 +13427,7 @@
               <w:keepNext/>
               <w:keepLines/>
             </w:pPr>
-            <w:hyperlink r:id="rId94" w:history="1">
+            <w:hyperlink r:id="rId95" w:history="1">
               <w:r>
                 <w:rPr>
                   <w:rStyle w:val="Hyperlink"/>
@@ -13404,7 +13494,7 @@
               <w:keepNext/>
               <w:keepLines/>
             </w:pPr>
-            <w:hyperlink r:id="rId95" w:history="1">
+            <w:hyperlink r:id="rId96" w:history="1">
               <w:r>
                 <w:rPr>
                   <w:rStyle w:val="Hyperlink"/>
@@ -13474,7 +13564,7 @@
               <w:keepNext/>
               <w:keepLines/>
             </w:pPr>
-            <w:hyperlink r:id="rId96" w:history="1">
+            <w:hyperlink r:id="rId97" w:history="1">
               <w:r>
                 <w:rPr>
                   <w:rStyle w:val="Hyperlink"/>
@@ -13570,7 +13660,7 @@
       <w:r>
         <w:t xml:space="preserve"> V8. The ZG23 will now be included in the KiCAD default libraries. My PR </w:t>
       </w:r>
-      <w:hyperlink r:id="rId97" w:history="1">
+      <w:hyperlink r:id="rId98" w:history="1">
         <w:r>
           <w:rPr>
             <w:rStyle w:val="Hyperlink"/>
@@ -13604,7 +13694,7 @@
                     <pic:cNvPicPr/>
                   </pic:nvPicPr>
                   <pic:blipFill>
-                    <a:blip r:embed="rId98"/>
+                    <a:blip r:embed="rId99"/>
                     <a:stretch>
                       <a:fillRect/>
                     </a:stretch>
@@ -13729,7 +13819,7 @@
         <w:lastRenderedPageBreak/>
         <w:t xml:space="preserve">USB-C receptacle – GCT </w:t>
       </w:r>
-      <w:hyperlink r:id="rId99" w:history="1">
+      <w:hyperlink r:id="rId100" w:history="1">
         <w:r>
           <w:rPr>
             <w:rStyle w:val="Hyperlink"/>
@@ -13749,7 +13839,7 @@
           <w:numId w:val="4"/>
         </w:numPr>
       </w:pPr>
-      <w:hyperlink r:id="rId100" w:history="1">
+      <w:hyperlink r:id="rId101" w:history="1">
         <w:r>
           <w:rPr>
             <w:rStyle w:val="Hyperlink"/>
@@ -13808,7 +13898,7 @@
       <w:r>
         <w:t xml:space="preserve"> - </w:t>
       </w:r>
-      <w:hyperlink r:id="rId101" w:history="1">
+      <w:hyperlink r:id="rId102" w:history="1">
         <w:r>
           <w:rPr>
             <w:rStyle w:val="Hyperlink"/>
@@ -13857,7 +13947,7 @@
       <w:r>
         <w:t xml:space="preserve">PCB board created and a few components placed. Need to adjust the DRC rules to match </w:t>
       </w:r>
-      <w:hyperlink r:id="rId102" w:history="1">
+      <w:hyperlink r:id="rId103" w:history="1">
         <w:r>
           <w:rPr>
             <w:rStyle w:val="Hyperlink"/>
@@ -13886,7 +13976,7 @@
       <w:r>
         <w:t xml:space="preserve">USB pins require ESD protection as described here: </w:t>
       </w:r>
-      <w:hyperlink r:id="rId103" w:history="1">
+      <w:hyperlink r:id="rId104" w:history="1">
         <w:r>
           <w:rPr>
             <w:rStyle w:val="Hyperlink"/>
@@ -13897,7 +13987,7 @@
       <w:r>
         <w:t xml:space="preserve"> but this is overkill IMHO. There are many triple TVS diodes but they do not seem to have a common pinout. Prices for these triple diodes are around 30 cents. Only need USB2 level ESD as we do not need to support USB3 which has tighter restrictions on the capacitance of the TVS diode. This </w:t>
       </w:r>
-      <w:hyperlink r:id="rId104" w:history="1">
+      <w:hyperlink r:id="rId105" w:history="1">
         <w:r>
           <w:rPr>
             <w:rStyle w:val="Hyperlink"/>
@@ -13969,7 +14059,7 @@
       <w:r>
         <w:t xml:space="preserve">Lots of LDOs to choose from. Diodes Inc </w:t>
       </w:r>
-      <w:hyperlink r:id="rId105" w:history="1">
+      <w:hyperlink r:id="rId106" w:history="1">
         <w:r>
           <w:rPr>
             <w:rStyle w:val="Hyperlink"/>
@@ -13987,7 +14077,7 @@
       <w:r>
         <w:t xml:space="preserve"> is 10 cents and will be the initial LDO to use (Digikey has 45K in stock). The TI </w:t>
       </w:r>
-      <w:hyperlink r:id="rId106" w:history="1">
+      <w:hyperlink r:id="rId107" w:history="1">
         <w:r>
           <w:rPr>
             <w:rStyle w:val="Hyperlink"/>
@@ -14013,7 +14103,7 @@
       <w:r>
         <w:t xml:space="preserve">For the USB-C interface, I used this example: </w:t>
       </w:r>
-      <w:hyperlink r:id="rId107" w:history="1">
+      <w:hyperlink r:id="rId108" w:history="1">
         <w:r>
           <w:rPr>
             <w:rStyle w:val="Hyperlink"/>
@@ -14034,7 +14124,7 @@
       <w:r>
         <w:t xml:space="preserve">The example wires it to GND but that is likely to radiate more than leaving it unconnected. Nice discussion </w:t>
       </w:r>
-      <w:hyperlink r:id="rId108" w:anchor=":~:text=%E2%88%920-,Connect%20the%20shield%20directly%20to%20ground%20plane,to%20the%20PCB%20ground%20plane." w:history="1">
+      <w:hyperlink r:id="rId109" w:anchor=":~:text=%E2%88%920-,Connect%20the%20shield%20directly%20to%20ground%20plane,to%20the%20PCB%20ground%20plane." w:history="1">
         <w:r>
           <w:rPr>
             <w:rStyle w:val="Hyperlink"/>
@@ -14075,7 +14165,7 @@
       </w:r>
     </w:p>
     <w:sectPr>
-      <w:footerReference w:type="default" r:id="rId109"/>
+      <w:footerReference w:type="default" r:id="rId110"/>
       <w:pgSz w:w="12240" w:h="15840"/>
       <w:pgMar w:top="720" w:right="720" w:bottom="720" w:left="720" w:header="720" w:footer="720" w:gutter="0"/>
       <w:cols w:space="720"/>

</xml_diff>

<commit_message>
Begin adding testing scripts and sample software
</commit_message>
<xml_diff>
--- a/docs/ZRADTechDocs.docx
+++ b/docs/ZRADTechDocs.docx
@@ -1266,6 +1266,57 @@
         <w:pStyle w:val="Heading1"/>
       </w:pPr>
       <w:r>
+        <w:t>Programming and Testing</w:t>
+      </w:r>
+    </w:p>
+    <w:p>
+      <w:r>
+        <w:t xml:space="preserve">The Test folder has Python scripts for programming, </w:t>
+      </w:r>
+      <w:r>
+        <w:t>calibrating,</w:t>
+      </w:r>
+      <w:r>
+        <w:t xml:space="preserve"> and testing </w:t>
+      </w:r>
+      <w:proofErr w:type="spellStart"/>
+      <w:r>
+        <w:t>ZRADMini</w:t>
+      </w:r>
+      <w:proofErr w:type="spellEnd"/>
+      <w:r>
+        <w:t xml:space="preserve"> using the jig in the 3D folder, a </w:t>
+      </w:r>
+      <w:proofErr w:type="spellStart"/>
+      <w:r>
+        <w:t>Silabs</w:t>
+      </w:r>
+      <w:proofErr w:type="spellEnd"/>
+      <w:r>
+        <w:t xml:space="preserve"> WSTK </w:t>
+      </w:r>
+      <w:proofErr w:type="spellStart"/>
+      <w:r>
+        <w:t>ProKit</w:t>
+      </w:r>
+      <w:proofErr w:type="spellEnd"/>
+      <w:r>
+        <w:t xml:space="preserve">, </w:t>
+      </w:r>
+      <w:proofErr w:type="spellStart"/>
+      <w:r>
+        <w:t>TinySA</w:t>
+      </w:r>
+      <w:proofErr w:type="spellEnd"/>
+      <w:r>
+        <w:t xml:space="preserve"> spectrum analyzer and a PC or raspberry pi. See the Test/ReadMe.md file for more details.</w:t>
+      </w:r>
+    </w:p>
+    <w:p>
+      <w:pPr>
+        <w:pStyle w:val="Heading1"/>
+      </w:pPr>
+      <w:r>
         <w:t>Fabrication</w:t>
       </w:r>
     </w:p>
@@ -1785,7 +1836,11 @@
         <w:t>Some</w:t>
       </w:r>
       <w:r>
-        <w:t xml:space="preserve"> PCB manufactures treat mask=pad (zero) to be “use default </w:t>
+        <w:t xml:space="preserve"> PCB manufactures treat mask=pad (zero) to be </w:t>
+      </w:r>
+      <w:r>
+        <w:lastRenderedPageBreak/>
+        <w:t xml:space="preserve">“use default </w:t>
       </w:r>
       <w:r>
         <w:t xml:space="preserve">clearance” which can be as much as 3mm which would cause all the pads to short together. Set 0.0508mm as the Solder mask expansion in </w:t>
@@ -1826,14 +1881,36 @@
         </w:numPr>
       </w:pPr>
       <w:r>
-        <w:lastRenderedPageBreak/>
-        <w:t>Upload the file to OSHpark.com</w:t>
+        <w:t xml:space="preserve">Upload the </w:t>
+      </w:r>
+      <w:proofErr w:type="spellStart"/>
+      <w:r>
+        <w:t>gerbers</w:t>
+      </w:r>
+      <w:proofErr w:type="spellEnd"/>
+      <w:r>
+        <w:t xml:space="preserve"> zip file</w:t>
+      </w:r>
+      <w:r>
+        <w:t xml:space="preserve"> to OSHpark.com</w:t>
       </w:r>
       <w:r>
         <w:t xml:space="preserve"> or other prototype PCB shop</w:t>
       </w:r>
       <w:r>
-        <w:t xml:space="preserve">. Select the desired number of boards. Purchase the stencil which is a 3mil mylar (5mil is too thick). Do NOT use the </w:t>
+        <w:t>. Select the desired number of boards. Purchase the stencil which is a 3mil mylar (5mil is too thick</w:t>
+      </w:r>
+      <w:r>
+        <w:t xml:space="preserve"> – maybe the 5 mil is better?</w:t>
+      </w:r>
+      <w:r>
+        <w:t xml:space="preserve">). </w:t>
+      </w:r>
+      <w:r>
+        <w:t xml:space="preserve">Consider ordering the steel stencil as it likely will result in less chances for solder shorts but is twice the cost. </w:t>
+      </w:r>
+      <w:r>
+        <w:t xml:space="preserve">Do NOT use the </w:t>
       </w:r>
       <w:proofErr w:type="spellStart"/>
       <w:r>
@@ -1849,7 +1926,19 @@
       </w:r>
       <w:proofErr w:type="spellEnd"/>
       <w:r>
-        <w:t xml:space="preserve"> as they will redo the mask tolerances making the pads for the ZG23 short together.</w:t>
+        <w:t xml:space="preserve"> as they will re</w:t>
+      </w:r>
+      <w:r>
+        <w:t>generate</w:t>
+      </w:r>
+      <w:r>
+        <w:t xml:space="preserve"> the </w:t>
+      </w:r>
+      <w:r>
+        <w:t xml:space="preserve">solder </w:t>
+      </w:r>
+      <w:r>
+        <w:t>mask tolerances making the pads for the ZG23 short together.</w:t>
       </w:r>
     </w:p>
     <w:p>
@@ -2989,7 +3078,17 @@
                 <w:sz w:val="18"/>
                 <w:szCs w:val="18"/>
               </w:rPr>
-              <w:t>2-United States, Long Range 2}{ZWaveRegionIndex:12}}</w:t>
+              <w:t>2-</w:t>
+            </w:r>
+            <w:r>
+              <w:rPr>
+                <w:rFonts w:ascii="Courier" w:hAnsi="Courier" w:cs="Courier"/>
+                <w:kern w:val="0"/>
+                <w:sz w:val="18"/>
+                <w:szCs w:val="18"/>
+              </w:rPr>
+              <w:lastRenderedPageBreak/>
+              <w:t>United States, Long Range 2}{ZWaveRegionIndex:12}}</w:t>
             </w:r>
           </w:p>
         </w:tc>
@@ -2999,11 +3098,13 @@
           </w:tcPr>
           <w:p>
             <w:r>
+              <w:lastRenderedPageBreak/>
               <w:t>US Long Range Channel B (DSSS)</w:t>
             </w:r>
           </w:p>
           <w:p>
             <w:r>
+              <w:lastRenderedPageBreak/>
               <w:t>Ch3=920.0 100kbps OQPSK</w:t>
             </w:r>
           </w:p>
@@ -3029,6 +3130,7 @@
                 <w:sz w:val="16"/>
                 <w:szCs w:val="16"/>
               </w:rPr>
+              <w:lastRenderedPageBreak/>
               <w:t>Setchannel</w:t>
             </w:r>
             <w:proofErr w:type="spellEnd"/>
@@ -3229,11 +3331,7 @@
           </w:p>
           <w:p>
             <w:r>
-              <w:t xml:space="preserve">RAW changes to “raw power level” </w:t>
-            </w:r>
-            <w:r>
-              <w:lastRenderedPageBreak/>
-              <w:t xml:space="preserve">instead of </w:t>
+              <w:t xml:space="preserve">RAW changes to “raw power level” instead of </w:t>
             </w:r>
             <w:proofErr w:type="spellStart"/>
             <w:r>
@@ -3266,7 +3364,6 @@
                 <w:sz w:val="16"/>
                 <w:szCs w:val="16"/>
               </w:rPr>
-              <w:lastRenderedPageBreak/>
               <w:t>settxtone</w:t>
             </w:r>
             <w:proofErr w:type="spellEnd"/>
@@ -3760,16 +3857,22 @@
                 <w:szCs w:val="16"/>
               </w:rPr>
             </w:pPr>
-            <w:proofErr w:type="spellStart"/>
             <w:r>
               <w:rPr>
                 <w:rFonts w:ascii="Courier New" w:hAnsi="Courier New" w:cs="Courier New"/>
                 <w:sz w:val="16"/>
                 <w:szCs w:val="16"/>
               </w:rPr>
-              <w:t>endscript</w:t>
-            </w:r>
-            <w:proofErr w:type="spellEnd"/>
+              <w:t>E</w:t>
+            </w:r>
+            <w:r>
+              <w:rPr>
+                <w:rFonts w:ascii="Courier New" w:hAnsi="Courier New" w:cs="Courier New"/>
+                <w:sz w:val="16"/>
+                <w:szCs w:val="16"/>
+              </w:rPr>
+              <w:t>ndscript</w:t>
+            </w:r>
           </w:p>
         </w:tc>
         <w:tc>
@@ -3817,7 +3920,15 @@
                 <w:sz w:val="16"/>
                 <w:szCs w:val="16"/>
               </w:rPr>
-              <w:t>printscript</w:t>
+              <w:t>P</w:t>
+            </w:r>
+            <w:r>
+              <w:rPr>
+                <w:rFonts w:ascii="Courier New" w:hAnsi="Courier New" w:cs="Courier New"/>
+                <w:sz w:val="16"/>
+                <w:szCs w:val="16"/>
+              </w:rPr>
+              <w:t>rintscript</w:t>
             </w:r>
             <w:proofErr w:type="spellEnd"/>
           </w:p>
@@ -3867,7 +3978,15 @@
                 <w:sz w:val="16"/>
                 <w:szCs w:val="16"/>
               </w:rPr>
-              <w:t>runscript</w:t>
+              <w:t>R</w:t>
+            </w:r>
+            <w:r>
+              <w:rPr>
+                <w:rFonts w:ascii="Courier New" w:hAnsi="Courier New" w:cs="Courier New"/>
+                <w:sz w:val="16"/>
+                <w:szCs w:val="16"/>
+              </w:rPr>
+              <w:t>unscript</w:t>
             </w:r>
             <w:proofErr w:type="spellEnd"/>
           </w:p>
@@ -4466,6 +4585,7 @@
         </w:numPr>
       </w:pPr>
       <w:r>
+        <w:lastRenderedPageBreak/>
         <w:t>12041-60201-44764-43614-63900-49745-32509-52297</w:t>
       </w:r>
     </w:p>
@@ -4522,10 +4642,787 @@
     </w:p>
     <w:p>
       <w:pPr>
+        <w:keepNext/>
+        <w:keepLines/>
+      </w:pPr>
+      <w:proofErr w:type="spellStart"/>
+      <w:r>
+        <w:t>ZRADMini</w:t>
+      </w:r>
+      <w:proofErr w:type="spellEnd"/>
+      <w:r>
+        <w:t xml:space="preserve"> Rev A:</w:t>
+      </w:r>
+      <w:r>
+        <w:t xml:space="preserve"> </w:t>
+      </w:r>
+    </w:p>
+    <w:tbl>
+      <w:tblPr>
+        <w:tblStyle w:val="TableGrid"/>
+        <w:tblW w:w="0" w:type="auto"/>
+        <w:tblLook w:val="04A0" w:firstRow="1" w:lastRow="0" w:firstColumn="1" w:lastColumn="0" w:noHBand="0" w:noVBand="1"/>
+      </w:tblPr>
+      <w:tblGrid>
+        <w:gridCol w:w="558"/>
+        <w:gridCol w:w="1170"/>
+        <w:gridCol w:w="2250"/>
+        <w:gridCol w:w="900"/>
+        <w:gridCol w:w="2250"/>
+        <w:gridCol w:w="2314"/>
+        <w:gridCol w:w="1574"/>
+      </w:tblGrid>
+      <w:tr>
+        <w:tc>
+          <w:tcPr>
+            <w:tcW w:w="558" w:type="dxa"/>
+          </w:tcPr>
+          <w:p>
+            <w:pPr>
+              <w:keepNext/>
+              <w:keepLines/>
+            </w:pPr>
+            <w:r>
+              <w:t>#</w:t>
+            </w:r>
+          </w:p>
+        </w:tc>
+        <w:tc>
+          <w:tcPr>
+            <w:tcW w:w="1170" w:type="dxa"/>
+          </w:tcPr>
+          <w:p>
+            <w:pPr>
+              <w:keepNext/>
+              <w:keepLines/>
+            </w:pPr>
+            <w:r>
+              <w:t>MCU</w:t>
+            </w:r>
+          </w:p>
+        </w:tc>
+        <w:tc>
+          <w:tcPr>
+            <w:tcW w:w="2250" w:type="dxa"/>
+          </w:tcPr>
+          <w:p>
+            <w:pPr>
+              <w:keepNext/>
+              <w:keepLines/>
+            </w:pPr>
+            <w:r>
+              <w:t>Antenna</w:t>
+            </w:r>
+          </w:p>
+        </w:tc>
+        <w:tc>
+          <w:tcPr>
+            <w:tcW w:w="900" w:type="dxa"/>
+          </w:tcPr>
+          <w:p>
+            <w:pPr>
+              <w:keepNext/>
+              <w:keepLines/>
+            </w:pPr>
+            <w:r>
+              <w:t>CTUNE</w:t>
+            </w:r>
+          </w:p>
+        </w:tc>
+        <w:tc>
+          <w:tcPr>
+            <w:tcW w:w="2250" w:type="dxa"/>
+          </w:tcPr>
+          <w:p>
+            <w:pPr>
+              <w:keepNext/>
+              <w:keepLines/>
+            </w:pPr>
+            <w:r>
+              <w:t>Status</w:t>
+            </w:r>
+          </w:p>
+        </w:tc>
+        <w:tc>
+          <w:tcPr>
+            <w:tcW w:w="2314" w:type="dxa"/>
+          </w:tcPr>
+          <w:p>
+            <w:pPr>
+              <w:keepNext/>
+              <w:keepLines/>
+            </w:pPr>
+            <w:r>
+              <w:t>PIN</w:t>
+            </w:r>
+            <w:r>
+              <w:t xml:space="preserve"> (often stale)</w:t>
+            </w:r>
+          </w:p>
+        </w:tc>
+        <w:tc>
+          <w:tcPr>
+            <w:tcW w:w="1574" w:type="dxa"/>
+          </w:tcPr>
+          <w:p>
+            <w:pPr>
+              <w:keepNext/>
+              <w:keepLines/>
+            </w:pPr>
+          </w:p>
+        </w:tc>
+      </w:tr>
+      <w:tr>
+        <w:tc>
+          <w:tcPr>
+            <w:tcW w:w="558" w:type="dxa"/>
+          </w:tcPr>
+          <w:p>
+            <w:pPr>
+              <w:keepNext/>
+              <w:keepLines/>
+            </w:pPr>
+            <w:r>
+              <w:t>1</w:t>
+            </w:r>
+          </w:p>
+        </w:tc>
+        <w:tc>
+          <w:tcPr>
+            <w:tcW w:w="1170" w:type="dxa"/>
+          </w:tcPr>
+          <w:p>
+            <w:pPr>
+              <w:keepNext/>
+              <w:keepLines/>
+            </w:pPr>
+            <w:r>
+              <w:t>ZG23B020</w:t>
+            </w:r>
+          </w:p>
+        </w:tc>
+        <w:tc>
+          <w:tcPr>
+            <w:tcW w:w="2250" w:type="dxa"/>
+          </w:tcPr>
+          <w:p>
+            <w:pPr>
+              <w:keepNext/>
+              <w:keepLines/>
+            </w:pPr>
+            <w:r>
+              <w:t>PCB untuned C3=47pF</w:t>
+            </w:r>
+          </w:p>
+        </w:tc>
+        <w:tc>
+          <w:tcPr>
+            <w:tcW w:w="900" w:type="dxa"/>
+          </w:tcPr>
+          <w:p>
+            <w:pPr>
+              <w:keepNext/>
+              <w:keepLines/>
+            </w:pPr>
+            <w:r>
+              <w:t>No</w:t>
+            </w:r>
+          </w:p>
+        </w:tc>
+        <w:tc>
+          <w:tcPr>
+            <w:tcW w:w="2250" w:type="dxa"/>
+          </w:tcPr>
+          <w:p>
+            <w:pPr>
+              <w:keepNext/>
+              <w:keepLines/>
+            </w:pPr>
+            <w:r>
+              <w:t>Working</w:t>
+            </w:r>
+          </w:p>
+        </w:tc>
+        <w:tc>
+          <w:tcPr>
+            <w:tcW w:w="2314" w:type="dxa"/>
+          </w:tcPr>
+          <w:p>
+            <w:pPr>
+              <w:keepNext/>
+              <w:keepLines/>
+            </w:pPr>
+          </w:p>
+        </w:tc>
+        <w:tc>
+          <w:tcPr>
+            <w:tcW w:w="1574" w:type="dxa"/>
+          </w:tcPr>
+          <w:p>
+            <w:pPr>
+              <w:keepNext/>
+              <w:keepLines/>
+            </w:pPr>
+          </w:p>
+        </w:tc>
+      </w:tr>
+      <w:tr>
+        <w:tc>
+          <w:tcPr>
+            <w:tcW w:w="558" w:type="dxa"/>
+          </w:tcPr>
+          <w:p>
+            <w:pPr>
+              <w:keepNext/>
+              <w:keepLines/>
+            </w:pPr>
+            <w:r>
+              <w:t>2</w:t>
+            </w:r>
+          </w:p>
+        </w:tc>
+        <w:tc>
+          <w:tcPr>
+            <w:tcW w:w="1170" w:type="dxa"/>
+          </w:tcPr>
+          <w:p>
+            <w:pPr>
+              <w:keepNext/>
+              <w:keepLines/>
+            </w:pPr>
+            <w:r>
+              <w:t>ZG23B020</w:t>
+            </w:r>
+          </w:p>
+        </w:tc>
+        <w:tc>
+          <w:tcPr>
+            <w:tcW w:w="2250" w:type="dxa"/>
+          </w:tcPr>
+          <w:p>
+            <w:pPr>
+              <w:keepNext/>
+              <w:keepLines/>
+            </w:pPr>
+            <w:r>
+              <w:t>SMA top side (wrong)</w:t>
+            </w:r>
+          </w:p>
+        </w:tc>
+        <w:tc>
+          <w:tcPr>
+            <w:tcW w:w="900" w:type="dxa"/>
+          </w:tcPr>
+          <w:p>
+            <w:pPr>
+              <w:keepNext/>
+              <w:keepLines/>
+            </w:pPr>
+            <w:r>
+              <w:t>No</w:t>
+            </w:r>
+          </w:p>
+        </w:tc>
+        <w:tc>
+          <w:tcPr>
+            <w:tcW w:w="2250" w:type="dxa"/>
+          </w:tcPr>
+          <w:p>
+            <w:pPr>
+              <w:keepNext/>
+              <w:keepLines/>
+            </w:pPr>
+            <w:r>
+              <w:t>Working</w:t>
+            </w:r>
+          </w:p>
+        </w:tc>
+        <w:tc>
+          <w:tcPr>
+            <w:tcW w:w="2314" w:type="dxa"/>
+          </w:tcPr>
+          <w:p>
+            <w:pPr>
+              <w:keepNext/>
+              <w:keepLines/>
+            </w:pPr>
+          </w:p>
+        </w:tc>
+        <w:tc>
+          <w:tcPr>
+            <w:tcW w:w="1574" w:type="dxa"/>
+          </w:tcPr>
+          <w:p>
+            <w:pPr>
+              <w:keepNext/>
+              <w:keepLines/>
+            </w:pPr>
+          </w:p>
+        </w:tc>
+      </w:tr>
+      <w:tr>
+        <w:tc>
+          <w:tcPr>
+            <w:tcW w:w="558" w:type="dxa"/>
+          </w:tcPr>
+          <w:p>
+            <w:pPr>
+              <w:keepNext/>
+              <w:keepLines/>
+            </w:pPr>
+            <w:r>
+              <w:t>3</w:t>
+            </w:r>
+          </w:p>
+        </w:tc>
+        <w:tc>
+          <w:tcPr>
+            <w:tcW w:w="1170" w:type="dxa"/>
+          </w:tcPr>
+          <w:p>
+            <w:pPr>
+              <w:keepNext/>
+              <w:keepLines/>
+            </w:pPr>
+            <w:r>
+              <w:t>ZG23B020</w:t>
+            </w:r>
+          </w:p>
+        </w:tc>
+        <w:tc>
+          <w:tcPr>
+            <w:tcW w:w="2250" w:type="dxa"/>
+          </w:tcPr>
+          <w:p>
+            <w:pPr>
+              <w:keepNext/>
+              <w:keepLines/>
+            </w:pPr>
+            <w:r>
+              <w:t xml:space="preserve">SMA </w:t>
+            </w:r>
+          </w:p>
+        </w:tc>
+        <w:tc>
+          <w:tcPr>
+            <w:tcW w:w="900" w:type="dxa"/>
+          </w:tcPr>
+          <w:p>
+            <w:pPr>
+              <w:keepNext/>
+              <w:keepLines/>
+            </w:pPr>
+            <w:r>
+              <w:t>No</w:t>
+            </w:r>
+          </w:p>
+        </w:tc>
+        <w:tc>
+          <w:tcPr>
+            <w:tcW w:w="2250" w:type="dxa"/>
+          </w:tcPr>
+          <w:p>
+            <w:pPr>
+              <w:keepNext/>
+              <w:keepLines/>
+            </w:pPr>
+            <w:r>
+              <w:t>Working</w:t>
+            </w:r>
+          </w:p>
+        </w:tc>
+        <w:tc>
+          <w:tcPr>
+            <w:tcW w:w="2314" w:type="dxa"/>
+          </w:tcPr>
+          <w:p>
+            <w:pPr>
+              <w:keepNext/>
+              <w:keepLines/>
+            </w:pPr>
+          </w:p>
+        </w:tc>
+        <w:tc>
+          <w:tcPr>
+            <w:tcW w:w="1574" w:type="dxa"/>
+          </w:tcPr>
+          <w:p>
+            <w:pPr>
+              <w:keepNext/>
+              <w:keepLines/>
+            </w:pPr>
+          </w:p>
+        </w:tc>
+      </w:tr>
+      <w:tr>
+        <w:tc>
+          <w:tcPr>
+            <w:tcW w:w="558" w:type="dxa"/>
+          </w:tcPr>
+          <w:p>
+            <w:pPr>
+              <w:keepNext/>
+              <w:keepLines/>
+            </w:pPr>
+            <w:r>
+              <w:t>4</w:t>
+            </w:r>
+          </w:p>
+        </w:tc>
+        <w:tc>
+          <w:tcPr>
+            <w:tcW w:w="1170" w:type="dxa"/>
+          </w:tcPr>
+          <w:p>
+            <w:pPr>
+              <w:keepNext/>
+              <w:keepLines/>
+            </w:pPr>
+            <w:r>
+              <w:t>ZG23B020</w:t>
+            </w:r>
+          </w:p>
+        </w:tc>
+        <w:tc>
+          <w:tcPr>
+            <w:tcW w:w="2250" w:type="dxa"/>
+          </w:tcPr>
+          <w:p>
+            <w:pPr>
+              <w:keepNext/>
+              <w:keepLines/>
+            </w:pPr>
+            <w:r>
+              <w:t>PCB US tuned</w:t>
+            </w:r>
+          </w:p>
+        </w:tc>
+        <w:tc>
+          <w:tcPr>
+            <w:tcW w:w="900" w:type="dxa"/>
+          </w:tcPr>
+          <w:p>
+            <w:pPr>
+              <w:keepNext/>
+              <w:keepLines/>
+            </w:pPr>
+          </w:p>
+        </w:tc>
+        <w:tc>
+          <w:tcPr>
+            <w:tcW w:w="2250" w:type="dxa"/>
+          </w:tcPr>
+          <w:p>
+            <w:pPr>
+              <w:keepNext/>
+              <w:keepLines/>
+            </w:pPr>
+            <w:r>
+              <w:t xml:space="preserve">Runs </w:t>
+            </w:r>
+            <w:proofErr w:type="spellStart"/>
+            <w:r>
+              <w:t>railtest</w:t>
+            </w:r>
+            <w:proofErr w:type="spellEnd"/>
+          </w:p>
+        </w:tc>
+        <w:tc>
+          <w:tcPr>
+            <w:tcW w:w="2314" w:type="dxa"/>
+          </w:tcPr>
+          <w:p>
+            <w:pPr>
+              <w:keepNext/>
+              <w:keepLines/>
+            </w:pPr>
+          </w:p>
+        </w:tc>
+        <w:tc>
+          <w:tcPr>
+            <w:tcW w:w="1574" w:type="dxa"/>
+          </w:tcPr>
+          <w:p>
+            <w:pPr>
+              <w:keepNext/>
+              <w:keepLines/>
+            </w:pPr>
+          </w:p>
+        </w:tc>
+      </w:tr>
+      <w:tr>
+        <w:tc>
+          <w:tcPr>
+            <w:tcW w:w="558" w:type="dxa"/>
+          </w:tcPr>
+          <w:p>
+            <w:pPr>
+              <w:keepNext/>
+              <w:keepLines/>
+            </w:pPr>
+            <w:r>
+              <w:t>5</w:t>
+            </w:r>
+          </w:p>
+        </w:tc>
+        <w:tc>
+          <w:tcPr>
+            <w:tcW w:w="1170" w:type="dxa"/>
+          </w:tcPr>
+          <w:p>
+            <w:pPr>
+              <w:keepNext/>
+              <w:keepLines/>
+            </w:pPr>
+            <w:r>
+              <w:t>ZG23B020</w:t>
+            </w:r>
+          </w:p>
+        </w:tc>
+        <w:tc>
+          <w:tcPr>
+            <w:tcW w:w="2250" w:type="dxa"/>
+          </w:tcPr>
+          <w:p>
+            <w:pPr>
+              <w:keepNext/>
+              <w:keepLines/>
+            </w:pPr>
+            <w:r>
+              <w:t>PCB EU tuned</w:t>
+            </w:r>
+          </w:p>
+        </w:tc>
+        <w:tc>
+          <w:tcPr>
+            <w:tcW w:w="900" w:type="dxa"/>
+          </w:tcPr>
+          <w:p>
+            <w:pPr>
+              <w:keepNext/>
+              <w:keepLines/>
+            </w:pPr>
+          </w:p>
+        </w:tc>
+        <w:tc>
+          <w:tcPr>
+            <w:tcW w:w="2250" w:type="dxa"/>
+          </w:tcPr>
+          <w:p>
+            <w:pPr>
+              <w:keepNext/>
+              <w:keepLines/>
+            </w:pPr>
+            <w:r>
+              <w:t>Untested</w:t>
+            </w:r>
+          </w:p>
+        </w:tc>
+        <w:tc>
+          <w:tcPr>
+            <w:tcW w:w="2314" w:type="dxa"/>
+          </w:tcPr>
+          <w:p>
+            <w:pPr>
+              <w:keepNext/>
+              <w:keepLines/>
+            </w:pPr>
+          </w:p>
+        </w:tc>
+        <w:tc>
+          <w:tcPr>
+            <w:tcW w:w="1574" w:type="dxa"/>
+          </w:tcPr>
+          <w:p>
+            <w:pPr>
+              <w:keepNext/>
+              <w:keepLines/>
+            </w:pPr>
+          </w:p>
+        </w:tc>
+      </w:tr>
+      <w:tr>
+        <w:tc>
+          <w:tcPr>
+            <w:tcW w:w="558" w:type="dxa"/>
+          </w:tcPr>
+          <w:p>
+            <w:pPr>
+              <w:keepNext/>
+              <w:keepLines/>
+            </w:pPr>
+            <w:r>
+              <w:t>6</w:t>
+            </w:r>
+          </w:p>
+        </w:tc>
+        <w:tc>
+          <w:tcPr>
+            <w:tcW w:w="1170" w:type="dxa"/>
+          </w:tcPr>
+          <w:p>
+            <w:pPr>
+              <w:keepNext/>
+              <w:keepLines/>
+            </w:pPr>
+            <w:r>
+              <w:t>ZG23B020</w:t>
+            </w:r>
+          </w:p>
+        </w:tc>
+        <w:tc>
+          <w:tcPr>
+            <w:tcW w:w="2250" w:type="dxa"/>
+          </w:tcPr>
+          <w:p>
+            <w:pPr>
+              <w:keepNext/>
+              <w:keepLines/>
+            </w:pPr>
+            <w:r>
+              <w:t>SMA</w:t>
+            </w:r>
+          </w:p>
+        </w:tc>
+        <w:tc>
+          <w:tcPr>
+            <w:tcW w:w="900" w:type="dxa"/>
+          </w:tcPr>
+          <w:p>
+            <w:pPr>
+              <w:keepNext/>
+              <w:keepLines/>
+            </w:pPr>
+          </w:p>
+        </w:tc>
+        <w:tc>
+          <w:tcPr>
+            <w:tcW w:w="2250" w:type="dxa"/>
+          </w:tcPr>
+          <w:p>
+            <w:pPr>
+              <w:keepNext/>
+              <w:keepLines/>
+            </w:pPr>
+            <w:r>
+              <w:t>Untested</w:t>
+            </w:r>
+          </w:p>
+        </w:tc>
+        <w:tc>
+          <w:tcPr>
+            <w:tcW w:w="2314" w:type="dxa"/>
+          </w:tcPr>
+          <w:p>
+            <w:pPr>
+              <w:keepNext/>
+              <w:keepLines/>
+            </w:pPr>
+          </w:p>
+        </w:tc>
+        <w:tc>
+          <w:tcPr>
+            <w:tcW w:w="1574" w:type="dxa"/>
+          </w:tcPr>
+          <w:p>
+            <w:pPr>
+              <w:keepNext/>
+              <w:keepLines/>
+            </w:pPr>
+          </w:p>
+        </w:tc>
+      </w:tr>
+      <w:tr>
+        <w:tc>
+          <w:tcPr>
+            <w:tcW w:w="558" w:type="dxa"/>
+          </w:tcPr>
+          <w:p>
+            <w:pPr>
+              <w:keepNext/>
+              <w:keepLines/>
+            </w:pPr>
+            <w:r>
+              <w:t>7-9</w:t>
+            </w:r>
+          </w:p>
+        </w:tc>
+        <w:tc>
+          <w:tcPr>
+            <w:tcW w:w="1170" w:type="dxa"/>
+          </w:tcPr>
+          <w:p>
+            <w:pPr>
+              <w:keepNext/>
+              <w:keepLines/>
+            </w:pPr>
+          </w:p>
+        </w:tc>
+        <w:tc>
+          <w:tcPr>
+            <w:tcW w:w="2250" w:type="dxa"/>
+          </w:tcPr>
+          <w:p>
+            <w:pPr>
+              <w:keepNext/>
+              <w:keepLines/>
+            </w:pPr>
+          </w:p>
+        </w:tc>
+        <w:tc>
+          <w:tcPr>
+            <w:tcW w:w="900" w:type="dxa"/>
+          </w:tcPr>
+          <w:p>
+            <w:pPr>
+              <w:keepNext/>
+              <w:keepLines/>
+            </w:pPr>
+          </w:p>
+        </w:tc>
+        <w:tc>
+          <w:tcPr>
+            <w:tcW w:w="2250" w:type="dxa"/>
+          </w:tcPr>
+          <w:p>
+            <w:pPr>
+              <w:keepNext/>
+              <w:keepLines/>
+            </w:pPr>
+            <w:r>
+              <w:t>Bare boards, 1 used for tuning</w:t>
+            </w:r>
+          </w:p>
+        </w:tc>
+        <w:tc>
+          <w:tcPr>
+            <w:tcW w:w="2314" w:type="dxa"/>
+          </w:tcPr>
+          <w:p>
+            <w:pPr>
+              <w:keepNext/>
+              <w:keepLines/>
+            </w:pPr>
+          </w:p>
+        </w:tc>
+        <w:tc>
+          <w:tcPr>
+            <w:tcW w:w="1574" w:type="dxa"/>
+          </w:tcPr>
+          <w:p>
+            <w:pPr>
+              <w:keepNext/>
+              <w:keepLines/>
+            </w:pPr>
+          </w:p>
+        </w:tc>
+      </w:tr>
+    </w:tbl>
+    <w:p>
+      <w:pPr>
         <w:pStyle w:val="Heading1"/>
       </w:pPr>
       <w:r>
-        <w:lastRenderedPageBreak/>
         <w:t>Reference Documents</w:t>
       </w:r>
     </w:p>
@@ -4628,7 +5525,13 @@
         <w:pStyle w:val="Heading1"/>
       </w:pPr>
       <w:r>
-        <w:t>Issues:</w:t>
+        <w:t>Issues</w:t>
+      </w:r>
+      <w:r>
+        <w:t>/Learning</w:t>
+      </w:r>
+      <w:r>
+        <w:t>:</w:t>
       </w:r>
     </w:p>
     <w:p>
@@ -4640,15 +5543,27 @@
         </w:numPr>
       </w:pPr>
       <w:r>
-        <w:t xml:space="preserve">RF review from </w:t>
-      </w:r>
-      <w:proofErr w:type="spellStart"/>
-      <w:r>
-        <w:t>Silabs</w:t>
-      </w:r>
-      <w:proofErr w:type="spellEnd"/>
-      <w:r>
-        <w:t xml:space="preserve"> – emailed to Mark 4/5/2024</w:t>
+        <w:t>Place the Tag-Connect on a 1mm grid and if possible 5mm in from the edge of the PCB</w:t>
+      </w:r>
+    </w:p>
+    <w:p>
+      <w:pPr>
+        <w:pStyle w:val="ListParagraph"/>
+        <w:numPr>
+          <w:ilvl w:val="1"/>
+          <w:numId w:val="18"/>
+        </w:numPr>
+      </w:pPr>
+      <w:r>
+        <w:t xml:space="preserve">Easier to match the location on a test jig if </w:t>
+      </w:r>
+      <w:proofErr w:type="spellStart"/>
+      <w:r>
+        <w:t>its</w:t>
+      </w:r>
+      <w:proofErr w:type="spellEnd"/>
+      <w:r>
+        <w:t xml:space="preserve"> on a broad grid</w:t>
       </w:r>
     </w:p>
     <w:p>
@@ -4660,31 +5575,7 @@
         </w:numPr>
       </w:pPr>
       <w:r>
-        <w:t>10 units built – 8 DONE – need 2 more…</w:t>
-      </w:r>
-    </w:p>
-    <w:p>
-      <w:pPr>
-        <w:pStyle w:val="ListParagraph"/>
-        <w:numPr>
-          <w:ilvl w:val="0"/>
-          <w:numId w:val="18"/>
-        </w:numPr>
-      </w:pPr>
-      <w:r>
-        <w:t>Schematic &amp; PCB layout – DONE</w:t>
-      </w:r>
-    </w:p>
-    <w:p>
-      <w:pPr>
-        <w:pStyle w:val="ListParagraph"/>
-        <w:numPr>
-          <w:ilvl w:val="0"/>
-          <w:numId w:val="18"/>
-        </w:numPr>
-      </w:pPr>
-      <w:r>
-        <w:t>RF Range Testing</w:t>
+        <w:t>Screw in Antennas RF quality is not consistent with price</w:t>
       </w:r>
     </w:p>
     <w:p>
@@ -4696,19 +5587,7 @@
         </w:numPr>
       </w:pPr>
       <w:r>
-        <w:t>5 min video of results</w:t>
-      </w:r>
-    </w:p>
-    <w:p>
-      <w:pPr>
-        <w:pStyle w:val="ListParagraph"/>
-        <w:numPr>
-          <w:ilvl w:val="0"/>
-          <w:numId w:val="18"/>
-        </w:numPr>
-      </w:pPr>
-      <w:r>
-        <w:t>White Paper</w:t>
+        <w:t>Cheap antennas can be better than expensive ones</w:t>
       </w:r>
     </w:p>
     <w:p>
@@ -4726,14 +5605,14 @@
         <w:tblLook w:val="04A0" w:firstRow="1" w:lastRow="0" w:firstColumn="1" w:lastColumn="0" w:noHBand="0" w:noVBand="1"/>
       </w:tblPr>
       <w:tblGrid>
-        <w:gridCol w:w="1167"/>
-        <w:gridCol w:w="1344"/>
-        <w:gridCol w:w="8505"/>
+        <w:gridCol w:w="1278"/>
+        <w:gridCol w:w="644"/>
+        <w:gridCol w:w="9094"/>
       </w:tblGrid>
       <w:tr>
         <w:tc>
           <w:tcPr>
-            <w:tcW w:w="1098" w:type="dxa"/>
+            <w:tcW w:w="1278" w:type="dxa"/>
           </w:tcPr>
           <w:p>
             <w:r>
@@ -4743,7 +5622,7 @@
         </w:tc>
         <w:tc>
           <w:tcPr>
-            <w:tcW w:w="1350" w:type="dxa"/>
+            <w:tcW w:w="630" w:type="dxa"/>
           </w:tcPr>
           <w:p>
             <w:r>
@@ -4753,7 +5632,7 @@
         </w:tc>
         <w:tc>
           <w:tcPr>
-            <w:tcW w:w="8568" w:type="dxa"/>
+            <w:tcW w:w="9108" w:type="dxa"/>
           </w:tcPr>
           <w:p>
             <w:r>
@@ -4765,7 +5644,7 @@
       <w:tr>
         <w:tc>
           <w:tcPr>
-            <w:tcW w:w="1098" w:type="dxa"/>
+            <w:tcW w:w="1278" w:type="dxa"/>
           </w:tcPr>
           <w:p>
             <w:r>
@@ -4775,7 +5654,7 @@
         </w:tc>
         <w:tc>
           <w:tcPr>
-            <w:tcW w:w="1350" w:type="dxa"/>
+            <w:tcW w:w="630" w:type="dxa"/>
           </w:tcPr>
           <w:p>
             <w:r>
@@ -4785,7 +5664,7 @@
         </w:tc>
         <w:tc>
           <w:tcPr>
-            <w:tcW w:w="8568" w:type="dxa"/>
+            <w:tcW w:w="9108" w:type="dxa"/>
           </w:tcPr>
           <w:p>
             <w:r>
@@ -4797,19 +5676,59 @@
       <w:tr>
         <w:tc>
           <w:tcPr>
-            <w:tcW w:w="1098" w:type="dxa"/>
+            <w:tcW w:w="1278" w:type="dxa"/>
+          </w:tcPr>
+          <w:p>
+            <w:r>
+              <w:t>12/28/2024</w:t>
+            </w:r>
+          </w:p>
+        </w:tc>
+        <w:tc>
+          <w:tcPr>
+            <w:tcW w:w="630" w:type="dxa"/>
+          </w:tcPr>
+          <w:p>
+            <w:r>
+              <w:t>ER</w:t>
+            </w:r>
+          </w:p>
+        </w:tc>
+        <w:tc>
+          <w:tcPr>
+            <w:tcW w:w="9108" w:type="dxa"/>
+          </w:tcPr>
+          <w:p>
+            <w:r>
+              <w:t xml:space="preserve">Project officially complete per SOW with Z-Wave Alliance but as an </w:t>
+            </w:r>
+            <w:proofErr w:type="gramStart"/>
+            <w:r>
+              <w:t>open source</w:t>
+            </w:r>
+            <w:proofErr w:type="gramEnd"/>
+            <w:r>
+              <w:t xml:space="preserve"> project efforts continue</w:t>
+            </w:r>
+          </w:p>
+        </w:tc>
+      </w:tr>
+      <w:tr>
+        <w:tc>
+          <w:tcPr>
+            <w:tcW w:w="1278" w:type="dxa"/>
           </w:tcPr>
           <w:p/>
         </w:tc>
         <w:tc>
           <w:tcPr>
-            <w:tcW w:w="1350" w:type="dxa"/>
+            <w:tcW w:w="630" w:type="dxa"/>
           </w:tcPr>
           <w:p/>
         </w:tc>
         <w:tc>
           <w:tcPr>
-            <w:tcW w:w="8568" w:type="dxa"/>
+            <w:tcW w:w="9108" w:type="dxa"/>
           </w:tcPr>
           <w:p/>
         </w:tc>
@@ -4817,39 +5736,19 @@
       <w:tr>
         <w:tc>
           <w:tcPr>
-            <w:tcW w:w="1098" w:type="dxa"/>
+            <w:tcW w:w="1278" w:type="dxa"/>
           </w:tcPr>
           <w:p/>
         </w:tc>
         <w:tc>
           <w:tcPr>
-            <w:tcW w:w="1350" w:type="dxa"/>
+            <w:tcW w:w="630" w:type="dxa"/>
           </w:tcPr>
           <w:p/>
         </w:tc>
         <w:tc>
           <w:tcPr>
-            <w:tcW w:w="8568" w:type="dxa"/>
-          </w:tcPr>
-          <w:p/>
-        </w:tc>
-      </w:tr>
-      <w:tr>
-        <w:tc>
-          <w:tcPr>
-            <w:tcW w:w="1098" w:type="dxa"/>
-          </w:tcPr>
-          <w:p/>
-        </w:tc>
-        <w:tc>
-          <w:tcPr>
-            <w:tcW w:w="1350" w:type="dxa"/>
-          </w:tcPr>
-          <w:p/>
-        </w:tc>
-        <w:tc>
-          <w:tcPr>
-            <w:tcW w:w="8568" w:type="dxa"/>
+            <w:tcW w:w="9108" w:type="dxa"/>
           </w:tcPr>
           <w:p/>
         </w:tc>
@@ -4891,6 +5790,117 @@
         <w:pStyle w:val="Heading2"/>
       </w:pPr>
       <w:r>
+        <w:t>2025-01-03 – Test program development</w:t>
+      </w:r>
+    </w:p>
+    <w:p>
+      <w:r>
+        <w:t xml:space="preserve">Started building the Test program for </w:t>
+      </w:r>
+      <w:proofErr w:type="spellStart"/>
+      <w:r>
+        <w:t>ZRADMini</w:t>
+      </w:r>
+      <w:proofErr w:type="spellEnd"/>
+      <w:r>
+        <w:t xml:space="preserve">. Testing boards 1-6 in preparation for the EU summit where I’ll need reliable ZRADs with </w:t>
+      </w:r>
+      <w:proofErr w:type="spellStart"/>
+      <w:r>
+        <w:t>GeoLocCC</w:t>
+      </w:r>
+      <w:proofErr w:type="spellEnd"/>
+      <w:r>
+        <w:t xml:space="preserve">. </w:t>
+      </w:r>
+    </w:p>
+    <w:p>
+      <w:pPr>
+        <w:pStyle w:val="Heading2"/>
+      </w:pPr>
+      <w:r>
+        <w:t xml:space="preserve">2024-12-30 – Build </w:t>
+      </w:r>
+      <w:proofErr w:type="spellStart"/>
+      <w:r>
+        <w:t>ZRADMini</w:t>
+      </w:r>
+      <w:proofErr w:type="spellEnd"/>
+      <w:r>
+        <w:t xml:space="preserve"> boards 4-6</w:t>
+      </w:r>
+    </w:p>
+    <w:p>
+      <w:r>
+        <w:t xml:space="preserve">Wiped off ½ of the solder paste from the USB connector which resulted in few solder shorts and still made good connections. Still seems to be too much solder on most components. Looking closely at the stencil the holes are slightly larger than previous versions of the stencils. The price of the </w:t>
+      </w:r>
+      <w:proofErr w:type="gramStart"/>
+      <w:r>
+        <w:t>stainless steel</w:t>
+      </w:r>
+      <w:proofErr w:type="gramEnd"/>
+      <w:r>
+        <w:t xml:space="preserve"> stencils has come down significantly (used to be $100+, now $30) and might be worth it to minimize rework clearing shorts. </w:t>
+      </w:r>
+      <w:r>
+        <w:t>I changed the paste size to be -5% and maybe next time I’ll order a 5mil instead of 3mil as maybe the 3 mil is so thin it’s letting paste squeeze under it? Or just pay the extra for steel?</w:t>
+      </w:r>
+    </w:p>
+    <w:p>
+      <w:pPr>
+        <w:pStyle w:val="Heading2"/>
+      </w:pPr>
+      <w:r>
+        <w:t xml:space="preserve">2024-12-28 – </w:t>
+      </w:r>
+      <w:proofErr w:type="spellStart"/>
+      <w:r>
+        <w:t>ZRADMini</w:t>
+      </w:r>
+      <w:proofErr w:type="spellEnd"/>
+      <w:r>
+        <w:t xml:space="preserve"> Test Jig</w:t>
+      </w:r>
+    </w:p>
+    <w:p>
+      <w:r>
+        <w:t xml:space="preserve">Designed a </w:t>
+      </w:r>
+      <w:proofErr w:type="spellStart"/>
+      <w:r>
+        <w:t>ZRADMini</w:t>
+      </w:r>
+      <w:proofErr w:type="spellEnd"/>
+      <w:r>
+        <w:t xml:space="preserve"> Test jig which uses a Tag-Connect pogo post cable to press against the test points on the PCB and a clamp to hold the PCB in place. I had the Rev A jig 3D printed but realized I measured the connector position from the wrong end of the PCB so this one is not usable. It is handy to check the overall dimensions. I have too much play in the PCB with 1mm on all 4 side. Better to be 0.5mm I think.</w:t>
+      </w:r>
+      <w:r>
+        <w:t xml:space="preserve"> Still want some play as the key feature is the Tag-connect which has alignment pins in it. </w:t>
+      </w:r>
+      <w:r>
+        <w:t>T</w:t>
+      </w:r>
+      <w:r>
+        <w:t>he PCB does not have the footprint on an even 1mm grid which makes it a pain to properly line up. It does need to be about 5mm in from the edge of the PCB and not right on the edge without some tricky 3D printing of the jig. From the ANTENNA end of the PCB to the center of the tag-connect it 44.5mm and 4.</w:t>
+      </w:r>
+      <w:r>
+        <w:t>365</w:t>
+      </w:r>
+      <w:r>
+        <w:t>mm from the edge. I incorrectly measured from the USB end</w:t>
+      </w:r>
+      <w:r>
+        <w:t xml:space="preserve"> instead of the antenna end.</w:t>
+      </w:r>
+      <w:r>
+        <w:t xml:space="preserve"> </w:t>
+      </w:r>
+    </w:p>
+    <w:p>
+      <w:pPr>
+        <w:pStyle w:val="Heading2"/>
+      </w:pPr>
+      <w:r>
         <w:t xml:space="preserve">2024-12-11 – </w:t>
       </w:r>
       <w:proofErr w:type="spellStart"/>
@@ -4918,6 +5928,7 @@
         <w:rPr>
           <w:noProof/>
         </w:rPr>
+        <w:lastRenderedPageBreak/>
         <w:drawing>
           <wp:inline distT="0" distB="0" distL="0" distR="0" wp14:anchorId="3DBD0E0C" wp14:editId="18D0A520">
             <wp:extent cx="6095238" cy="3961905"/>
@@ -5094,7 +6105,6 @@
         <w:rPr>
           <w:noProof/>
         </w:rPr>
-        <w:lastRenderedPageBreak/>
         <w:drawing>
           <wp:anchor distT="0" distB="0" distL="114300" distR="114300" simplePos="0" relativeHeight="251705344" behindDoc="0" locked="0" layoutInCell="1" allowOverlap="0" wp14:anchorId="465DE62D" wp14:editId="663638CC">
             <wp:simplePos x="0" y="0"/>
@@ -5176,6 +6186,7 @@
     </w:p>
     <w:p>
       <w:r>
+        <w:lastRenderedPageBreak/>
         <w:t>Start trying various real components to see where we go. The BOM already has a 13 and 18nH inductors so we’ll start with those. Solder a 13nH inductor into C2 we get:</w:t>
       </w:r>
     </w:p>
@@ -5451,7 +6462,6 @@
           </w:tcPr>
           <w:p>
             <w:r>
-              <w:lastRenderedPageBreak/>
               <w:t>C7=13nH - shunt</w:t>
             </w:r>
           </w:p>
@@ -5563,6 +6573,7 @@
           </w:tcPr>
           <w:p>
             <w:r>
+              <w:lastRenderedPageBreak/>
               <w:t>C7=13nH - shunt</w:t>
             </w:r>
           </w:p>
@@ -5808,7 +6819,6 @@
           </w:tcPr>
           <w:p>
             <w:r>
-              <w:lastRenderedPageBreak/>
               <w:t>C7=18nH - shunt</w:t>
             </w:r>
           </w:p>
@@ -5892,6 +6902,7 @@
           </w:tcPr>
           <w:p>
             <w:r>
+              <w:lastRenderedPageBreak/>
               <w:t>C7=18nH - shunt</w:t>
             </w:r>
           </w:p>
@@ -6130,6 +7141,9 @@
     <w:p/>
     <w:p>
       <w:r>
+        <w:rPr>
+          <w:noProof/>
+        </w:rPr>
         <w:lastRenderedPageBreak/>
         <w:drawing>
           <wp:anchor distT="0" distB="0" distL="114300" distR="114300" simplePos="0" relativeHeight="251706368" behindDoc="0" locked="0" layoutInCell="1" allowOverlap="0" wp14:anchorId="5EB56037" wp14:editId="18698B2B">
@@ -7302,7 +8316,7 @@
           <w:noProof/>
         </w:rPr>
         <w:drawing>
-          <wp:anchor distT="0" distB="0" distL="114300" distR="114300" simplePos="0" relativeHeight="251699200" behindDoc="0" locked="0" layoutInCell="1" allowOverlap="0" wp14:anchorId="3BFCC50E" wp14:editId="55360E11">
+          <wp:anchor distT="0" distB="0" distL="114300" distR="114300" simplePos="0" relativeHeight="251699200" behindDoc="0" locked="0" layoutInCell="1" allowOverlap="0" wp14:anchorId="3BFCC50E" wp14:editId="69C0239C">
             <wp:simplePos x="457200" y="2247900"/>
             <wp:positionH relativeFrom="column">
               <wp:align>right</wp:align>
@@ -23247,6 +24261,92 @@
     </w:lvl>
   </w:abstractNum>
   <w:abstractNum w:abstractNumId="9" w15:restartNumberingAfterBreak="0">
+    <w:nsid w:val="3F1D7B4D"/>
+    <w:multiLevelType w:val="hybridMultilevel"/>
+    <w:tmpl w:val="0AC44B6A"/>
+    <w:lvl w:ilvl="0" w:tplc="0409000F">
+      <w:start w:val="1"/>
+      <w:numFmt w:val="decimal"/>
+      <w:lvlText w:val="%1."/>
+      <w:lvlJc w:val="left"/>
+      <w:pPr>
+        <w:ind w:left="720" w:hanging="360"/>
+      </w:pPr>
+    </w:lvl>
+    <w:lvl w:ilvl="1" w:tplc="04090019" w:tentative="1">
+      <w:start w:val="1"/>
+      <w:numFmt w:val="lowerLetter"/>
+      <w:lvlText w:val="%2."/>
+      <w:lvlJc w:val="left"/>
+      <w:pPr>
+        <w:ind w:left="1440" w:hanging="360"/>
+      </w:pPr>
+    </w:lvl>
+    <w:lvl w:ilvl="2" w:tplc="0409001B" w:tentative="1">
+      <w:start w:val="1"/>
+      <w:numFmt w:val="lowerRoman"/>
+      <w:lvlText w:val="%3."/>
+      <w:lvlJc w:val="right"/>
+      <w:pPr>
+        <w:ind w:left="2160" w:hanging="180"/>
+      </w:pPr>
+    </w:lvl>
+    <w:lvl w:ilvl="3" w:tplc="0409000F" w:tentative="1">
+      <w:start w:val="1"/>
+      <w:numFmt w:val="decimal"/>
+      <w:lvlText w:val="%4."/>
+      <w:lvlJc w:val="left"/>
+      <w:pPr>
+        <w:ind w:left="2880" w:hanging="360"/>
+      </w:pPr>
+    </w:lvl>
+    <w:lvl w:ilvl="4" w:tplc="04090019" w:tentative="1">
+      <w:start w:val="1"/>
+      <w:numFmt w:val="lowerLetter"/>
+      <w:lvlText w:val="%5."/>
+      <w:lvlJc w:val="left"/>
+      <w:pPr>
+        <w:ind w:left="3600" w:hanging="360"/>
+      </w:pPr>
+    </w:lvl>
+    <w:lvl w:ilvl="5" w:tplc="0409001B" w:tentative="1">
+      <w:start w:val="1"/>
+      <w:numFmt w:val="lowerRoman"/>
+      <w:lvlText w:val="%6."/>
+      <w:lvlJc w:val="right"/>
+      <w:pPr>
+        <w:ind w:left="4320" w:hanging="180"/>
+      </w:pPr>
+    </w:lvl>
+    <w:lvl w:ilvl="6" w:tplc="0409000F" w:tentative="1">
+      <w:start w:val="1"/>
+      <w:numFmt w:val="decimal"/>
+      <w:lvlText w:val="%7."/>
+      <w:lvlJc w:val="left"/>
+      <w:pPr>
+        <w:ind w:left="5040" w:hanging="360"/>
+      </w:pPr>
+    </w:lvl>
+    <w:lvl w:ilvl="7" w:tplc="04090019" w:tentative="1">
+      <w:start w:val="1"/>
+      <w:numFmt w:val="lowerLetter"/>
+      <w:lvlText w:val="%8."/>
+      <w:lvlJc w:val="left"/>
+      <w:pPr>
+        <w:ind w:left="5760" w:hanging="360"/>
+      </w:pPr>
+    </w:lvl>
+    <w:lvl w:ilvl="8" w:tplc="0409001B" w:tentative="1">
+      <w:start w:val="1"/>
+      <w:numFmt w:val="lowerRoman"/>
+      <w:lvlText w:val="%9."/>
+      <w:lvlJc w:val="right"/>
+      <w:pPr>
+        <w:ind w:left="6480" w:hanging="180"/>
+      </w:pPr>
+    </w:lvl>
+  </w:abstractNum>
+  <w:abstractNum w:abstractNumId="10" w15:restartNumberingAfterBreak="0">
     <w:nsid w:val="3F8F05CF"/>
     <w:multiLevelType w:val="hybridMultilevel"/>
     <w:tmpl w:val="EAAA3A44"/>
@@ -23332,7 +24432,7 @@
       </w:pPr>
     </w:lvl>
   </w:abstractNum>
-  <w:abstractNum w:abstractNumId="10" w15:restartNumberingAfterBreak="0">
+  <w:abstractNum w:abstractNumId="11" w15:restartNumberingAfterBreak="0">
     <w:nsid w:val="415C3499"/>
     <w:multiLevelType w:val="hybridMultilevel"/>
     <w:tmpl w:val="FB6605DC"/>
@@ -23418,7 +24518,7 @@
       </w:pPr>
     </w:lvl>
   </w:abstractNum>
-  <w:abstractNum w:abstractNumId="11" w15:restartNumberingAfterBreak="0">
+  <w:abstractNum w:abstractNumId="12" w15:restartNumberingAfterBreak="0">
     <w:nsid w:val="47BE7844"/>
     <w:multiLevelType w:val="hybridMultilevel"/>
     <w:tmpl w:val="4008CC20"/>
@@ -23504,7 +24604,7 @@
       </w:pPr>
     </w:lvl>
   </w:abstractNum>
-  <w:abstractNum w:abstractNumId="12" w15:restartNumberingAfterBreak="0">
+  <w:abstractNum w:abstractNumId="13" w15:restartNumberingAfterBreak="0">
     <w:nsid w:val="4CAF0AA9"/>
     <w:multiLevelType w:val="multilevel"/>
     <w:tmpl w:val="62C22580"/>
@@ -23617,7 +24717,7 @@
       </w:pPr>
     </w:lvl>
   </w:abstractNum>
-  <w:abstractNum w:abstractNumId="13" w15:restartNumberingAfterBreak="0">
+  <w:abstractNum w:abstractNumId="14" w15:restartNumberingAfterBreak="0">
     <w:nsid w:val="53C44E68"/>
     <w:multiLevelType w:val="hybridMultilevel"/>
     <w:tmpl w:val="4D705978"/>
@@ -23703,7 +24803,7 @@
       </w:pPr>
     </w:lvl>
   </w:abstractNum>
-  <w:abstractNum w:abstractNumId="14" w15:restartNumberingAfterBreak="0">
+  <w:abstractNum w:abstractNumId="15" w15:restartNumberingAfterBreak="0">
     <w:nsid w:val="5429757A"/>
     <w:multiLevelType w:val="multilevel"/>
     <w:tmpl w:val="260E31C2"/>
@@ -23816,7 +24916,7 @@
       </w:pPr>
     </w:lvl>
   </w:abstractNum>
-  <w:abstractNum w:abstractNumId="15" w15:restartNumberingAfterBreak="0">
+  <w:abstractNum w:abstractNumId="16" w15:restartNumberingAfterBreak="0">
     <w:nsid w:val="598F1410"/>
     <w:multiLevelType w:val="hybridMultilevel"/>
     <w:tmpl w:val="AA307E7E"/>
@@ -23929,7 +25029,7 @@
       </w:rPr>
     </w:lvl>
   </w:abstractNum>
-  <w:abstractNum w:abstractNumId="16" w15:restartNumberingAfterBreak="0">
+  <w:abstractNum w:abstractNumId="17" w15:restartNumberingAfterBreak="0">
     <w:nsid w:val="5F29647A"/>
     <w:multiLevelType w:val="hybridMultilevel"/>
     <w:tmpl w:val="E6249AF4"/>
@@ -24015,7 +25115,7 @@
       </w:pPr>
     </w:lvl>
   </w:abstractNum>
-  <w:abstractNum w:abstractNumId="17" w15:restartNumberingAfterBreak="0">
+  <w:abstractNum w:abstractNumId="18" w15:restartNumberingAfterBreak="0">
     <w:nsid w:val="60BE3243"/>
     <w:multiLevelType w:val="hybridMultilevel"/>
     <w:tmpl w:val="C38426D6"/>
@@ -24128,7 +25228,7 @@
       </w:rPr>
     </w:lvl>
   </w:abstractNum>
-  <w:abstractNum w:abstractNumId="18" w15:restartNumberingAfterBreak="0">
+  <w:abstractNum w:abstractNumId="19" w15:restartNumberingAfterBreak="0">
     <w:nsid w:val="615E3045"/>
     <w:multiLevelType w:val="hybridMultilevel"/>
     <w:tmpl w:val="E4923B02"/>
@@ -24214,7 +25314,7 @@
       </w:pPr>
     </w:lvl>
   </w:abstractNum>
-  <w:abstractNum w:abstractNumId="19" w15:restartNumberingAfterBreak="0">
+  <w:abstractNum w:abstractNumId="20" w15:restartNumberingAfterBreak="0">
     <w:nsid w:val="64001C1B"/>
     <w:multiLevelType w:val="hybridMultilevel"/>
     <w:tmpl w:val="CA62D07C"/>
@@ -24327,7 +25427,7 @@
       </w:rPr>
     </w:lvl>
   </w:abstractNum>
-  <w:abstractNum w:abstractNumId="20" w15:restartNumberingAfterBreak="0">
+  <w:abstractNum w:abstractNumId="21" w15:restartNumberingAfterBreak="0">
     <w:nsid w:val="646F3CA0"/>
     <w:multiLevelType w:val="hybridMultilevel"/>
     <w:tmpl w:val="05665A78"/>
@@ -24440,7 +25540,7 @@
       </w:rPr>
     </w:lvl>
   </w:abstractNum>
-  <w:abstractNum w:abstractNumId="21" w15:restartNumberingAfterBreak="0">
+  <w:abstractNum w:abstractNumId="22" w15:restartNumberingAfterBreak="0">
     <w:nsid w:val="6A384111"/>
     <w:multiLevelType w:val="hybridMultilevel"/>
     <w:tmpl w:val="CB6A18A4"/>
@@ -24526,7 +25626,7 @@
       </w:pPr>
     </w:lvl>
   </w:abstractNum>
-  <w:abstractNum w:abstractNumId="22" w15:restartNumberingAfterBreak="0">
+  <w:abstractNum w:abstractNumId="23" w15:restartNumberingAfterBreak="0">
     <w:nsid w:val="6ED05F31"/>
     <w:multiLevelType w:val="hybridMultilevel"/>
     <w:tmpl w:val="309051B4"/>
@@ -24639,7 +25739,7 @@
       </w:rPr>
     </w:lvl>
   </w:abstractNum>
-  <w:abstractNum w:abstractNumId="23" w15:restartNumberingAfterBreak="0">
+  <w:abstractNum w:abstractNumId="24" w15:restartNumberingAfterBreak="0">
     <w:nsid w:val="6F2357B3"/>
     <w:multiLevelType w:val="hybridMultilevel"/>
     <w:tmpl w:val="721C3ECE"/>
@@ -24725,7 +25825,7 @@
       </w:pPr>
     </w:lvl>
   </w:abstractNum>
-  <w:abstractNum w:abstractNumId="24" w15:restartNumberingAfterBreak="0">
+  <w:abstractNum w:abstractNumId="25" w15:restartNumberingAfterBreak="0">
     <w:nsid w:val="742F722A"/>
     <w:multiLevelType w:val="hybridMultilevel"/>
     <w:tmpl w:val="02A4A6AA"/>
@@ -24838,7 +25938,7 @@
       </w:rPr>
     </w:lvl>
   </w:abstractNum>
-  <w:abstractNum w:abstractNumId="25" w15:restartNumberingAfterBreak="0">
+  <w:abstractNum w:abstractNumId="26" w15:restartNumberingAfterBreak="0">
     <w:nsid w:val="74EB3DD4"/>
     <w:multiLevelType w:val="hybridMultilevel"/>
     <w:tmpl w:val="650024D4"/>
@@ -24951,7 +26051,7 @@
       </w:rPr>
     </w:lvl>
   </w:abstractNum>
-  <w:abstractNum w:abstractNumId="26" w15:restartNumberingAfterBreak="0">
+  <w:abstractNum w:abstractNumId="27" w15:restartNumberingAfterBreak="0">
     <w:nsid w:val="77F6710C"/>
     <w:multiLevelType w:val="multilevel"/>
     <w:tmpl w:val="30D6DB82"/>
@@ -25100,7 +26200,7 @@
       </w:rPr>
     </w:lvl>
   </w:abstractNum>
-  <w:abstractNum w:abstractNumId="27" w15:restartNumberingAfterBreak="0">
+  <w:abstractNum w:abstractNumId="28" w15:restartNumberingAfterBreak="0">
     <w:nsid w:val="786A3CDB"/>
     <w:multiLevelType w:val="hybridMultilevel"/>
     <w:tmpl w:val="A5B22D80"/>
@@ -25190,49 +26290,49 @@
     <w:abstractNumId w:val="5"/>
   </w:num>
   <w:num w:numId="2" w16cid:durableId="879128391">
-    <w:abstractNumId w:val="11"/>
+    <w:abstractNumId w:val="12"/>
   </w:num>
   <w:num w:numId="3" w16cid:durableId="1468666034">
     <w:abstractNumId w:val="3"/>
   </w:num>
   <w:num w:numId="4" w16cid:durableId="1178739723">
-    <w:abstractNumId w:val="24"/>
+    <w:abstractNumId w:val="25"/>
   </w:num>
   <w:num w:numId="5" w16cid:durableId="962073322">
-    <w:abstractNumId w:val="16"/>
+    <w:abstractNumId w:val="17"/>
   </w:num>
   <w:num w:numId="6" w16cid:durableId="414204911">
-    <w:abstractNumId w:val="14"/>
+    <w:abstractNumId w:val="15"/>
   </w:num>
   <w:num w:numId="7" w16cid:durableId="1560243198">
+    <w:abstractNumId w:val="27"/>
+  </w:num>
+  <w:num w:numId="8" w16cid:durableId="2027246189">
+    <w:abstractNumId w:val="13"/>
+  </w:num>
+  <w:num w:numId="9" w16cid:durableId="1040861228">
     <w:abstractNumId w:val="26"/>
   </w:num>
-  <w:num w:numId="8" w16cid:durableId="2027246189">
-    <w:abstractNumId w:val="12"/>
-  </w:num>
-  <w:num w:numId="9" w16cid:durableId="1040861228">
-    <w:abstractNumId w:val="25"/>
-  </w:num>
   <w:num w:numId="10" w16cid:durableId="885917454">
-    <w:abstractNumId w:val="15"/>
+    <w:abstractNumId w:val="16"/>
   </w:num>
   <w:num w:numId="11" w16cid:durableId="1484662994">
     <w:abstractNumId w:val="6"/>
   </w:num>
   <w:num w:numId="12" w16cid:durableId="1094474029">
-    <w:abstractNumId w:val="19"/>
+    <w:abstractNumId w:val="20"/>
   </w:num>
   <w:num w:numId="13" w16cid:durableId="1429619420">
-    <w:abstractNumId w:val="19"/>
+    <w:abstractNumId w:val="20"/>
   </w:num>
   <w:num w:numId="14" w16cid:durableId="587425564">
-    <w:abstractNumId w:val="22"/>
+    <w:abstractNumId w:val="23"/>
   </w:num>
   <w:num w:numId="15" w16cid:durableId="1435709470">
     <w:abstractNumId w:val="4"/>
   </w:num>
   <w:num w:numId="16" w16cid:durableId="1488474169">
-    <w:abstractNumId w:val="20"/>
+    <w:abstractNumId w:val="21"/>
   </w:num>
   <w:num w:numId="17" w16cid:durableId="634023087">
     <w:abstractNumId w:val="7"/>
@@ -25241,22 +26341,22 @@
     <w:abstractNumId w:val="1"/>
   </w:num>
   <w:num w:numId="19" w16cid:durableId="1829438149">
-    <w:abstractNumId w:val="21"/>
+    <w:abstractNumId w:val="22"/>
   </w:num>
   <w:num w:numId="20" w16cid:durableId="632099852">
+    <w:abstractNumId w:val="11"/>
+  </w:num>
+  <w:num w:numId="21" w16cid:durableId="1300838464">
     <w:abstractNumId w:val="10"/>
   </w:num>
-  <w:num w:numId="21" w16cid:durableId="1300838464">
-    <w:abstractNumId w:val="9"/>
-  </w:num>
   <w:num w:numId="22" w16cid:durableId="1356007079">
-    <w:abstractNumId w:val="23"/>
+    <w:abstractNumId w:val="24"/>
   </w:num>
   <w:num w:numId="23" w16cid:durableId="560675081">
     <w:abstractNumId w:val="8"/>
   </w:num>
   <w:num w:numId="24" w16cid:durableId="466706660">
-    <w:abstractNumId w:val="17"/>
+    <w:abstractNumId w:val="18"/>
   </w:num>
   <w:num w:numId="25" w16cid:durableId="2065374856">
     <w:abstractNumId w:val="0"/>
@@ -25265,13 +26365,16 @@
     <w:abstractNumId w:val="2"/>
   </w:num>
   <w:num w:numId="27" w16cid:durableId="708070723">
-    <w:abstractNumId w:val="13"/>
+    <w:abstractNumId w:val="14"/>
   </w:num>
   <w:num w:numId="28" w16cid:durableId="333411712">
-    <w:abstractNumId w:val="27"/>
+    <w:abstractNumId w:val="28"/>
   </w:num>
   <w:num w:numId="29" w16cid:durableId="36702233">
-    <w:abstractNumId w:val="18"/>
+    <w:abstractNumId w:val="19"/>
+  </w:num>
+  <w:num w:numId="30" w16cid:durableId="899244333">
+    <w:abstractNumId w:val="9"/>
   </w:num>
 </w:numbering>
 </file>

</xml_diff>

<commit_message>
Updated ReadMe.md for SSDK 2024.12.0
</commit_message>
<xml_diff>
--- a/docs/ZRADTechDocs.docx
+++ b/docs/ZRADTechDocs.docx
@@ -1,6 +1,6 @@
 
 <file path=word/document.xml><?xml version="1.0" encoding="utf-8"?>
-<w:document xmlns:wpc="http://schemas.microsoft.com/office/word/2010/wordprocessingCanvas" xmlns:cx="http://schemas.microsoft.com/office/drawing/2014/chartex" xmlns:cx1="http://schemas.microsoft.com/office/drawing/2015/9/8/chartex" xmlns:cx2="http://schemas.microsoft.com/office/drawing/2015/10/21/chartex" xmlns:cx3="http://schemas.microsoft.com/office/drawing/2016/5/9/chartex" xmlns:cx4="http://schemas.microsoft.com/office/drawing/2016/5/10/chartex" xmlns:cx5="http://schemas.microsoft.com/office/drawing/2016/5/11/chartex" xmlns:cx6="http://schemas.microsoft.com/office/drawing/2016/5/12/chartex" xmlns:cx7="http://schemas.microsoft.com/office/drawing/2016/5/13/chartex" xmlns:cx8="http://schemas.microsoft.com/office/drawing/2016/5/14/chartex" xmlns:mc="http://schemas.openxmlformats.org/markup-compatibility/2006" xmlns:aink="http://schemas.microsoft.com/office/drawing/2016/ink" xmlns:am3d="http://schemas.microsoft.com/office/drawing/2017/model3d" xmlns:o="urn:schemas-microsoft-com:office:office" xmlns:oel="http://schemas.microsoft.com/office/2019/extlst" xmlns:r="http://schemas.openxmlformats.org/officeDocument/2006/relationships" xmlns:m="http://schemas.openxmlformats.org/officeDocument/2006/math" xmlns:v="urn:schemas-microsoft-com:vml" xmlns:wp14="http://schemas.microsoft.com/office/word/2010/wordprocessingDrawing" xmlns:wp="http://schemas.openxmlformats.org/drawingml/2006/wordprocessingDrawing" xmlns:w10="urn:schemas-microsoft-com:office:word" xmlns:w="http://schemas.openxmlformats.org/wordprocessingml/2006/main" xmlns:w14="http://schemas.microsoft.com/office/word/2010/wordml" xmlns:w15="http://schemas.microsoft.com/office/word/2012/wordml" xmlns:w16cex="http://schemas.microsoft.com/office/word/2018/wordml/cex" xmlns:w16cid="http://schemas.microsoft.com/office/word/2016/wordml/cid" xmlns:w16="http://schemas.microsoft.com/office/word/2018/wordml" xmlns:w16du="http://schemas.microsoft.com/office/word/2023/wordml/word16du" xmlns:w16sdtdh="http://schemas.microsoft.com/office/word/2020/wordml/sdtdatahash" xmlns:w16se="http://schemas.microsoft.com/office/word/2015/wordml/symex" xmlns:wpg="http://schemas.microsoft.com/office/word/2010/wordprocessingGroup" xmlns:wpi="http://schemas.microsoft.com/office/word/2010/wordprocessingInk" xmlns:wne="http://schemas.microsoft.com/office/word/2006/wordml" xmlns:wps="http://schemas.microsoft.com/office/word/2010/wordprocessingShape" mc:Ignorable="w14 w15 w16se w16cid w16 w16cex w16sdtdh w16du wp14">
+<w:document xmlns:wpc="http://schemas.microsoft.com/office/word/2010/wordprocessingCanvas" xmlns:cx="http://schemas.microsoft.com/office/drawing/2014/chartex" xmlns:cx1="http://schemas.microsoft.com/office/drawing/2015/9/8/chartex" xmlns:cx2="http://schemas.microsoft.com/office/drawing/2015/10/21/chartex" xmlns:cx3="http://schemas.microsoft.com/office/drawing/2016/5/9/chartex" xmlns:cx4="http://schemas.microsoft.com/office/drawing/2016/5/10/chartex" xmlns:cx5="http://schemas.microsoft.com/office/drawing/2016/5/11/chartex" xmlns:cx6="http://schemas.microsoft.com/office/drawing/2016/5/12/chartex" xmlns:cx7="http://schemas.microsoft.com/office/drawing/2016/5/13/chartex" xmlns:cx8="http://schemas.microsoft.com/office/drawing/2016/5/14/chartex" xmlns:mc="http://schemas.openxmlformats.org/markup-compatibility/2006" xmlns:aink="http://schemas.microsoft.com/office/drawing/2016/ink" xmlns:am3d="http://schemas.microsoft.com/office/drawing/2017/model3d" xmlns:o="urn:schemas-microsoft-com:office:office" xmlns:oel="http://schemas.microsoft.com/office/2019/extlst" xmlns:r="http://schemas.openxmlformats.org/officeDocument/2006/relationships" xmlns:m="http://schemas.openxmlformats.org/officeDocument/2006/math" xmlns:v="urn:schemas-microsoft-com:vml" xmlns:wp14="http://schemas.microsoft.com/office/word/2010/wordprocessingDrawing" xmlns:wp="http://schemas.openxmlformats.org/drawingml/2006/wordprocessingDrawing" xmlns:w10="urn:schemas-microsoft-com:office:word" xmlns:w="http://schemas.openxmlformats.org/wordprocessingml/2006/main" xmlns:w14="http://schemas.microsoft.com/office/word/2010/wordml" xmlns:w15="http://schemas.microsoft.com/office/word/2012/wordml" xmlns:w16cex="http://schemas.microsoft.com/office/word/2018/wordml/cex" xmlns:w16cid="http://schemas.microsoft.com/office/word/2016/wordml/cid" xmlns:w16="http://schemas.microsoft.com/office/word/2018/wordml" xmlns:w16du="http://schemas.microsoft.com/office/word/2023/wordml/word16du" xmlns:w16sdtdh="http://schemas.microsoft.com/office/word/2020/wordml/sdtdatahash" xmlns:w16sdtfl="http://schemas.microsoft.com/office/word/2024/wordml/sdtformatlock" xmlns:w16se="http://schemas.microsoft.com/office/word/2015/wordml/symex" xmlns:wpg="http://schemas.microsoft.com/office/word/2010/wordprocessingGroup" xmlns:wpi="http://schemas.microsoft.com/office/word/2010/wordprocessingInk" xmlns:wne="http://schemas.microsoft.com/office/word/2006/wordml" xmlns:wps="http://schemas.microsoft.com/office/word/2010/wordprocessingShape" mc:Ignorable="w14 w15 w16se w16cid w16 w16cex w16sdtdh w16sdtfl w16du wp14">
   <w:body>
     <w:p>
       <w:pPr>
@@ -3763,7 +3763,104 @@
               <w:keepLines/>
             </w:pPr>
             <w:r>
-              <w:t>End Device only</w:t>
+              <w:t>Working</w:t>
+            </w:r>
+          </w:p>
+        </w:tc>
+        <w:tc>
+          <w:tcPr>
+            <w:tcW w:w="990" w:type="dxa"/>
+          </w:tcPr>
+          <w:p>
+            <w:pPr>
+              <w:keepNext/>
+              <w:keepLines/>
+            </w:pPr>
+          </w:p>
+        </w:tc>
+        <w:tc>
+          <w:tcPr>
+            <w:tcW w:w="2898" w:type="dxa"/>
+          </w:tcPr>
+          <w:p>
+            <w:pPr>
+              <w:keepNext/>
+              <w:keepLines/>
+            </w:pPr>
+            <w:r>
+              <w:t>Zniffer</w:t>
+            </w:r>
+          </w:p>
+        </w:tc>
+      </w:tr>
+      <w:tr>
+        <w:tc>
+          <w:tcPr>
+            <w:tcW w:w="558" w:type="dxa"/>
+          </w:tcPr>
+          <w:p>
+            <w:pPr>
+              <w:keepNext/>
+              <w:keepLines/>
+            </w:pPr>
+            <w:r>
+              <w:t>3</w:t>
+            </w:r>
+          </w:p>
+        </w:tc>
+        <w:tc>
+          <w:tcPr>
+            <w:tcW w:w="1170" w:type="dxa"/>
+          </w:tcPr>
+          <w:p>
+            <w:pPr>
+              <w:keepNext/>
+              <w:keepLines/>
+            </w:pPr>
+            <w:r>
+              <w:t>ZG23B020</w:t>
+            </w:r>
+          </w:p>
+        </w:tc>
+        <w:tc>
+          <w:tcPr>
+            <w:tcW w:w="2250" w:type="dxa"/>
+          </w:tcPr>
+          <w:p>
+            <w:pPr>
+              <w:keepNext/>
+              <w:keepLines/>
+            </w:pPr>
+            <w:r>
+              <w:t xml:space="preserve">SMA </w:t>
+            </w:r>
+          </w:p>
+        </w:tc>
+        <w:tc>
+          <w:tcPr>
+            <w:tcW w:w="900" w:type="dxa"/>
+          </w:tcPr>
+          <w:p>
+            <w:pPr>
+              <w:keepNext/>
+              <w:keepLines/>
+            </w:pPr>
+            <w:r>
+              <w:t>No</w:t>
+            </w:r>
+          </w:p>
+        </w:tc>
+        <w:tc>
+          <w:tcPr>
+            <w:tcW w:w="2250" w:type="dxa"/>
+          </w:tcPr>
+          <w:p>
+            <w:pPr>
+              <w:keepNext/>
+              <w:keepLines/>
+            </w:pPr>
+            <w:r>
+              <w:t>End Device Only</w:t>
             </w:r>
           </w:p>
         </w:tc>
@@ -3808,7 +3905,7 @@
               <w:keepLines/>
             </w:pPr>
             <w:r>
-              <w:t>3</w:t>
+              <w:t>4</w:t>
             </w:r>
           </w:p>
         </w:tc>
@@ -3836,7 +3933,7 @@
               <w:keepLines/>
             </w:pPr>
             <w:r>
-              <w:t xml:space="preserve">SMA </w:t>
+              <w:t>PCB US tuned</w:t>
             </w:r>
           </w:p>
         </w:tc>
@@ -3850,7 +3947,7 @@
               <w:keepLines/>
             </w:pPr>
             <w:r>
-              <w:t>No</w:t>
+              <w:t>Yes</w:t>
             </w:r>
           </w:p>
         </w:tc>
@@ -3877,9 +3974,6 @@
               <w:keepNext/>
               <w:keepLines/>
             </w:pPr>
-            <w:r>
-              <w:t>38377</w:t>
-            </w:r>
           </w:p>
         </w:tc>
         <w:tc>
@@ -3905,7 +3999,7 @@
               <w:keepLines/>
             </w:pPr>
             <w:r>
-              <w:t>4</w:t>
+              <w:t>5</w:t>
             </w:r>
           </w:p>
         </w:tc>
@@ -3933,7 +4027,7 @@
               <w:keepLines/>
             </w:pPr>
             <w:r>
-              <w:t>PCB US tuned</w:t>
+              <w:t>PCB EU tuned</w:t>
             </w:r>
           </w:p>
         </w:tc>
@@ -3999,7 +4093,7 @@
               <w:keepLines/>
             </w:pPr>
             <w:r>
-              <w:t>5</w:t>
+              <w:t>6</w:t>
             </w:r>
           </w:p>
         </w:tc>
@@ -4027,7 +4121,7 @@
               <w:keepLines/>
             </w:pPr>
             <w:r>
-              <w:t>PCB EU tuned</w:t>
+              <w:t>SMA</w:t>
             </w:r>
           </w:p>
         </w:tc>
@@ -4079,100 +4173,9 @@
               <w:keepNext/>
               <w:keepLines/>
             </w:pPr>
-          </w:p>
-        </w:tc>
-      </w:tr>
-      <w:tr>
-        <w:tc>
-          <w:tcPr>
-            <w:tcW w:w="558" w:type="dxa"/>
-          </w:tcPr>
-          <w:p>
-            <w:pPr>
-              <w:keepNext/>
-              <w:keepLines/>
-            </w:pPr>
-            <w:r>
-              <w:t>6</w:t>
-            </w:r>
-          </w:p>
-        </w:tc>
-        <w:tc>
-          <w:tcPr>
-            <w:tcW w:w="1170" w:type="dxa"/>
-          </w:tcPr>
-          <w:p>
-            <w:pPr>
-              <w:keepNext/>
-              <w:keepLines/>
-            </w:pPr>
-            <w:r>
-              <w:t>ZG23B020</w:t>
-            </w:r>
-          </w:p>
-        </w:tc>
-        <w:tc>
-          <w:tcPr>
-            <w:tcW w:w="2250" w:type="dxa"/>
-          </w:tcPr>
-          <w:p>
-            <w:pPr>
-              <w:keepNext/>
-              <w:keepLines/>
-            </w:pPr>
-            <w:r>
-              <w:t>SMA</w:t>
-            </w:r>
-          </w:p>
-        </w:tc>
-        <w:tc>
-          <w:tcPr>
-            <w:tcW w:w="900" w:type="dxa"/>
-          </w:tcPr>
-          <w:p>
-            <w:pPr>
-              <w:keepNext/>
-              <w:keepLines/>
-            </w:pPr>
-            <w:r>
-              <w:t>Yes</w:t>
-            </w:r>
-          </w:p>
-        </w:tc>
-        <w:tc>
-          <w:tcPr>
-            <w:tcW w:w="2250" w:type="dxa"/>
-          </w:tcPr>
-          <w:p>
-            <w:pPr>
-              <w:keepNext/>
-              <w:keepLines/>
-            </w:pPr>
-            <w:r>
-              <w:t>Working</w:t>
-            </w:r>
-          </w:p>
-        </w:tc>
-        <w:tc>
-          <w:tcPr>
-            <w:tcW w:w="990" w:type="dxa"/>
-          </w:tcPr>
-          <w:p>
-            <w:pPr>
-              <w:keepNext/>
-              <w:keepLines/>
-            </w:pPr>
-          </w:p>
-        </w:tc>
-        <w:tc>
-          <w:tcPr>
-            <w:tcW w:w="2898" w:type="dxa"/>
-          </w:tcPr>
-          <w:p>
-            <w:pPr>
-              <w:keepNext/>
-              <w:keepLines/>
-            </w:pPr>
+            <w:r>
+              <w:t>SerialAPI</w:t>
+            </w:r>
           </w:p>
         </w:tc>
       </w:tr>
@@ -4613,6 +4616,127 @@
         <w:pStyle w:val="Heading2"/>
       </w:pPr>
       <w:r>
+        <w:t>2025-01-23 – EMEA Prep – Document OTA &amp; key generation</w:t>
+      </w:r>
+    </w:p>
+    <w:p>
+      <w:r>
+        <w:t>Updated the ReadMe.md for 2024.12.0 and added the key generation information.</w:t>
+      </w:r>
+      <w:r>
+        <w:t xml:space="preserve"> I built the bootloader, generated Keys, created the app and configured the minimum needed for the sample app and documented all that and checked it in.</w:t>
+      </w:r>
+    </w:p>
+    <w:p>
+      <w:pPr>
+        <w:pStyle w:val="Heading2"/>
+      </w:pPr>
+      <w:r>
+        <w:t>2025-01-22 – EMEA Prep – Build EU End Device with GeoLoc</w:t>
+      </w:r>
+    </w:p>
+    <w:p>
+      <w:r>
+        <w:t>Got a controller and Zniffer for EU. Next is the End Device with GeoLoc using 2024.12.0.</w:t>
+      </w:r>
+    </w:p>
+    <w:p>
+      <w:r>
+        <w:t xml:space="preserve">Tried following the new CLI code in the sample app SwOnOff. It is massive, bloated, </w:t>
+      </w:r>
+      <w:r>
+        <w:t xml:space="preserve">barely documented, </w:t>
+      </w:r>
+      <w:r>
+        <w:t xml:space="preserve">impossible to follow and not at all needed by customer code. Typically, you’d want to rip all that out. </w:t>
+      </w:r>
+      <w:r>
+        <w:t>I can’t figure out how to just send some chars out the uart (or even which uart is configured for it – pintool says it EUSART0). I use the same pinout as the TBZ so the blue and green LEDs and learn button are the same and the UART. For now I’ll try to make minimal changes to the sample app.</w:t>
+      </w:r>
+      <w:r>
+        <w:t xml:space="preserve"> First step is just to join the EU controller and see they talk.</w:t>
+      </w:r>
+      <w:r>
+        <w:t xml:space="preserve"> That much is working – joined and Basic Set will turn the blue LED on/off. Indicator SET will blink the green LED. Now to add GeoLoc.</w:t>
+      </w:r>
+      <w:r>
+        <w:t xml:space="preserve"> Followed the instructions with a few minor updates to a couple of files and it compiles.</w:t>
+      </w:r>
+      <w:r>
+        <w:t xml:space="preserve"> Plugged the M8Q in and it worked first time. I need to update the code to remove the valid bits which are no longer needed. I ordered 2 more M8Qs just to have a spare in Spain.</w:t>
+      </w:r>
+    </w:p>
+    <w:p>
+      <w:r>
+        <w:t>I tried to get ZWJS to run but it wants to use USLR so I emailed Dominic to ask how to get it into EULR.</w:t>
+      </w:r>
+    </w:p>
+    <w:p>
+      <w:r>
+        <w:t>All devices must support Firmware Update Get/Report which is a good command to test range with as the report is fairly long. Or use Association grouping get for a very short command?</w:t>
+      </w:r>
+    </w:p>
+    <w:p>
+      <w:pPr>
+        <w:pStyle w:val="Heading2"/>
+      </w:pPr>
+      <w:r>
+        <w:t>2025-01-21 – EMEA prep</w:t>
+      </w:r>
+    </w:p>
+    <w:p>
+      <w:r>
+        <w:t>Building and testing EU devices for use at the EMEA summit.</w:t>
+      </w:r>
+    </w:p>
+    <w:p>
+      <w:r>
+        <w:t xml:space="preserve">Board 3 travelled to CES and the little M2 screws inside the case fell out and rolled around. It seems #3 no longer works over the UART via USB. It will talk over the tag-connect cable but USB is not recognized when it is plugged into a PC. </w:t>
+      </w:r>
+      <w:r>
+        <w:t>Nope, I has incorrectly listed #2 as the one with the bad USB but it is #3. Working to get #2 with the Zniffer in it</w:t>
+      </w:r>
+      <w:r>
+        <w:t xml:space="preserve"> – follow the README.md. Board #2 seems to work when also powered via the tag connect but not via USB only?</w:t>
+      </w:r>
+      <w:r>
+        <w:t xml:space="preserve"> #2 Zniffer works when connected thru the WSTK to COM4 but not straight thru the USB. Doesn’t work with the PC Controller either. Maybe the USB doesn’t work on board 2 and board 3?</w:t>
+      </w:r>
+      <w:r>
+        <w:t xml:space="preserve"> AHA! The first via on board 2 from R7 (VCOMRX) was open. Looked OK but was not making contact thru the PCB. I stuffed a wire thru the via and soldered it in place and now it’s a Zniffer via USB. Perhaps board 3 has the same problem? That via is a standard via on .1mm center so it’s just a manufacturing defect. Maybe I will make this via a little larger if board 3 has the same problem.</w:t>
+      </w:r>
+      <w:r>
+        <w:t xml:space="preserve"> No, board 3 has a different problem – the CP2102 doesn’t seem to respond at all.</w:t>
+      </w:r>
+    </w:p>
+    <w:p>
+      <w:r>
+        <w:t>Trying to install the SerialAPI into board #6. Won’t connect to the WSTK</w:t>
+      </w:r>
+      <w:r>
+        <w:t xml:space="preserve"> but the board is programmed and has the SwitchOnOff app in it. I had to use Commander to Recover Bricked Device as I believe it was just locked.</w:t>
+      </w:r>
+      <w:r>
+        <w:t xml:space="preserve"> Doesn’t seem to talk via USB but PCC does work via WSTK. The RX and TX seem to be connected</w:t>
+      </w:r>
+      <w:r>
+        <w:t xml:space="preserve"> – no opens</w:t>
+      </w:r>
+      <w:r>
+        <w:t>.</w:t>
+      </w:r>
+      <w:r>
+        <w:t xml:space="preserve"> </w:t>
+      </w:r>
+      <w:r>
+        <w:t>Power cycled my PC and now its working fine. Seems the EULR max power is 14dBm? PCC gives an error when trying to set it to +20. Seems that is the regulatory maximum.</w:t>
+      </w:r>
+    </w:p>
+    <w:p>
+      <w:pPr>
+        <w:pStyle w:val="Heading2"/>
+      </w:pPr>
+      <w:r>
         <w:t>2025-01-03 – Test program development</w:t>
       </w:r>
     </w:p>
@@ -4626,7 +4750,11 @@
         <w:t>For whatever reason, programming is failing to boot via the python program. But if I program the exact same file using commander it works just fine. The python program first flashes railtest to calibrate the crystal.</w:t>
       </w:r>
       <w:r>
-        <w:t xml:space="preserve"> The python program is not programming the bootloader whereas commander does. The .s37 file has the bootloader merged along with the keys. That’s because I had the unmerged filename in the python script!</w:t>
+        <w:t xml:space="preserve"> The python program is not programming the bootloader whereas commander does. The .s37 file has the bootloader merged along with the keys. </w:t>
+      </w:r>
+      <w:r>
+        <w:lastRenderedPageBreak/>
+        <w:t>That’s because I had the unmerged filename in the python script!</w:t>
       </w:r>
       <w:r>
         <w:t xml:space="preserve"> That fixed that problem. Now I’ve got problems with the QR code generation.</w:t>
@@ -4709,7 +4837,6 @@
         <w:rPr>
           <w:noProof/>
         </w:rPr>
-        <w:lastRenderedPageBreak/>
         <w:drawing>
           <wp:inline distT="0" distB="0" distL="0" distR="0" wp14:anchorId="3DBD0E0C" wp14:editId="18D0A520">
             <wp:extent cx="6095238" cy="3961905"/>
@@ -4760,6 +4887,7 @@
     </w:p>
     <w:p>
       <w:r>
+        <w:lastRenderedPageBreak/>
         <w:t xml:space="preserve">This is not a particularly ideal starting point. If the antenna is closer to 50 ohms to start with would be better. Plus the antenna design is stuffed into the end of the PCB with long edges next to each other which I have heard will tend to cancel each other out resulting in a less than optimal antenna design. </w:t>
       </w:r>
     </w:p>
@@ -4925,7 +5053,6 @@
     </w:p>
     <w:p>
       <w:r>
-        <w:lastRenderedPageBreak/>
         <w:t>Start trying various real components to see where we go. The BOM already has a 13 and 18nH inductors so we’ll start with those. Solder a 13nH inductor into C2 we get:</w:t>
       </w:r>
     </w:p>
@@ -5051,6 +5178,7 @@
           </w:tcPr>
           <w:p>
             <w:r>
+              <w:lastRenderedPageBreak/>
               <w:t>Remove the 2 screws holding the back on.</w:t>
             </w:r>
           </w:p>
@@ -5280,7 +5408,6 @@
           </w:tcPr>
           <w:p>
             <w:r>
-              <w:lastRenderedPageBreak/>
               <w:t>C7=13nH - shunt</w:t>
             </w:r>
           </w:p>
@@ -5361,6 +5488,7 @@
           </w:tcPr>
           <w:p>
             <w:r>
+              <w:lastRenderedPageBreak/>
               <w:t>C7=13nH - shunt</w:t>
             </w:r>
           </w:p>
@@ -5593,7 +5721,6 @@
           </w:tcPr>
           <w:p>
             <w:r>
-              <w:lastRenderedPageBreak/>
               <w:t>C7=18nH - shunt</w:t>
             </w:r>
           </w:p>
@@ -5669,6 +5796,7 @@
           </w:tcPr>
           <w:p>
             <w:r>
+              <w:lastRenderedPageBreak/>
               <w:t>C7=22nH - shunt</w:t>
             </w:r>
           </w:p>
@@ -5822,7 +5950,6 @@
         <w:rPr>
           <w:noProof/>
         </w:rPr>
-        <w:lastRenderedPageBreak/>
         <w:drawing>
           <wp:anchor distT="0" distB="0" distL="114300" distR="114300" simplePos="0" relativeHeight="251706368" behindDoc="0" locked="0" layoutInCell="1" allowOverlap="0" wp14:anchorId="5EB56037" wp14:editId="18698B2B">
             <wp:simplePos x="0" y="0"/>
@@ -6000,7 +6127,11 @@
         <w:t xml:space="preserve">EU Tuned antenna: </w:t>
       </w:r>
       <w:r>
-        <w:t>C7=27nH, C3=4.7pF, C4=4.7pF yields 45+j7.5 and VSWR=</w:t>
+        <w:t xml:space="preserve">C7=27nH, C3=4.7pF, C4=4.7pF yields 45+j7.5 and </w:t>
+      </w:r>
+      <w:r>
+        <w:lastRenderedPageBreak/>
+        <w:t>VSWR=</w:t>
       </w:r>
       <w:r>
         <w:t>1.2</w:t>
@@ -6183,11 +6314,7 @@
         <w:t xml:space="preserve"> I built the bootloader and SerialAPI to debug them</w:t>
       </w:r>
       <w:r>
-        <w:t xml:space="preserve"> based on the 4210 devkit and not a </w:t>
-      </w:r>
-      <w:r>
-        <w:lastRenderedPageBreak/>
-        <w:t>custom PCB which has worked fine in the past</w:t>
+        <w:t xml:space="preserve"> based on the 4210 devkit and not a custom PCB which has worked fine in the past</w:t>
       </w:r>
       <w:r>
         <w:t xml:space="preserve">. The bootloader runs fine. The SerialAPI gets to sl_stack_init() and jumps to 0xdeadbeee somewhere and then is stuck in the reset loop. </w:t>
@@ -6300,7 +6427,11 @@
         </w:drawing>
       </w:r>
       <w:r>
-        <w:t>The DCDC is in bypass with Dvdd at 3.3v which then ramps to 1.8v then the DCDC starts kicking the inductor so that the voltage remains at 1.8V.</w:t>
+        <w:t xml:space="preserve">The DCDC is in bypass with Dvdd at 3.3v which then ramps to 1.8v then the DCDC starts </w:t>
+      </w:r>
+      <w:r>
+        <w:lastRenderedPageBreak/>
+        <w:t>kicking the inductor so that the voltage remains at 1.8V.</w:t>
       </w:r>
     </w:p>
     <w:p>
@@ -6421,7 +6552,6 @@
         <w:pStyle w:val="Heading2"/>
       </w:pPr>
       <w:r>
-        <w:lastRenderedPageBreak/>
         <w:t>2024-11-26 – GPS examples</w:t>
       </w:r>
     </w:p>
@@ -6573,6 +6703,7 @@
         </w:numPr>
       </w:pPr>
       <w:r>
+        <w:lastRenderedPageBreak/>
         <w:t xml:space="preserve">Sydney Opera House: </w:t>
       </w:r>
       <w:r>
@@ -6693,7 +6824,7 @@
           <w:noProof/>
         </w:rPr>
         <w:drawing>
-          <wp:anchor distT="0" distB="0" distL="114300" distR="114300" simplePos="0" relativeHeight="251699200" behindDoc="0" locked="0" layoutInCell="1" allowOverlap="0" wp14:anchorId="3BFCC50E" wp14:editId="3228E971">
+          <wp:anchor distT="0" distB="0" distL="114300" distR="114300" simplePos="0" relativeHeight="251699200" behindDoc="0" locked="0" layoutInCell="1" allowOverlap="0" wp14:anchorId="3BFCC50E" wp14:editId="24AB01F8">
             <wp:simplePos x="457200" y="2247900"/>
             <wp:positionH relativeFrom="column">
               <wp:align>right</wp:align>
@@ -6783,7 +6914,6 @@
     </w:p>
     <w:p>
       <w:r>
-        <w:lastRenderedPageBreak/>
         <w:t xml:space="preserve">To determine the PCB size, the main constraint is the enclosure. </w:t>
       </w:r>
     </w:p>
@@ -6907,6 +7037,7 @@
         <w:pStyle w:val="Heading2"/>
       </w:pPr>
       <w:r>
+        <w:lastRenderedPageBreak/>
         <w:t>2024-08-06 – GeoLoc CC</w:t>
       </w:r>
     </w:p>
@@ -7096,11 +7227,7 @@
         <w:t>good</w:t>
       </w:r>
       <w:r>
-        <w:t xml:space="preserve"> because then we are only testing with 100% clean packets (1 corrupted bit and you cannot decrypt the message). But the SerialAPI doesn’t handle security S2 for me and it would be easier in general to use Z-Wave JS (I think). Initially I tried to get it working on my laptop but so much of Z-Wave JS relies on Linux commands (specifically in talking to the hardware) that I felt it would </w:t>
-      </w:r>
-      <w:r>
-        <w:lastRenderedPageBreak/>
-        <w:t>be easier to buil</w:t>
+        <w:t xml:space="preserve"> because then we are only testing with 100% clean packets (1 corrupted bit and you cannot decrypt the message). But the SerialAPI doesn’t handle security S2 for me and it would be easier in general to use Z-Wave JS (I think). Initially I tried to get it working on my laptop but so much of Z-Wave JS relies on Linux commands (specifically in talking to the hardware) that I felt it would be easier to buil</w:t>
       </w:r>
       <w:r>
         <w:t>d</w:t>
@@ -7196,6 +7323,7 @@
     </w:p>
     <w:p>
       <w:r>
+        <w:lastRenderedPageBreak/>
         <w:t>Back to GeoLocCC debug and documentation.</w:t>
       </w:r>
       <w:r>
@@ -7426,7 +7554,6 @@
         <w:pStyle w:val="Heading2"/>
       </w:pPr>
       <w:r>
-        <w:lastRenderedPageBreak/>
         <w:t xml:space="preserve">2024-05-23 – GeoLocCC </w:t>
       </w:r>
     </w:p>
@@ -7460,6 +7587,7 @@
         <w:rPr>
           <w:noProof/>
         </w:rPr>
+        <w:lastRenderedPageBreak/>
         <w:drawing>
           <wp:anchor distT="0" distB="0" distL="114300" distR="114300" simplePos="0" relativeHeight="251697152" behindDoc="0" locked="0" layoutInCell="0" allowOverlap="0" wp14:anchorId="07E32E4E" wp14:editId="01A76CDB">
             <wp:simplePos x="0" y="0"/>
@@ -7670,16 +7798,19 @@
         <w:pStyle w:val="Heading2"/>
       </w:pPr>
       <w:r>
+        <w:t>2024-05-20 – GeoLocCC</w:t>
+      </w:r>
+    </w:p>
+    <w:p>
+      <w:r>
+        <w:t xml:space="preserve">Ongoing effort to get Geographic Location CC to work. </w:t>
+      </w:r>
+      <w:r>
+        <w:t xml:space="preserve">Working in the SwOnOff_ZG23B_442_GeoCC project on Board B4. I keep getting RADIO_BOARD_EFR32ZG23=1 in the compiler preprocessor settings. I don’t see where SSv5 keeps pulling it from. I can’t factory reset the board because pressing the learn button immediately goes into the default handler. This is because PB1 is not defined. I had to use the source file (radio_no_board.c) to fix it and arbitrarily assign it to PC03. If it’s not assigned, then we get an Assert and go to the default handler. Confusing because the PB starts from 1 but the pin </w:t>
+      </w:r>
+      <w:r>
         <w:lastRenderedPageBreak/>
-        <w:t>2024-05-20 – GeoLocCC</w:t>
-      </w:r>
-    </w:p>
-    <w:p>
-      <w:r>
-        <w:t xml:space="preserve">Ongoing effort to get Geographic Location CC to work. </w:t>
-      </w:r>
-      <w:r>
-        <w:t>Working in the SwOnOff_ZG23B_442_GeoCC project on Board B4. I keep getting RADIO_BOARD_EFR32ZG23=1 in the compiler preprocessor settings. I don’t see where SSv5 keeps pulling it from. I can’t factory reset the board because pressing the learn button immediately goes into the default handler. This is because PB1 is not defined. I had to use the source file (radio_no_board.c) to fix it and arbitrarily assign it to PC03. If it’s not assigned, then we get an Assert and go to the default handler. Confusing because the PB starts from 1 but the pin numbers start from 0. That got the push button to work and able to Factory Reset the board, join the network and PCC is able to control the green LED via basic on/off.</w:t>
+        <w:t>numbers start from 0. That got the push button to work and able to Factory Reset the board, join the network and PCC is able to control the green LED via basic on/off.</w:t>
       </w:r>
     </w:p>
     <w:p>
@@ -7933,25 +8064,25 @@
         <w:t>nd</w:t>
       </w:r>
       <w:r>
-        <w:t xml:space="preserve"> UART port via USB with a CP2105 as an option. Andrew Hayden mentioned they had gotten this to work. This would enable a zniffer at the same time as the SerialAPI which would </w:t>
+        <w:t xml:space="preserve"> UART port via USB with a CP2105 as an option. Andrew Hayden mentioned they had gotten this to work. This would enable a zniffer at the same time as the SerialAPI which would provide super handy remote debugging capabilities. See Issue #5 on the repo for more details. Battery holder is backwards, the TCLK and TD1 pins are reversed and rename things to be ZRAD. Added more documentation.</w:t>
+      </w:r>
+    </w:p>
+    <w:p>
+      <w:r>
+        <w:t>Filled out a project via Screaming Circuits to see how much they would charge for a turnkey project of 25 boards - $185 per board with a 1 week turnaround without the EFR32ZG23 or the LDO (they could quote them – or we could choose another LDO). With a longer 31 day turnaround the price is down to $152 per board. They use Sunstone for PCBs which are quite expensive though even thru OSHPark the 4 layer PCB is expensive</w:t>
+      </w:r>
+      <w:r>
+        <w:t xml:space="preserve"> - $80 for 15 day turn or $112 for 5 days. </w:t>
+      </w:r>
+      <w:r>
+        <w:t>SC</w:t>
+      </w:r>
+      <w:r>
+        <w:t xml:space="preserve"> </w:t>
       </w:r>
       <w:r>
         <w:lastRenderedPageBreak/>
-        <w:t>provide super handy remote debugging capabilities. See Issue #5 on the repo for more details. Battery holder is backwards, the TCLK and TD1 pins are reversed and rename things to be ZRAD. Added more documentation.</w:t>
-      </w:r>
-    </w:p>
-    <w:p>
-      <w:r>
-        <w:t>Filled out a project via Screaming Circuits to see how much they would charge for a turnkey project of 25 boards - $185 per board with a 1 week turnaround without the EFR32ZG23 or the LDO (they could quote them – or we could choose another LDO). With a longer 31 day turnaround the price is down to $152 per board. They use Sunstone for PCBs which are quite expensive though even thru OSHPark the 4 layer PCB is expensive</w:t>
-      </w:r>
-      <w:r>
-        <w:t xml:space="preserve"> - $80 for 15 day turn or $112 for 5 days. </w:t>
-      </w:r>
-      <w:r>
-        <w:t>SC</w:t>
-      </w:r>
-      <w:r>
-        <w:t xml:space="preserve"> Custom </w:t>
+        <w:t xml:space="preserve">Custom </w:t>
       </w:r>
       <w:r>
         <w:t>process</w:t>
@@ -8169,27 +8300,27 @@
     </w:p>
     <w:p>
       <w:r>
+        <w:t xml:space="preserve">I was hoping that with a ZG23B the code would not still have this bug. I have no idea how to get around this now as the bug is somewhere in the SDK it would seem. Has something overflowed a stack? </w:t>
+      </w:r>
+      <w:r>
+        <w:t>Obviously,</w:t>
+      </w:r>
+      <w:r>
+        <w:t xml:space="preserve"> something is corrupt. </w:t>
+      </w:r>
+      <w:r>
+        <w:t>Need to hack something to be able to do range testing next week so for now I’ll just use the zaf_event_distributor_app_zw_rx() and put that in app.c.</w:t>
+      </w:r>
+      <w:r>
+        <w:t xml:space="preserve"> I can queue the REPORT but the ZAF doesn’t end up sending it I suspect because other bits in the TxOptions have invalid values and as a result the frame is not sent. Looks like the type for TxOptions_t is not the right one. This code is so squirrely – everything is renamed, repackaged, copied, swizzled, </w:t>
+      </w:r>
+      <w:r>
+        <w:t xml:space="preserve">its nearly impossible to follow. The main problem is there is no API! </w:t>
+      </w:r>
+    </w:p>
+    <w:p>
+      <w:r>
         <w:lastRenderedPageBreak/>
-        <w:t xml:space="preserve">I was hoping that with a ZG23B the code would not still have this bug. I have no idea how to get around this now as the bug is somewhere in the SDK it would seem. Has something overflowed a stack? </w:t>
-      </w:r>
-      <w:r>
-        <w:t>Obviously,</w:t>
-      </w:r>
-      <w:r>
-        <w:t xml:space="preserve"> something is corrupt. </w:t>
-      </w:r>
-      <w:r>
-        <w:t>Need to hack something to be able to do range testing next week so for now I’ll just use the zaf_event_distributor_app_zw_rx() and put that in app.c.</w:t>
-      </w:r>
-      <w:r>
-        <w:t xml:space="preserve"> I can queue the REPORT but the ZAF doesn’t end up sending it I suspect because other bits in the TxOptions have invalid values and as a result the frame is not sent. Looks like the type for TxOptions_t is not the right one. This code is so squirrely – everything is renamed, repackaged, copied, swizzled, </w:t>
-      </w:r>
-      <w:r>
-        <w:t xml:space="preserve">its nearly impossible to follow. The main problem is there is no API! </w:t>
-      </w:r>
-    </w:p>
-    <w:p>
-      <w:r>
         <w:t xml:space="preserve">The ZAF_Transmit() function is the one that posts into the transmit queue </w:t>
       </w:r>
       <w:r>
@@ -8436,17 +8567,17 @@
         <w:pStyle w:val="Heading2"/>
       </w:pPr>
       <w:r>
+        <w:t>2024-04-18 – ZG23B debug</w:t>
+      </w:r>
+    </w:p>
+    <w:p>
+      <w:r>
+        <w:t>The 3 new boards I built yesterday don’t run the firmware but get stuck in some sort of reset loop. I rewired an ETM_ZWAVE adaptor board to fix the Trace debugging wiring mistake on the ZRAD (easier to rewire a 2 layer PCB than the 4 layer ZRAD board). Trace is working fine but it’s not easy to find the failure as the trace overflows. The task switch goes to a RAILINT which then unpacks a long list of stacked functions so I suspect there is a stack overflow somewhere. Single stepping with Trace tends to cause a hardfault accessing peripherals for some reason.</w:t>
+      </w:r>
+    </w:p>
+    <w:p>
+      <w:r>
         <w:lastRenderedPageBreak/>
-        <w:t>2024-04-18 – ZG23B debug</w:t>
-      </w:r>
-    </w:p>
-    <w:p>
-      <w:r>
-        <w:t>The 3 new boards I built yesterday don’t run the firmware but get stuck in some sort of reset loop. I rewired an ETM_ZWAVE adaptor board to fix the Trace debugging wiring mistake on the ZRAD (easier to rewire a 2 layer PCB than the 4 layer ZRAD board). Trace is working fine but it’s not easy to find the failure as the trace overflows. The task switch goes to a RAILINT which then unpacks a long list of stacked functions so I suspect there is a stack overflow somewhere. Single stepping with Trace tends to cause a hardfault accessing peripherals for some reason.</w:t>
-      </w:r>
-    </w:p>
-    <w:p>
-      <w:r>
         <w:t>I get:</w:t>
       </w:r>
     </w:p>
@@ -17778,7 +17909,7 @@
 </file>
 
 <file path=word/endnotes.xml><?xml version="1.0" encoding="utf-8"?>
-<w:endnotes xmlns:wpc="http://schemas.microsoft.com/office/word/2010/wordprocessingCanvas" xmlns:cx="http://schemas.microsoft.com/office/drawing/2014/chartex" xmlns:cx1="http://schemas.microsoft.com/office/drawing/2015/9/8/chartex" xmlns:cx2="http://schemas.microsoft.com/office/drawing/2015/10/21/chartex" xmlns:cx3="http://schemas.microsoft.com/office/drawing/2016/5/9/chartex" xmlns:cx4="http://schemas.microsoft.com/office/drawing/2016/5/10/chartex" xmlns:cx5="http://schemas.microsoft.com/office/drawing/2016/5/11/chartex" xmlns:cx6="http://schemas.microsoft.com/office/drawing/2016/5/12/chartex" xmlns:cx7="http://schemas.microsoft.com/office/drawing/2016/5/13/chartex" xmlns:cx8="http://schemas.microsoft.com/office/drawing/2016/5/14/chartex" xmlns:mc="http://schemas.openxmlformats.org/markup-compatibility/2006" xmlns:aink="http://schemas.microsoft.com/office/drawing/2016/ink" xmlns:am3d="http://schemas.microsoft.com/office/drawing/2017/model3d" xmlns:o="urn:schemas-microsoft-com:office:office" xmlns:oel="http://schemas.microsoft.com/office/2019/extlst" xmlns:r="http://schemas.openxmlformats.org/officeDocument/2006/relationships" xmlns:m="http://schemas.openxmlformats.org/officeDocument/2006/math" xmlns:v="urn:schemas-microsoft-com:vml" xmlns:wp14="http://schemas.microsoft.com/office/word/2010/wordprocessingDrawing" xmlns:wp="http://schemas.openxmlformats.org/drawingml/2006/wordprocessingDrawing" xmlns:w10="urn:schemas-microsoft-com:office:word" xmlns:w="http://schemas.openxmlformats.org/wordprocessingml/2006/main" xmlns:w14="http://schemas.microsoft.com/office/word/2010/wordml" xmlns:w15="http://schemas.microsoft.com/office/word/2012/wordml" xmlns:w16cex="http://schemas.microsoft.com/office/word/2018/wordml/cex" xmlns:w16cid="http://schemas.microsoft.com/office/word/2016/wordml/cid" xmlns:w16="http://schemas.microsoft.com/office/word/2018/wordml" xmlns:w16du="http://schemas.microsoft.com/office/word/2023/wordml/word16du" xmlns:w16sdtdh="http://schemas.microsoft.com/office/word/2020/wordml/sdtdatahash" xmlns:w16se="http://schemas.microsoft.com/office/word/2015/wordml/symex" xmlns:wpg="http://schemas.microsoft.com/office/word/2010/wordprocessingGroup" xmlns:wpi="http://schemas.microsoft.com/office/word/2010/wordprocessingInk" xmlns:wne="http://schemas.microsoft.com/office/word/2006/wordml" xmlns:wps="http://schemas.microsoft.com/office/word/2010/wordprocessingShape" mc:Ignorable="w14 w15 w16se w16cid w16 w16cex w16sdtdh w16du wp14">
+<w:endnotes xmlns:wpc="http://schemas.microsoft.com/office/word/2010/wordprocessingCanvas" xmlns:cx="http://schemas.microsoft.com/office/drawing/2014/chartex" xmlns:cx1="http://schemas.microsoft.com/office/drawing/2015/9/8/chartex" xmlns:cx2="http://schemas.microsoft.com/office/drawing/2015/10/21/chartex" xmlns:cx3="http://schemas.microsoft.com/office/drawing/2016/5/9/chartex" xmlns:cx4="http://schemas.microsoft.com/office/drawing/2016/5/10/chartex" xmlns:cx5="http://schemas.microsoft.com/office/drawing/2016/5/11/chartex" xmlns:cx6="http://schemas.microsoft.com/office/drawing/2016/5/12/chartex" xmlns:cx7="http://schemas.microsoft.com/office/drawing/2016/5/13/chartex" xmlns:cx8="http://schemas.microsoft.com/office/drawing/2016/5/14/chartex" xmlns:mc="http://schemas.openxmlformats.org/markup-compatibility/2006" xmlns:aink="http://schemas.microsoft.com/office/drawing/2016/ink" xmlns:am3d="http://schemas.microsoft.com/office/drawing/2017/model3d" xmlns:o="urn:schemas-microsoft-com:office:office" xmlns:oel="http://schemas.microsoft.com/office/2019/extlst" xmlns:r="http://schemas.openxmlformats.org/officeDocument/2006/relationships" xmlns:m="http://schemas.openxmlformats.org/officeDocument/2006/math" xmlns:v="urn:schemas-microsoft-com:vml" xmlns:wp14="http://schemas.microsoft.com/office/word/2010/wordprocessingDrawing" xmlns:wp="http://schemas.openxmlformats.org/drawingml/2006/wordprocessingDrawing" xmlns:w10="urn:schemas-microsoft-com:office:word" xmlns:w="http://schemas.openxmlformats.org/wordprocessingml/2006/main" xmlns:w14="http://schemas.microsoft.com/office/word/2010/wordml" xmlns:w15="http://schemas.microsoft.com/office/word/2012/wordml" xmlns:w16cex="http://schemas.microsoft.com/office/word/2018/wordml/cex" xmlns:w16cid="http://schemas.microsoft.com/office/word/2016/wordml/cid" xmlns:w16="http://schemas.microsoft.com/office/word/2018/wordml" xmlns:w16du="http://schemas.microsoft.com/office/word/2023/wordml/word16du" xmlns:w16sdtdh="http://schemas.microsoft.com/office/word/2020/wordml/sdtdatahash" xmlns:w16sdtfl="http://schemas.microsoft.com/office/word/2024/wordml/sdtformatlock" xmlns:w16se="http://schemas.microsoft.com/office/word/2015/wordml/symex" xmlns:wpg="http://schemas.microsoft.com/office/word/2010/wordprocessingGroup" xmlns:wpi="http://schemas.microsoft.com/office/word/2010/wordprocessingInk" xmlns:wne="http://schemas.microsoft.com/office/word/2006/wordml" xmlns:wps="http://schemas.microsoft.com/office/word/2010/wordprocessingShape" mc:Ignorable="w14 w15 w16se w16cid w16 w16cex w16sdtdh w16sdtfl w16du wp14">
   <w:endnote w:type="separator" w:id="-1">
     <w:p>
       <w:pPr>
@@ -17803,7 +17934,7 @@
 </file>
 
 <file path=word/footer1.xml><?xml version="1.0" encoding="utf-8"?>
-<w:ftr xmlns:wpc="http://schemas.microsoft.com/office/word/2010/wordprocessingCanvas" xmlns:cx="http://schemas.microsoft.com/office/drawing/2014/chartex" xmlns:cx1="http://schemas.microsoft.com/office/drawing/2015/9/8/chartex" xmlns:cx2="http://schemas.microsoft.com/office/drawing/2015/10/21/chartex" xmlns:cx3="http://schemas.microsoft.com/office/drawing/2016/5/9/chartex" xmlns:cx4="http://schemas.microsoft.com/office/drawing/2016/5/10/chartex" xmlns:cx5="http://schemas.microsoft.com/office/drawing/2016/5/11/chartex" xmlns:cx6="http://schemas.microsoft.com/office/drawing/2016/5/12/chartex" xmlns:cx7="http://schemas.microsoft.com/office/drawing/2016/5/13/chartex" xmlns:cx8="http://schemas.microsoft.com/office/drawing/2016/5/14/chartex" xmlns:mc="http://schemas.openxmlformats.org/markup-compatibility/2006" xmlns:aink="http://schemas.microsoft.com/office/drawing/2016/ink" xmlns:am3d="http://schemas.microsoft.com/office/drawing/2017/model3d" xmlns:o="urn:schemas-microsoft-com:office:office" xmlns:oel="http://schemas.microsoft.com/office/2019/extlst" xmlns:r="http://schemas.openxmlformats.org/officeDocument/2006/relationships" xmlns:m="http://schemas.openxmlformats.org/officeDocument/2006/math" xmlns:v="urn:schemas-microsoft-com:vml" xmlns:wp14="http://schemas.microsoft.com/office/word/2010/wordprocessingDrawing" xmlns:wp="http://schemas.openxmlformats.org/drawingml/2006/wordprocessingDrawing" xmlns:w10="urn:schemas-microsoft-com:office:word" xmlns:w="http://schemas.openxmlformats.org/wordprocessingml/2006/main" xmlns:w14="http://schemas.microsoft.com/office/word/2010/wordml" xmlns:w15="http://schemas.microsoft.com/office/word/2012/wordml" xmlns:w16cex="http://schemas.microsoft.com/office/word/2018/wordml/cex" xmlns:w16cid="http://schemas.microsoft.com/office/word/2016/wordml/cid" xmlns:w16="http://schemas.microsoft.com/office/word/2018/wordml" xmlns:w16du="http://schemas.microsoft.com/office/word/2023/wordml/word16du" xmlns:w16sdtdh="http://schemas.microsoft.com/office/word/2020/wordml/sdtdatahash" xmlns:w16se="http://schemas.microsoft.com/office/word/2015/wordml/symex" xmlns:wpg="http://schemas.microsoft.com/office/word/2010/wordprocessingGroup" xmlns:wpi="http://schemas.microsoft.com/office/word/2010/wordprocessingInk" xmlns:wne="http://schemas.microsoft.com/office/word/2006/wordml" xmlns:wps="http://schemas.microsoft.com/office/word/2010/wordprocessingShape" mc:Ignorable="w14 w15 w16se w16cid w16 w16cex w16sdtdh w16du wp14">
+<w:ftr xmlns:wpc="http://schemas.microsoft.com/office/word/2010/wordprocessingCanvas" xmlns:cx="http://schemas.microsoft.com/office/drawing/2014/chartex" xmlns:cx1="http://schemas.microsoft.com/office/drawing/2015/9/8/chartex" xmlns:cx2="http://schemas.microsoft.com/office/drawing/2015/10/21/chartex" xmlns:cx3="http://schemas.microsoft.com/office/drawing/2016/5/9/chartex" xmlns:cx4="http://schemas.microsoft.com/office/drawing/2016/5/10/chartex" xmlns:cx5="http://schemas.microsoft.com/office/drawing/2016/5/11/chartex" xmlns:cx6="http://schemas.microsoft.com/office/drawing/2016/5/12/chartex" xmlns:cx7="http://schemas.microsoft.com/office/drawing/2016/5/13/chartex" xmlns:cx8="http://schemas.microsoft.com/office/drawing/2016/5/14/chartex" xmlns:mc="http://schemas.openxmlformats.org/markup-compatibility/2006" xmlns:aink="http://schemas.microsoft.com/office/drawing/2016/ink" xmlns:am3d="http://schemas.microsoft.com/office/drawing/2017/model3d" xmlns:o="urn:schemas-microsoft-com:office:office" xmlns:oel="http://schemas.microsoft.com/office/2019/extlst" xmlns:r="http://schemas.openxmlformats.org/officeDocument/2006/relationships" xmlns:m="http://schemas.openxmlformats.org/officeDocument/2006/math" xmlns:v="urn:schemas-microsoft-com:vml" xmlns:wp14="http://schemas.microsoft.com/office/word/2010/wordprocessingDrawing" xmlns:wp="http://schemas.openxmlformats.org/drawingml/2006/wordprocessingDrawing" xmlns:w10="urn:schemas-microsoft-com:office:word" xmlns:w="http://schemas.openxmlformats.org/wordprocessingml/2006/main" xmlns:w14="http://schemas.microsoft.com/office/word/2010/wordml" xmlns:w15="http://schemas.microsoft.com/office/word/2012/wordml" xmlns:w16cex="http://schemas.microsoft.com/office/word/2018/wordml/cex" xmlns:w16cid="http://schemas.microsoft.com/office/word/2016/wordml/cid" xmlns:w16="http://schemas.microsoft.com/office/word/2018/wordml" xmlns:w16du="http://schemas.microsoft.com/office/word/2023/wordml/word16du" xmlns:w16sdtdh="http://schemas.microsoft.com/office/word/2020/wordml/sdtdatahash" xmlns:w16sdtfl="http://schemas.microsoft.com/office/word/2024/wordml/sdtformatlock" xmlns:w16se="http://schemas.microsoft.com/office/word/2015/wordml/symex" xmlns:wpg="http://schemas.microsoft.com/office/word/2010/wordprocessingGroup" xmlns:wpi="http://schemas.microsoft.com/office/word/2010/wordprocessingInk" xmlns:wne="http://schemas.microsoft.com/office/word/2006/wordml" xmlns:wps="http://schemas.microsoft.com/office/word/2010/wordprocessingShape" mc:Ignorable="w14 w15 w16se w16cid w16 w16cex w16sdtdh w16sdtfl w16du wp14">
   <w:p>
     <w:pPr>
       <w:pStyle w:val="Footer"/>
@@ -17848,7 +17979,7 @@
 </file>
 
 <file path=word/footnotes.xml><?xml version="1.0" encoding="utf-8"?>
-<w:footnotes xmlns:wpc="http://schemas.microsoft.com/office/word/2010/wordprocessingCanvas" xmlns:cx="http://schemas.microsoft.com/office/drawing/2014/chartex" xmlns:cx1="http://schemas.microsoft.com/office/drawing/2015/9/8/chartex" xmlns:cx2="http://schemas.microsoft.com/office/drawing/2015/10/21/chartex" xmlns:cx3="http://schemas.microsoft.com/office/drawing/2016/5/9/chartex" xmlns:cx4="http://schemas.microsoft.com/office/drawing/2016/5/10/chartex" xmlns:cx5="http://schemas.microsoft.com/office/drawing/2016/5/11/chartex" xmlns:cx6="http://schemas.microsoft.com/office/drawing/2016/5/12/chartex" xmlns:cx7="http://schemas.microsoft.com/office/drawing/2016/5/13/chartex" xmlns:cx8="http://schemas.microsoft.com/office/drawing/2016/5/14/chartex" xmlns:mc="http://schemas.openxmlformats.org/markup-compatibility/2006" xmlns:aink="http://schemas.microsoft.com/office/drawing/2016/ink" xmlns:am3d="http://schemas.microsoft.com/office/drawing/2017/model3d" xmlns:o="urn:schemas-microsoft-com:office:office" xmlns:oel="http://schemas.microsoft.com/office/2019/extlst" xmlns:r="http://schemas.openxmlformats.org/officeDocument/2006/relationships" xmlns:m="http://schemas.openxmlformats.org/officeDocument/2006/math" xmlns:v="urn:schemas-microsoft-com:vml" xmlns:wp14="http://schemas.microsoft.com/office/word/2010/wordprocessingDrawing" xmlns:wp="http://schemas.openxmlformats.org/drawingml/2006/wordprocessingDrawing" xmlns:w10="urn:schemas-microsoft-com:office:word" xmlns:w="http://schemas.openxmlformats.org/wordprocessingml/2006/main" xmlns:w14="http://schemas.microsoft.com/office/word/2010/wordml" xmlns:w15="http://schemas.microsoft.com/office/word/2012/wordml" xmlns:w16cex="http://schemas.microsoft.com/office/word/2018/wordml/cex" xmlns:w16cid="http://schemas.microsoft.com/office/word/2016/wordml/cid" xmlns:w16="http://schemas.microsoft.com/office/word/2018/wordml" xmlns:w16du="http://schemas.microsoft.com/office/word/2023/wordml/word16du" xmlns:w16sdtdh="http://schemas.microsoft.com/office/word/2020/wordml/sdtdatahash" xmlns:w16se="http://schemas.microsoft.com/office/word/2015/wordml/symex" xmlns:wpg="http://schemas.microsoft.com/office/word/2010/wordprocessingGroup" xmlns:wpi="http://schemas.microsoft.com/office/word/2010/wordprocessingInk" xmlns:wne="http://schemas.microsoft.com/office/word/2006/wordml" xmlns:wps="http://schemas.microsoft.com/office/word/2010/wordprocessingShape" mc:Ignorable="w14 w15 w16se w16cid w16 w16cex w16sdtdh w16du wp14">
+<w:footnotes xmlns:wpc="http://schemas.microsoft.com/office/word/2010/wordprocessingCanvas" xmlns:cx="http://schemas.microsoft.com/office/drawing/2014/chartex" xmlns:cx1="http://schemas.microsoft.com/office/drawing/2015/9/8/chartex" xmlns:cx2="http://schemas.microsoft.com/office/drawing/2015/10/21/chartex" xmlns:cx3="http://schemas.microsoft.com/office/drawing/2016/5/9/chartex" xmlns:cx4="http://schemas.microsoft.com/office/drawing/2016/5/10/chartex" xmlns:cx5="http://schemas.microsoft.com/office/drawing/2016/5/11/chartex" xmlns:cx6="http://schemas.microsoft.com/office/drawing/2016/5/12/chartex" xmlns:cx7="http://schemas.microsoft.com/office/drawing/2016/5/13/chartex" xmlns:cx8="http://schemas.microsoft.com/office/drawing/2016/5/14/chartex" xmlns:mc="http://schemas.openxmlformats.org/markup-compatibility/2006" xmlns:aink="http://schemas.microsoft.com/office/drawing/2016/ink" xmlns:am3d="http://schemas.microsoft.com/office/drawing/2017/model3d" xmlns:o="urn:schemas-microsoft-com:office:office" xmlns:oel="http://schemas.microsoft.com/office/2019/extlst" xmlns:r="http://schemas.openxmlformats.org/officeDocument/2006/relationships" xmlns:m="http://schemas.openxmlformats.org/officeDocument/2006/math" xmlns:v="urn:schemas-microsoft-com:vml" xmlns:wp14="http://schemas.microsoft.com/office/word/2010/wordprocessingDrawing" xmlns:wp="http://schemas.openxmlformats.org/drawingml/2006/wordprocessingDrawing" xmlns:w10="urn:schemas-microsoft-com:office:word" xmlns:w="http://schemas.openxmlformats.org/wordprocessingml/2006/main" xmlns:w14="http://schemas.microsoft.com/office/word/2010/wordml" xmlns:w15="http://schemas.microsoft.com/office/word/2012/wordml" xmlns:w16cex="http://schemas.microsoft.com/office/word/2018/wordml/cex" xmlns:w16cid="http://schemas.microsoft.com/office/word/2016/wordml/cid" xmlns:w16="http://schemas.microsoft.com/office/word/2018/wordml" xmlns:w16du="http://schemas.microsoft.com/office/word/2023/wordml/word16du" xmlns:w16sdtdh="http://schemas.microsoft.com/office/word/2020/wordml/sdtdatahash" xmlns:w16sdtfl="http://schemas.microsoft.com/office/word/2024/wordml/sdtformatlock" xmlns:w16se="http://schemas.microsoft.com/office/word/2015/wordml/symex" xmlns:wpg="http://schemas.microsoft.com/office/word/2010/wordprocessingGroup" xmlns:wpi="http://schemas.microsoft.com/office/word/2010/wordprocessingInk" xmlns:wne="http://schemas.microsoft.com/office/word/2006/wordml" xmlns:wps="http://schemas.microsoft.com/office/word/2010/wordprocessingShape" mc:Ignorable="w14 w15 w16se w16cid w16 w16cex w16sdtdh w16sdtfl w16du wp14">
   <w:footnote w:type="separator" w:id="-1">
     <w:p>
       <w:pPr>
@@ -17873,7 +18004,7 @@
 </file>
 
 <file path=word/numbering.xml><?xml version="1.0" encoding="utf-8"?>
-<w:numbering xmlns:wpc="http://schemas.microsoft.com/office/word/2010/wordprocessingCanvas" xmlns:cx="http://schemas.microsoft.com/office/drawing/2014/chartex" xmlns:cx1="http://schemas.microsoft.com/office/drawing/2015/9/8/chartex" xmlns:cx2="http://schemas.microsoft.com/office/drawing/2015/10/21/chartex" xmlns:cx3="http://schemas.microsoft.com/office/drawing/2016/5/9/chartex" xmlns:cx4="http://schemas.microsoft.com/office/drawing/2016/5/10/chartex" xmlns:cx5="http://schemas.microsoft.com/office/drawing/2016/5/11/chartex" xmlns:cx6="http://schemas.microsoft.com/office/drawing/2016/5/12/chartex" xmlns:cx7="http://schemas.microsoft.com/office/drawing/2016/5/13/chartex" xmlns:cx8="http://schemas.microsoft.com/office/drawing/2016/5/14/chartex" xmlns:mc="http://schemas.openxmlformats.org/markup-compatibility/2006" xmlns:aink="http://schemas.microsoft.com/office/drawing/2016/ink" xmlns:am3d="http://schemas.microsoft.com/office/drawing/2017/model3d" xmlns:o="urn:schemas-microsoft-com:office:office" xmlns:oel="http://schemas.microsoft.com/office/2019/extlst" xmlns:r="http://schemas.openxmlformats.org/officeDocument/2006/relationships" xmlns:m="http://schemas.openxmlformats.org/officeDocument/2006/math" xmlns:v="urn:schemas-microsoft-com:vml" xmlns:wp14="http://schemas.microsoft.com/office/word/2010/wordprocessingDrawing" xmlns:wp="http://schemas.openxmlformats.org/drawingml/2006/wordprocessingDrawing" xmlns:w10="urn:schemas-microsoft-com:office:word" xmlns:w="http://schemas.openxmlformats.org/wordprocessingml/2006/main" xmlns:w14="http://schemas.microsoft.com/office/word/2010/wordml" xmlns:w15="http://schemas.microsoft.com/office/word/2012/wordml" xmlns:w16cex="http://schemas.microsoft.com/office/word/2018/wordml/cex" xmlns:w16cid="http://schemas.microsoft.com/office/word/2016/wordml/cid" xmlns:w16="http://schemas.microsoft.com/office/word/2018/wordml" xmlns:w16du="http://schemas.microsoft.com/office/word/2023/wordml/word16du" xmlns:w16sdtdh="http://schemas.microsoft.com/office/word/2020/wordml/sdtdatahash" xmlns:w16se="http://schemas.microsoft.com/office/word/2015/wordml/symex" xmlns:wpg="http://schemas.microsoft.com/office/word/2010/wordprocessingGroup" xmlns:wpi="http://schemas.microsoft.com/office/word/2010/wordprocessingInk" xmlns:wne="http://schemas.microsoft.com/office/word/2006/wordml" xmlns:wps="http://schemas.microsoft.com/office/word/2010/wordprocessingShape" mc:Ignorable="w14 w15 w16se w16cid w16 w16cex w16sdtdh w16du wp14">
+<w:numbering xmlns:wpc="http://schemas.microsoft.com/office/word/2010/wordprocessingCanvas" xmlns:cx="http://schemas.microsoft.com/office/drawing/2014/chartex" xmlns:cx1="http://schemas.microsoft.com/office/drawing/2015/9/8/chartex" xmlns:cx2="http://schemas.microsoft.com/office/drawing/2015/10/21/chartex" xmlns:cx3="http://schemas.microsoft.com/office/drawing/2016/5/9/chartex" xmlns:cx4="http://schemas.microsoft.com/office/drawing/2016/5/10/chartex" xmlns:cx5="http://schemas.microsoft.com/office/drawing/2016/5/11/chartex" xmlns:cx6="http://schemas.microsoft.com/office/drawing/2016/5/12/chartex" xmlns:cx7="http://schemas.microsoft.com/office/drawing/2016/5/13/chartex" xmlns:cx8="http://schemas.microsoft.com/office/drawing/2016/5/14/chartex" xmlns:mc="http://schemas.openxmlformats.org/markup-compatibility/2006" xmlns:aink="http://schemas.microsoft.com/office/drawing/2016/ink" xmlns:am3d="http://schemas.microsoft.com/office/drawing/2017/model3d" xmlns:o="urn:schemas-microsoft-com:office:office" xmlns:oel="http://schemas.microsoft.com/office/2019/extlst" xmlns:r="http://schemas.openxmlformats.org/officeDocument/2006/relationships" xmlns:m="http://schemas.openxmlformats.org/officeDocument/2006/math" xmlns:v="urn:schemas-microsoft-com:vml" xmlns:wp14="http://schemas.microsoft.com/office/word/2010/wordprocessingDrawing" xmlns:wp="http://schemas.openxmlformats.org/drawingml/2006/wordprocessingDrawing" xmlns:w10="urn:schemas-microsoft-com:office:word" xmlns:w="http://schemas.openxmlformats.org/wordprocessingml/2006/main" xmlns:w14="http://schemas.microsoft.com/office/word/2010/wordml" xmlns:w15="http://schemas.microsoft.com/office/word/2012/wordml" xmlns:w16cex="http://schemas.microsoft.com/office/word/2018/wordml/cex" xmlns:w16cid="http://schemas.microsoft.com/office/word/2016/wordml/cid" xmlns:w16="http://schemas.microsoft.com/office/word/2018/wordml" xmlns:w16du="http://schemas.microsoft.com/office/word/2023/wordml/word16du" xmlns:w16sdtdh="http://schemas.microsoft.com/office/word/2020/wordml/sdtdatahash" xmlns:w16sdtfl="http://schemas.microsoft.com/office/word/2024/wordml/sdtformatlock" xmlns:w16se="http://schemas.microsoft.com/office/word/2015/wordml/symex" xmlns:wpg="http://schemas.microsoft.com/office/word/2010/wordprocessingGroup" xmlns:wpi="http://schemas.microsoft.com/office/word/2010/wordprocessingInk" xmlns:wne="http://schemas.microsoft.com/office/word/2006/wordml" xmlns:wps="http://schemas.microsoft.com/office/word/2010/wordprocessingShape" mc:Ignorable="w14 w15 w16se w16cid w16 w16cex w16sdtdh w16sdtfl w16du wp14">
   <w:abstractNum w:abstractNumId="0" w15:restartNumberingAfterBreak="0">
     <w:nsid w:val="0B03153E"/>
     <w:multiLevelType w:val="hybridMultilevel"/>
@@ -20903,7 +21034,7 @@
 </file>
 
 <file path=word/styles.xml><?xml version="1.0" encoding="utf-8"?>
-<w:styles xmlns:mc="http://schemas.openxmlformats.org/markup-compatibility/2006" xmlns:r="http://schemas.openxmlformats.org/officeDocument/2006/relationships" xmlns:w="http://schemas.openxmlformats.org/wordprocessingml/2006/main" xmlns:w14="http://schemas.microsoft.com/office/word/2010/wordml" xmlns:w15="http://schemas.microsoft.com/office/word/2012/wordml" xmlns:w16cex="http://schemas.microsoft.com/office/word/2018/wordml/cex" xmlns:w16cid="http://schemas.microsoft.com/office/word/2016/wordml/cid" xmlns:w16="http://schemas.microsoft.com/office/word/2018/wordml" xmlns:w16du="http://schemas.microsoft.com/office/word/2023/wordml/word16du" xmlns:w16sdtdh="http://schemas.microsoft.com/office/word/2020/wordml/sdtdatahash" xmlns:w16se="http://schemas.microsoft.com/office/word/2015/wordml/symex" mc:Ignorable="w14 w15 w16se w16cid w16 w16cex w16sdtdh w16du">
+<w:styles xmlns:mc="http://schemas.openxmlformats.org/markup-compatibility/2006" xmlns:r="http://schemas.openxmlformats.org/officeDocument/2006/relationships" xmlns:w="http://schemas.openxmlformats.org/wordprocessingml/2006/main" xmlns:w14="http://schemas.microsoft.com/office/word/2010/wordml" xmlns:w15="http://schemas.microsoft.com/office/word/2012/wordml" xmlns:w16cex="http://schemas.microsoft.com/office/word/2018/wordml/cex" xmlns:w16cid="http://schemas.microsoft.com/office/word/2016/wordml/cid" xmlns:w16="http://schemas.microsoft.com/office/word/2018/wordml" xmlns:w16du="http://schemas.microsoft.com/office/word/2023/wordml/word16du" xmlns:w16sdtdh="http://schemas.microsoft.com/office/word/2020/wordml/sdtdatahash" xmlns:w16sdtfl="http://schemas.microsoft.com/office/word/2024/wordml/sdtformatlock" xmlns:w16se="http://schemas.microsoft.com/office/word/2015/wordml/symex" mc:Ignorable="w14 w15 w16se w16cid w16 w16cex w16sdtdh w16sdtfl w16du">
   <w:docDefaults>
     <w:rPrDefault>
       <w:rPr>

</xml_diff>

<commit_message>
initial Trident PCB layout
</commit_message>
<xml_diff>
--- a/docs/ZRADTechDocs.docx
+++ b/docs/ZRADTechDocs.docx
@@ -4622,6 +4622,22 @@
         <w:pStyle w:val="Heading2"/>
       </w:pPr>
       <w:r>
+        <w:t>2025-04-14 – Trident PCB layout</w:t>
+      </w:r>
+    </w:p>
+    <w:p>
+      <w:r>
+        <w:t>I am experimenting with the CZ20 footprint with thermal holes in the ground pad. I normally don’t like holes as they sometimes are not as flat and might result in the pins not making good contact. I also made the paste holes a little smaller as too much paste does cause the chip to rise up though the holes might help with that by sucking some of the solder down into the holes.</w:t>
+      </w:r>
+      <w:r>
+        <w:t xml:space="preserve"> This required some modifications to the footprint to pass DRC and exclude a few errors.</w:t>
+      </w:r>
+    </w:p>
+    <w:p>
+      <w:pPr>
+        <w:pStyle w:val="Heading2"/>
+      </w:pPr>
+      <w:r>
         <w:t>2025-04-11 – Trident Schematic</w:t>
       </w:r>
     </w:p>
@@ -4868,7 +4884,11 @@
         <w:t>has similar RF range</w:t>
       </w:r>
       <w:r>
-        <w:t xml:space="preserve"> to ZRAD to avoid bringing the large ZRAD to Barcelona. </w:t>
+        <w:t xml:space="preserve"> to ZRAD to avoid bringing the large ZRAD to </w:t>
+      </w:r>
+      <w:r>
+        <w:lastRenderedPageBreak/>
+        <w:t xml:space="preserve">Barcelona. </w:t>
       </w:r>
       <w:r>
         <w:t>Spent most of the day but have 1 ZRM with an SMA antenna and GeoLoc, 1 with SwOnOff PCB antenna, a TBZ with SwOnOff connected thru a USB hub powered by my Anker brick.</w:t>
@@ -4890,7 +4910,6 @@
         <w:pStyle w:val="Heading2"/>
       </w:pPr>
       <w:r>
-        <w:lastRenderedPageBreak/>
         <w:t>2025-01-24 – EMEA Prep – GeoLoc build</w:t>
       </w:r>
     </w:p>
@@ -5025,7 +5044,11 @@
         <w:t xml:space="preserve"> #2 Zniffer works when connected thru the WSTK to COM4 but not straight thru the USB. Doesn’t work with the PC Controller either. Maybe the USB doesn’t work on board 2 and board 3?</w:t>
       </w:r>
       <w:r>
-        <w:t xml:space="preserve"> AHA! The first via on board 2 from R7 (VCOMRX) was open. Looked OK but was not making contact thru the PCB. I stuffed a wire thru the via and soldered it in place and now it’s a Zniffer via USB. Perhaps board 3 has the same problem? That via is a standard via on .1mm center so it’s just a manufacturing defect. Maybe I will make this via a little larger if board 3 has the same problem.</w:t>
+        <w:t xml:space="preserve"> AHA! The first via on board 2 from R7 (VCOMRX) was open. </w:t>
+      </w:r>
+      <w:r>
+        <w:lastRenderedPageBreak/>
+        <w:t>Looked OK but was not making contact thru the PCB. I stuffed a wire thru the via and soldered it in place and now it’s a Zniffer via USB. Perhaps board 3 has the same problem? That via is a standard via on .1mm center so it’s just a manufacturing defect. Maybe I will make this via a little larger if board 3 has the same problem.</w:t>
       </w:r>
       <w:r>
         <w:t xml:space="preserve"> No, board 3 has a different problem – the CP2102 doesn’t seem to respond at all.</w:t>
@@ -5039,11 +5062,7 @@
         <w:t xml:space="preserve"> but the board is programmed and has the SwitchOnOff app in it. I had to use Commander to Recover Bricked Device as I believe it was just locked.</w:t>
       </w:r>
       <w:r>
-        <w:t xml:space="preserve"> Doesn’t seem to </w:t>
-      </w:r>
-      <w:r>
-        <w:lastRenderedPageBreak/>
-        <w:t>talk via USB but PCC does work via WSTK. The RX and TX seem to be connected</w:t>
+        <w:t xml:space="preserve"> Doesn’t seem to talk via USB but PCC does work via WSTK. The RX and TX seem to be connected</w:t>
       </w:r>
       <w:r>
         <w:t xml:space="preserve"> – no opens</w:t>
@@ -7143,7 +7162,7 @@
           <w:noProof/>
         </w:rPr>
         <w:drawing>
-          <wp:anchor distT="0" distB="0" distL="114300" distR="114300" simplePos="0" relativeHeight="251699200" behindDoc="0" locked="0" layoutInCell="1" allowOverlap="0" wp14:anchorId="3BFCC50E" wp14:editId="29C66D73">
+          <wp:anchor distT="0" distB="0" distL="114300" distR="114300" simplePos="0" relativeHeight="251699200" behindDoc="0" locked="0" layoutInCell="1" allowOverlap="0" wp14:anchorId="3BFCC50E" wp14:editId="47CDBC7F">
             <wp:simplePos x="457200" y="2247900"/>
             <wp:positionH relativeFrom="column">
               <wp:align>right</wp:align>

</xml_diff>